<commit_message>
-Corregido error de url en el controlador de users. -Actualizado archivo de documentación.
</commit_message>
<xml_diff>
--- a/documentacion/documentacion.docx
+++ b/documentacion/documentacion.docx
@@ -682,8 +682,6 @@
           <w:noProof/>
         </w:rPr>
       </w:pPr>
-      <w:bookmarkStart w:id="0" w:name="_GoBack"/>
-      <w:bookmarkEnd w:id="0"/>
       <w:r>
         <w:rPr>
           <w:noProof/>
@@ -738,6 +736,555 @@
             </a:graphic>
           </wp:inline>
         </w:drawing>
+      </w:r>
+    </w:p>
+    <w:p>
+      <w:pPr>
+        <w:pStyle w:val="Ttulo1"/>
+        <w:rPr>
+          <w:noProof/>
+        </w:rPr>
+      </w:pPr>
+      <w:r>
+        <w:rPr>
+          <w:rFonts w:ascii="Calibri Light" w:hAnsi="Calibri Light"/>
+          <w:noProof/>
+          <w:color w:val="000000"/>
+        </w:rPr>
+        <w:t>Modelos,vistas y controladores</w:t>
+      </w:r>
+    </w:p>
+    <w:p>
+      <w:pPr>
+        <w:rPr>
+          <w:rFonts w:ascii="Calibri" w:hAnsi="Calibri"/>
+          <w:noProof/>
+        </w:rPr>
+      </w:pPr>
+      <w:r>
+        <w:rPr>
+          <w:rFonts w:ascii="Calibri" w:hAnsi="Calibri"/>
+          <w:noProof/>
+        </w:rPr>
+        <w:t>La plataforma</w:t>
+      </w:r>
+      <w:r>
+        <w:rPr>
+          <w:rFonts w:ascii="Calibri" w:hAnsi="Calibri"/>
+          <w:noProof/>
+        </w:rPr>
+        <w:t xml:space="preserve"> tiene los siguientes tres modelos:</w:t>
+      </w:r>
+    </w:p>
+    <w:p>
+      <w:pPr>
+        <w:rPr>
+          <w:rFonts w:ascii="Calibri" w:hAnsi="Calibri"/>
+          <w:noProof/>
+        </w:rPr>
+      </w:pPr>
+      <w:r>
+        <w:rPr>
+          <w:rFonts w:ascii="Calibri" w:hAnsi="Calibri"/>
+          <w:noProof/>
+        </w:rPr>
+        <w:tab/>
+        <w:t>Plataforma_model.php:</w:t>
+      </w:r>
+    </w:p>
+    <w:p>
+      <w:pPr>
+        <w:rPr>
+          <w:rFonts w:ascii="Calibri" w:hAnsi="Calibri"/>
+          <w:noProof/>
+        </w:rPr>
+      </w:pPr>
+      <w:r>
+        <w:rPr>
+          <w:rFonts w:ascii="Calibri" w:hAnsi="Calibri"/>
+          <w:noProof/>
+        </w:rPr>
+        <w:tab/>
+        <w:t>Users_model.php:</w:t>
+      </w:r>
+    </w:p>
+    <w:p>
+      <w:pPr>
+        <w:rPr>
+          <w:rFonts w:ascii="Calibri" w:hAnsi="Calibri"/>
+          <w:noProof/>
+        </w:rPr>
+      </w:pPr>
+      <w:r>
+        <w:rPr>
+          <w:rFonts w:ascii="Calibri" w:hAnsi="Calibri"/>
+          <w:noProof/>
+        </w:rPr>
+        <w:tab/>
+        <w:t>Webservices_model.php:</w:t>
+      </w:r>
+    </w:p>
+    <w:p>
+      <w:pPr>
+        <w:rPr>
+          <w:rFonts w:ascii="Calibri" w:hAnsi="Calibri"/>
+          <w:noProof/>
+        </w:rPr>
+      </w:pPr>
+      <w:r>
+        <w:rPr>
+          <w:rFonts w:ascii="Calibri" w:hAnsi="Calibri"/>
+          <w:noProof/>
+        </w:rPr>
+        <w:t>La plataforma tiene las siguientes vistas:</w:t>
+      </w:r>
+    </w:p>
+    <w:p>
+      <w:pPr>
+        <w:ind w:left="705"/>
+        <w:rPr>
+          <w:rFonts w:ascii="Calibri" w:hAnsi="Calibri"/>
+          <w:noProof/>
+        </w:rPr>
+      </w:pPr>
+      <w:r>
+        <w:rPr>
+          <w:rFonts w:ascii="Calibri" w:hAnsi="Calibri"/>
+          <w:noProof/>
+        </w:rPr>
+        <w:tab/>
+        <w:t>alta.php:</w:t>
+      </w:r>
+      <w:r>
+        <w:rPr>
+          <w:rFonts w:ascii="Calibri" w:hAnsi="Calibri"/>
+          <w:noProof/>
+        </w:rPr>
+        <w:t xml:space="preserve"> </w:t>
+      </w:r>
+      <w:r>
+        <w:rPr>
+          <w:rFonts w:ascii="Calibri" w:hAnsi="Calibri"/>
+          <w:noProof/>
+        </w:rPr>
+        <w:t xml:space="preserve">Nos muestra un texto y un checkbox  </w:t>
+      </w:r>
+      <w:r>
+        <w:rPr>
+          <w:rFonts w:ascii="Calibri" w:hAnsi="Calibri"/>
+          <w:noProof/>
+        </w:rPr>
+        <w:t xml:space="preserve">para </w:t>
+      </w:r>
+      <w:r>
+        <w:rPr>
+          <w:rFonts w:ascii="Calibri" w:hAnsi="Calibri"/>
+          <w:noProof/>
+        </w:rPr>
+        <w:t>acepta</w:t>
+      </w:r>
+      <w:r>
+        <w:rPr>
+          <w:rFonts w:ascii="Calibri" w:hAnsi="Calibri"/>
+          <w:noProof/>
+        </w:rPr>
+        <w:t>r</w:t>
+      </w:r>
+      <w:r>
+        <w:rPr>
+          <w:rFonts w:ascii="Calibri" w:hAnsi="Calibri"/>
+          <w:noProof/>
+        </w:rPr>
+        <w:t xml:space="preserve"> la condiciones del texto anterior el cual es obligatorio de marcar en caso de querer darse de </w:t>
+      </w:r>
+      <w:r>
+        <w:rPr>
+          <w:rFonts w:ascii="Calibri" w:hAnsi="Calibri"/>
+          <w:noProof/>
+        </w:rPr>
+        <w:t xml:space="preserve">alta y luego nos </w:t>
+      </w:r>
+      <w:r>
+        <w:rPr>
+          <w:rFonts w:ascii="Calibri" w:hAnsi="Calibri"/>
+          <w:noProof/>
+        </w:rPr>
+        <w:t>re</w:t>
+      </w:r>
+      <w:r>
+        <w:rPr>
+          <w:rFonts w:ascii="Calibri" w:hAnsi="Calibri"/>
+          <w:noProof/>
+        </w:rPr>
+        <w:t>direcciona al panel de control del usuario</w:t>
+      </w:r>
+      <w:r>
+        <w:rPr>
+          <w:rFonts w:ascii="Calibri" w:hAnsi="Calibri"/>
+          <w:noProof/>
+        </w:rPr>
+        <w:t xml:space="preserve">. </w:t>
+      </w:r>
+    </w:p>
+    <w:p>
+      <w:pPr>
+        <w:ind w:left="705"/>
+        <w:rPr>
+          <w:rFonts w:ascii="Calibri" w:hAnsi="Calibri"/>
+          <w:noProof/>
+        </w:rPr>
+      </w:pPr>
+      <w:r>
+        <w:rPr>
+          <w:rFonts w:ascii="Calibri" w:hAnsi="Calibri"/>
+          <w:noProof/>
+        </w:rPr>
+        <w:tab/>
+        <w:t>baja.php:</w:t>
+      </w:r>
+      <w:r>
+        <w:rPr>
+          <w:rFonts w:ascii="Calibri" w:hAnsi="Calibri"/>
+          <w:noProof/>
+        </w:rPr>
+        <w:t xml:space="preserve">Nos muestra un texto y un checkbox </w:t>
+      </w:r>
+      <w:r>
+        <w:rPr>
+          <w:rFonts w:ascii="Calibri" w:hAnsi="Calibri"/>
+          <w:noProof/>
+        </w:rPr>
+        <w:t xml:space="preserve"> para aceptar la condiciones del texto anterior el cual es obligatorio de marcar en caso de querer darse de baja y luego nos </w:t>
+      </w:r>
+      <w:r>
+        <w:rPr>
+          <w:rFonts w:ascii="Calibri" w:hAnsi="Calibri"/>
+          <w:noProof/>
+        </w:rPr>
+        <w:t>re</w:t>
+      </w:r>
+      <w:r>
+        <w:rPr>
+          <w:rFonts w:ascii="Calibri" w:hAnsi="Calibri"/>
+          <w:noProof/>
+        </w:rPr>
+        <w:t>direcciona al panel de control del usuario.</w:t>
+      </w:r>
+      <w:r>
+        <w:rPr>
+          <w:rFonts w:ascii="Calibri" w:hAnsi="Calibri"/>
+          <w:noProof/>
+        </w:rPr>
+        <w:t xml:space="preserve"> </w:t>
+      </w:r>
+    </w:p>
+    <w:p>
+      <w:pPr>
+        <w:ind w:left="705"/>
+        <w:rPr>
+          <w:rFonts w:ascii="Calibri" w:hAnsi="Calibri"/>
+          <w:noProof/>
+        </w:rPr>
+      </w:pPr>
+      <w:r>
+        <w:rPr>
+          <w:rFonts w:ascii="Calibri" w:hAnsi="Calibri"/>
+          <w:noProof/>
+        </w:rPr>
+        <w:t>login.php: Muestra un formulario para iniciar sesión, el nick o nombre de usuario es el número de teléfono,ademas muestra un enlace para registrarnos en caso de no tener cuenta</w:t>
+      </w:r>
+      <w:r>
+        <w:rPr>
+          <w:rFonts w:ascii="Calibri" w:hAnsi="Calibri"/>
+          <w:noProof/>
+        </w:rPr>
+        <w:t>, si nos autenticamos con éxito nos redirecciona al panel de control del usuario</w:t>
+      </w:r>
+      <w:r>
+        <w:rPr>
+          <w:rFonts w:ascii="Calibri" w:hAnsi="Calibri"/>
+          <w:noProof/>
+        </w:rPr>
+        <w:t>.</w:t>
+      </w:r>
+    </w:p>
+    <w:p>
+      <w:pPr>
+        <w:ind w:firstLine="705"/>
+        <w:rPr>
+          <w:rFonts w:ascii="Calibri" w:hAnsi="Calibri"/>
+          <w:noProof/>
+        </w:rPr>
+      </w:pPr>
+      <w:r>
+        <w:rPr>
+          <w:rFonts w:ascii="Calibri" w:hAnsi="Calibri"/>
+          <w:noProof/>
+        </w:rPr>
+        <w:t>signup.php:</w:t>
+      </w:r>
+      <w:r>
+        <w:rPr>
+          <w:rFonts w:ascii="Calibri" w:hAnsi="Calibri"/>
+          <w:noProof/>
+        </w:rPr>
+        <w:t xml:space="preserve"> </w:t>
+      </w:r>
+      <w:r>
+        <w:rPr>
+          <w:rFonts w:ascii="Calibri" w:hAnsi="Calibri"/>
+          <w:noProof/>
+        </w:rPr>
+        <w:t xml:space="preserve">Muestra un formulario para registrar un usuario el cual consiste en el número de </w:t>
+      </w:r>
+      <w:r>
+        <w:rPr>
+          <w:rFonts w:ascii="Calibri" w:hAnsi="Calibri"/>
+          <w:noProof/>
+        </w:rPr>
+        <w:tab/>
+        <w:t>teléfono y la contraseña</w:t>
+      </w:r>
+      <w:r>
+        <w:rPr>
+          <w:rFonts w:ascii="Calibri" w:hAnsi="Calibri"/>
+          <w:noProof/>
+        </w:rPr>
+        <w:t xml:space="preserve">, una vez realizado el registro nos redirecciona al panel de control del </w:t>
+      </w:r>
+      <w:r>
+        <w:rPr>
+          <w:rFonts w:ascii="Calibri" w:hAnsi="Calibri"/>
+          <w:noProof/>
+        </w:rPr>
+        <w:tab/>
+        <w:t>usuario</w:t>
+      </w:r>
+      <w:r>
+        <w:rPr>
+          <w:rFonts w:ascii="Calibri" w:hAnsi="Calibri"/>
+          <w:noProof/>
+        </w:rPr>
+        <w:t>.</w:t>
+      </w:r>
+    </w:p>
+    <w:p>
+      <w:pPr>
+        <w:ind w:left="705"/>
+        <w:rPr>
+          <w:rFonts w:ascii="Calibri" w:hAnsi="Calibri"/>
+          <w:noProof/>
+        </w:rPr>
+      </w:pPr>
+      <w:r>
+        <w:rPr>
+          <w:rFonts w:ascii="Calibri" w:hAnsi="Calibri"/>
+          <w:noProof/>
+        </w:rPr>
+        <w:t>menu.php:</w:t>
+      </w:r>
+      <w:r>
+        <w:rPr>
+          <w:rFonts w:ascii="Calibri" w:hAnsi="Calibri"/>
+          <w:noProof/>
+        </w:rPr>
+        <w:t xml:space="preserve"> </w:t>
+      </w:r>
+      <w:r>
+        <w:rPr>
+          <w:rFonts w:ascii="Calibri" w:hAnsi="Calibri"/>
+          <w:noProof/>
+        </w:rPr>
+        <w:t xml:space="preserve">Muestra diferentes botones según si se ha iniciado la sesión </w:t>
+      </w:r>
+      <w:bookmarkStart w:id="0" w:name="_GoBack"/>
+      <w:bookmarkEnd w:id="0"/>
+      <w:r>
+        <w:rPr>
+          <w:rFonts w:ascii="Calibri" w:hAnsi="Calibri"/>
+          <w:noProof/>
+        </w:rPr>
+        <w:t xml:space="preserve">o no, ademas nos marca con un color verde para indicar en que “página” nos </w:t>
+      </w:r>
+      <w:r>
+        <w:rPr>
+          <w:rFonts w:ascii="Calibri" w:hAnsi="Calibri"/>
+          <w:noProof/>
+        </w:rPr>
+        <w:t>encontramos</w:t>
+      </w:r>
+      <w:r>
+        <w:rPr>
+          <w:rFonts w:ascii="Calibri" w:hAnsi="Calibri"/>
+          <w:noProof/>
+        </w:rPr>
+        <w:t xml:space="preserve"> actualmente.</w:t>
+      </w:r>
+    </w:p>
+    <w:p>
+      <w:pPr>
+        <w:ind w:left="705"/>
+        <w:rPr>
+          <w:rFonts w:ascii="Calibri" w:hAnsi="Calibri"/>
+          <w:noProof/>
+        </w:rPr>
+      </w:pPr>
+      <w:r>
+        <w:rPr>
+          <w:rFonts w:ascii="Calibri" w:hAnsi="Calibri"/>
+          <w:noProof/>
+        </w:rPr>
+        <w:tab/>
+        <w:t>panel_control.php:</w:t>
+      </w:r>
+      <w:r>
+        <w:rPr>
+          <w:rFonts w:ascii="Calibri" w:hAnsi="Calibri"/>
+          <w:noProof/>
+        </w:rPr>
+        <w:t xml:space="preserve"> </w:t>
+      </w:r>
+      <w:r>
+        <w:rPr>
+          <w:rFonts w:ascii="Calibri" w:hAnsi="Calibri"/>
+          <w:noProof/>
+        </w:rPr>
+        <w:t>Muestra el número de teléfono del usuario con la sesión iniciada,un formulario para cambiar de contraseña el cual en el caso de estar correcto nos muestra una vista para cambiar la contraseña.</w:t>
+      </w:r>
+    </w:p>
+    <w:p>
+      <w:pPr>
+        <w:ind w:left="705"/>
+        <w:rPr>
+          <w:rFonts w:ascii="Calibri" w:hAnsi="Calibri"/>
+          <w:noProof/>
+        </w:rPr>
+      </w:pPr>
+      <w:r>
+        <w:rPr>
+          <w:rFonts w:ascii="Calibri" w:hAnsi="Calibri"/>
+          <w:noProof/>
+        </w:rPr>
+        <w:t>Por último en caso de estar no estar dado de alta en el servicio nos mostrara un enlace para darnos de alta en caso de tener fondos, en caso de no tener fondos y de algun error nos los mostrara con un mensaje en lugar del enlace, en caso de estar dada de alta nos saldra un link para dar de baja  la suscripción.</w:t>
+      </w:r>
+    </w:p>
+    <w:p>
+      <w:pPr>
+        <w:rPr>
+          <w:rFonts w:ascii="Calibri" w:hAnsi="Calibri"/>
+          <w:noProof/>
+        </w:rPr>
+      </w:pPr>
+    </w:p>
+    <w:p>
+      <w:pPr>
+        <w:rPr>
+          <w:rFonts w:ascii="Calibri" w:hAnsi="Calibri"/>
+          <w:noProof/>
+        </w:rPr>
+      </w:pPr>
+      <w:r>
+        <w:rPr>
+          <w:rFonts w:ascii="Calibri" w:hAnsi="Calibri"/>
+          <w:noProof/>
+        </w:rPr>
+        <w:lastRenderedPageBreak/>
+        <w:tab/>
+        <w:t>passwordUpdate.php:</w:t>
+      </w:r>
+    </w:p>
+    <w:p>
+      <w:pPr>
+        <w:rPr>
+          <w:rFonts w:ascii="Calibri" w:hAnsi="Calibri"/>
+          <w:noProof/>
+        </w:rPr>
+      </w:pPr>
+      <w:r>
+        <w:rPr>
+          <w:rFonts w:ascii="Calibri" w:hAnsi="Calibri"/>
+          <w:noProof/>
+        </w:rPr>
+        <w:tab/>
+        <w:t>about.php:</w:t>
+      </w:r>
+    </w:p>
+    <w:p>
+      <w:pPr>
+        <w:rPr>
+          <w:rFonts w:ascii="Calibri" w:hAnsi="Calibri"/>
+          <w:noProof/>
+        </w:rPr>
+      </w:pPr>
+      <w:r>
+        <w:rPr>
+          <w:rFonts w:ascii="Calibri" w:hAnsi="Calibri"/>
+          <w:noProof/>
+        </w:rPr>
+        <w:tab/>
+      </w:r>
+    </w:p>
+    <w:p>
+      <w:pPr>
+        <w:rPr>
+          <w:rFonts w:ascii="Calibri" w:hAnsi="Calibri"/>
+          <w:noProof/>
+        </w:rPr>
+      </w:pPr>
+      <w:r>
+        <w:rPr>
+          <w:rFonts w:ascii="Calibri" w:hAnsi="Calibri"/>
+          <w:noProof/>
+        </w:rPr>
+        <w:t>La plataforma tiene los siguientes controladores:</w:t>
+      </w:r>
+    </w:p>
+    <w:p>
+      <w:pPr>
+        <w:ind w:firstLine="708"/>
+        <w:rPr>
+          <w:rFonts w:ascii="Calibri" w:hAnsi="Calibri"/>
+          <w:noProof/>
+        </w:rPr>
+      </w:pPr>
+      <w:r>
+        <w:rPr>
+          <w:rFonts w:ascii="Calibri" w:hAnsi="Calibri"/>
+          <w:noProof/>
+        </w:rPr>
+        <w:t>plataforma.php:</w:t>
+      </w:r>
+    </w:p>
+    <w:p>
+      <w:pPr>
+        <w:ind w:firstLine="708"/>
+        <w:rPr>
+          <w:rFonts w:ascii="Calibri" w:hAnsi="Calibri"/>
+          <w:noProof/>
+        </w:rPr>
+      </w:pPr>
+      <w:r>
+        <w:rPr>
+          <w:rFonts w:ascii="Calibri" w:hAnsi="Calibri"/>
+          <w:noProof/>
+        </w:rPr>
+        <w:t>users.php:</w:t>
+      </w:r>
+    </w:p>
+    <w:p>
+      <w:pPr>
+        <w:ind w:firstLine="708"/>
+        <w:rPr>
+          <w:rFonts w:ascii="Calibri" w:hAnsi="Calibri"/>
+          <w:noProof/>
+        </w:rPr>
+      </w:pPr>
+      <w:r>
+        <w:rPr>
+          <w:rFonts w:ascii="Calibri" w:hAnsi="Calibri"/>
+          <w:noProof/>
+        </w:rPr>
+        <w:t>webservices.php:</w:t>
       </w:r>
     </w:p>
     <w:sectPr>

</xml_diff>

<commit_message>
-Ahora cuando un usuario no tiene fondos tambien se le da de baja de la tabla donde esta los usuarios dados de alta. -Actualizada documentación
</commit_message>
<xml_diff>
--- a/documentacion/documentacion.docx
+++ b/documentacion/documentacion.docx
@@ -40,6 +40,7 @@
     </w:p>
     <w:p>
       <w:pPr>
+        <w:jc w:val="both"/>
         <w:rPr>
           <w:rFonts w:ascii="Calibri" w:hAnsi="Calibri"/>
           <w:noProof/>
@@ -55,6 +56,7 @@
     </w:p>
     <w:p>
       <w:pPr>
+        <w:jc w:val="both"/>
         <w:rPr>
           <w:rFonts w:ascii="Calibri" w:hAnsi="Calibri"/>
           <w:noProof/>
@@ -104,6 +106,7 @@
     </w:p>
     <w:p>
       <w:pPr>
+        <w:jc w:val="both"/>
         <w:rPr>
           <w:noProof/>
         </w:rPr>
@@ -117,6 +120,7 @@
     </w:p>
     <w:p>
       <w:pPr>
+        <w:jc w:val="both"/>
         <w:rPr>
           <w:noProof/>
         </w:rPr>
@@ -130,6 +134,7 @@
     </w:p>
     <w:p>
       <w:pPr>
+        <w:jc w:val="both"/>
         <w:rPr>
           <w:noProof/>
         </w:rPr>
@@ -178,6 +183,7 @@
     </w:p>
     <w:p>
       <w:pPr>
+        <w:jc w:val="both"/>
         <w:rPr>
           <w:noProof/>
         </w:rPr>
@@ -191,6 +197,7 @@
     </w:p>
     <w:p>
       <w:pPr>
+        <w:jc w:val="both"/>
         <w:rPr>
           <w:noProof/>
         </w:rPr>
@@ -204,6 +211,7 @@
     </w:p>
     <w:p>
       <w:pPr>
+        <w:jc w:val="both"/>
         <w:rPr>
           <w:noProof/>
         </w:rPr>
@@ -252,6 +260,7 @@
     </w:p>
     <w:p>
       <w:pPr>
+        <w:jc w:val="both"/>
         <w:rPr>
           <w:noProof/>
         </w:rPr>
@@ -271,6 +280,7 @@
     </w:p>
     <w:p>
       <w:pPr>
+        <w:jc w:val="both"/>
         <w:rPr>
           <w:noProof/>
         </w:rPr>
@@ -319,20 +329,23 @@
     </w:p>
     <w:p>
       <w:pPr>
-        <w:rPr>
-          <w:noProof/>
-        </w:rPr>
-      </w:pPr>
-    </w:p>
-    <w:p>
-      <w:pPr>
-        <w:rPr>
-          <w:noProof/>
-        </w:rPr>
-      </w:pPr>
-    </w:p>
-    <w:p>
-      <w:pPr>
+        <w:jc w:val="both"/>
+        <w:rPr>
+          <w:noProof/>
+        </w:rPr>
+      </w:pPr>
+    </w:p>
+    <w:p>
+      <w:pPr>
+        <w:jc w:val="both"/>
+        <w:rPr>
+          <w:noProof/>
+        </w:rPr>
+      </w:pPr>
+    </w:p>
+    <w:p>
+      <w:pPr>
+        <w:jc w:val="both"/>
         <w:rPr>
           <w:noProof/>
         </w:rPr>
@@ -347,6 +360,7 @@
     </w:p>
     <w:p>
       <w:pPr>
+        <w:jc w:val="both"/>
         <w:rPr>
           <w:noProof/>
         </w:rPr>
@@ -401,6 +415,7 @@
     </w:p>
     <w:p>
       <w:pPr>
+        <w:jc w:val="both"/>
         <w:rPr>
           <w:noProof/>
         </w:rPr>
@@ -414,6 +429,7 @@
     </w:p>
     <w:p>
       <w:pPr>
+        <w:jc w:val="both"/>
         <w:rPr>
           <w:noProof/>
         </w:rPr>
@@ -468,6 +484,7 @@
     </w:p>
     <w:p>
       <w:pPr>
+        <w:jc w:val="both"/>
         <w:rPr>
           <w:noProof/>
         </w:rPr>
@@ -481,6 +498,7 @@
     </w:p>
     <w:p>
       <w:pPr>
+        <w:jc w:val="both"/>
         <w:rPr>
           <w:noProof/>
         </w:rPr>
@@ -529,6 +547,7 @@
     </w:p>
     <w:p>
       <w:pPr>
+        <w:jc w:val="both"/>
         <w:rPr>
           <w:noProof/>
         </w:rPr>
@@ -542,6 +561,7 @@
     </w:p>
     <w:p>
       <w:pPr>
+        <w:jc w:val="both"/>
         <w:rPr>
           <w:noProof/>
         </w:rPr>
@@ -596,6 +616,7 @@
     </w:p>
     <w:p>
       <w:pPr>
+        <w:jc w:val="both"/>
         <w:rPr>
           <w:noProof/>
         </w:rPr>
@@ -609,6 +630,7 @@
     </w:p>
     <w:p>
       <w:pPr>
+        <w:jc w:val="both"/>
         <w:rPr>
           <w:noProof/>
         </w:rPr>
@@ -657,27 +679,31 @@
     </w:p>
     <w:p>
       <w:pPr>
-        <w:rPr>
-          <w:noProof/>
-        </w:rPr>
-      </w:pPr>
-    </w:p>
-    <w:p>
-      <w:pPr>
-        <w:rPr>
-          <w:noProof/>
-        </w:rPr>
-      </w:pPr>
-    </w:p>
-    <w:p>
-      <w:pPr>
-        <w:rPr>
-          <w:noProof/>
-        </w:rPr>
-      </w:pPr>
-    </w:p>
-    <w:p>
-      <w:pPr>
+        <w:jc w:val="both"/>
+        <w:rPr>
+          <w:noProof/>
+        </w:rPr>
+      </w:pPr>
+    </w:p>
+    <w:p>
+      <w:pPr>
+        <w:jc w:val="both"/>
+        <w:rPr>
+          <w:noProof/>
+        </w:rPr>
+      </w:pPr>
+    </w:p>
+    <w:p>
+      <w:pPr>
+        <w:jc w:val="both"/>
+        <w:rPr>
+          <w:noProof/>
+        </w:rPr>
+      </w:pPr>
+    </w:p>
+    <w:p>
+      <w:pPr>
+        <w:jc w:val="both"/>
         <w:rPr>
           <w:noProof/>
         </w:rPr>
@@ -756,6 +782,7 @@
     </w:p>
     <w:p>
       <w:pPr>
+        <w:jc w:val="both"/>
         <w:rPr>
           <w:rFonts w:ascii="Calibri" w:hAnsi="Calibri"/>
           <w:noProof/>
@@ -778,6 +805,7 @@
     </w:p>
     <w:p>
       <w:pPr>
+        <w:jc w:val="both"/>
         <w:rPr>
           <w:rFonts w:ascii="Calibri" w:hAnsi="Calibri"/>
           <w:noProof/>
@@ -789,11 +817,104 @@
           <w:noProof/>
         </w:rPr>
         <w:tab/>
+      </w:r>
+      <w:r>
+        <w:rPr>
+          <w:rFonts w:ascii="Calibri" w:hAnsi="Calibri"/>
+          <w:noProof/>
+        </w:rPr>
+        <w:t>-</w:t>
+      </w:r>
+      <w:r>
+        <w:rPr>
+          <w:rFonts w:ascii="Calibri" w:hAnsi="Calibri"/>
+          <w:noProof/>
+        </w:rPr>
         <w:t>Plataforma_model.php:</w:t>
       </w:r>
     </w:p>
     <w:p>
       <w:pPr>
+        <w:ind w:left="708"/>
+        <w:jc w:val="both"/>
+        <w:rPr>
+          <w:rFonts w:ascii="Calibri" w:hAnsi="Calibri"/>
+          <w:noProof/>
+        </w:rPr>
+      </w:pPr>
+      <w:r>
+        <w:rPr>
+          <w:rFonts w:ascii="Calibri" w:hAnsi="Calibri"/>
+          <w:noProof/>
+        </w:rPr>
+        <w:t>-u</w:t>
+      </w:r>
+      <w:r>
+        <w:rPr>
+          <w:rFonts w:ascii="Calibri" w:hAnsi="Calibri"/>
+          <w:noProof/>
+        </w:rPr>
+        <w:t>sers_model.php:</w:t>
+      </w:r>
+      <w:r>
+        <w:rPr>
+          <w:rFonts w:ascii="Calibri" w:hAnsi="Calibri"/>
+          <w:noProof/>
+        </w:rPr>
+        <w:t>Contiene funciones para interactuar con las bases de datos para por ejemplo validar los datos introducidos al iniciar sesión.</w:t>
+      </w:r>
+    </w:p>
+    <w:p>
+      <w:pPr>
+        <w:ind w:left="705"/>
+        <w:jc w:val="both"/>
+        <w:rPr>
+          <w:rFonts w:ascii="Calibri" w:hAnsi="Calibri"/>
+          <w:noProof/>
+        </w:rPr>
+      </w:pPr>
+      <w:r>
+        <w:rPr>
+          <w:rFonts w:ascii="Calibri" w:hAnsi="Calibri"/>
+          <w:noProof/>
+        </w:rPr>
+        <w:t>-</w:t>
+      </w:r>
+      <w:r>
+        <w:rPr>
+          <w:rFonts w:ascii="Calibri" w:hAnsi="Calibri"/>
+          <w:noProof/>
+        </w:rPr>
+        <w:t>Webservices_model.php:</w:t>
+      </w:r>
+      <w:r>
+        <w:rPr>
+          <w:rFonts w:ascii="Calibri" w:hAnsi="Calibri"/>
+          <w:noProof/>
+        </w:rPr>
+        <w:t xml:space="preserve">Contiene las funciones para “generar”, enviar el xml al webservice y guardar el recibido en un array el cual  por una parte se devuelve al controlador y por otra guarda su contenido en los logs de la base de datos. </w:t>
+      </w:r>
+    </w:p>
+    <w:p>
+      <w:pPr>
+        <w:jc w:val="both"/>
+        <w:rPr>
+          <w:rFonts w:ascii="Calibri" w:hAnsi="Calibri"/>
+          <w:noProof/>
+        </w:rPr>
+      </w:pPr>
+      <w:r>
+        <w:rPr>
+          <w:rFonts w:ascii="Calibri" w:hAnsi="Calibri"/>
+          <w:noProof/>
+        </w:rPr>
+        <w:t>La plataforma tiene las siguientes vistas:</w:t>
+      </w:r>
+    </w:p>
+    <w:p>
+      <w:pPr>
+        <w:ind w:left="705"/>
+        <w:jc w:val="both"/>
         <w:rPr>
           <w:rFonts w:ascii="Calibri" w:hAnsi="Calibri"/>
           <w:noProof/>
@@ -805,11 +926,54 @@
           <w:noProof/>
         </w:rPr>
         <w:tab/>
-        <w:t>Users_model.php:</w:t>
-      </w:r>
-    </w:p>
-    <w:p>
-      <w:pPr>
+      </w:r>
+      <w:r>
+        <w:rPr>
+          <w:rFonts w:ascii="Calibri" w:hAnsi="Calibri"/>
+          <w:noProof/>
+        </w:rPr>
+        <w:t>-</w:t>
+      </w:r>
+      <w:r>
+        <w:rPr>
+          <w:rFonts w:ascii="Calibri" w:hAnsi="Calibri"/>
+          <w:noProof/>
+        </w:rPr>
+        <w:t>alta.php:</w:t>
+      </w:r>
+      <w:r>
+        <w:rPr>
+          <w:rFonts w:ascii="Calibri" w:hAnsi="Calibri"/>
+          <w:noProof/>
+        </w:rPr>
+        <w:t xml:space="preserve"> </w:t>
+      </w:r>
+      <w:r>
+        <w:rPr>
+          <w:rFonts w:ascii="Calibri" w:hAnsi="Calibri"/>
+          <w:noProof/>
+        </w:rPr>
+        <w:t xml:space="preserve">Nos muestra un texto y un checkbox  para aceptar la condiciones del texto anterior el cual es obligatorio de marcar en caso de querer darse de alta y luego nos </w:t>
+      </w:r>
+      <w:r>
+        <w:rPr>
+          <w:rFonts w:ascii="Calibri" w:hAnsi="Calibri"/>
+          <w:noProof/>
+        </w:rPr>
+        <w:t>re</w:t>
+      </w:r>
+      <w:r>
+        <w:rPr>
+          <w:rFonts w:ascii="Calibri" w:hAnsi="Calibri"/>
+          <w:noProof/>
+        </w:rPr>
+        <w:t xml:space="preserve">direcciona al panel de control del usuario. </w:t>
+      </w:r>
+    </w:p>
+    <w:p>
+      <w:pPr>
+        <w:ind w:left="705"/>
+        <w:jc w:val="both"/>
         <w:rPr>
           <w:rFonts w:ascii="Calibri" w:hAnsi="Calibri"/>
           <w:noProof/>
@@ -821,171 +985,74 @@
           <w:noProof/>
         </w:rPr>
         <w:tab/>
-        <w:t>Webservices_model.php:</w:t>
-      </w:r>
-    </w:p>
-    <w:p>
-      <w:pPr>
-        <w:rPr>
-          <w:rFonts w:ascii="Calibri" w:hAnsi="Calibri"/>
-          <w:noProof/>
-        </w:rPr>
-      </w:pPr>
-      <w:r>
-        <w:rPr>
-          <w:rFonts w:ascii="Calibri" w:hAnsi="Calibri"/>
-          <w:noProof/>
-        </w:rPr>
-        <w:t>La plataforma tiene las siguientes vistas:</w:t>
+      </w:r>
+      <w:r>
+        <w:rPr>
+          <w:rFonts w:ascii="Calibri" w:hAnsi="Calibri"/>
+          <w:noProof/>
+        </w:rPr>
+        <w:t>-</w:t>
+      </w:r>
+      <w:r>
+        <w:rPr>
+          <w:rFonts w:ascii="Calibri" w:hAnsi="Calibri"/>
+          <w:noProof/>
+        </w:rPr>
+        <w:t>baja.php:</w:t>
+      </w:r>
+      <w:r>
+        <w:rPr>
+          <w:rFonts w:ascii="Calibri" w:hAnsi="Calibri"/>
+          <w:noProof/>
+        </w:rPr>
+        <w:t xml:space="preserve">Nos muestra un texto y un checkbox </w:t>
+      </w:r>
+      <w:r>
+        <w:rPr>
+          <w:rFonts w:ascii="Calibri" w:hAnsi="Calibri"/>
+          <w:noProof/>
+        </w:rPr>
+        <w:t xml:space="preserve"> para aceptar la condiciones del texto anterior el cual es obligatorio de marcar en caso de querer darse de baja y luego nos </w:t>
+      </w:r>
+      <w:r>
+        <w:rPr>
+          <w:rFonts w:ascii="Calibri" w:hAnsi="Calibri"/>
+          <w:noProof/>
+        </w:rPr>
+        <w:t>re</w:t>
+      </w:r>
+      <w:r>
+        <w:rPr>
+          <w:rFonts w:ascii="Calibri" w:hAnsi="Calibri"/>
+          <w:noProof/>
+        </w:rPr>
+        <w:t>direcciona al panel de control del usuario.</w:t>
+      </w:r>
+      <w:r>
+        <w:rPr>
+          <w:rFonts w:ascii="Calibri" w:hAnsi="Calibri"/>
+          <w:noProof/>
+        </w:rPr>
+        <w:t xml:space="preserve"> </w:t>
       </w:r>
     </w:p>
     <w:p>
       <w:pPr>
         <w:ind w:left="705"/>
-        <w:rPr>
-          <w:rFonts w:ascii="Calibri" w:hAnsi="Calibri"/>
-          <w:noProof/>
-        </w:rPr>
-      </w:pPr>
-      <w:r>
-        <w:rPr>
-          <w:rFonts w:ascii="Calibri" w:hAnsi="Calibri"/>
-          <w:noProof/>
-        </w:rPr>
-        <w:tab/>
-        <w:t>alta.php:</w:t>
-      </w:r>
-      <w:r>
-        <w:rPr>
-          <w:rFonts w:ascii="Calibri" w:hAnsi="Calibri"/>
-          <w:noProof/>
-        </w:rPr>
-        <w:t xml:space="preserve"> </w:t>
-      </w:r>
-      <w:r>
-        <w:rPr>
-          <w:rFonts w:ascii="Calibri" w:hAnsi="Calibri"/>
-          <w:noProof/>
-        </w:rPr>
-        <w:t xml:space="preserve">Nos muestra un texto y un checkbox  </w:t>
-      </w:r>
-      <w:r>
-        <w:rPr>
-          <w:rFonts w:ascii="Calibri" w:hAnsi="Calibri"/>
-          <w:noProof/>
-        </w:rPr>
-        <w:t xml:space="preserve">para </w:t>
-      </w:r>
-      <w:r>
-        <w:rPr>
-          <w:rFonts w:ascii="Calibri" w:hAnsi="Calibri"/>
-          <w:noProof/>
-        </w:rPr>
-        <w:t>acepta</w:t>
-      </w:r>
-      <w:r>
-        <w:rPr>
-          <w:rFonts w:ascii="Calibri" w:hAnsi="Calibri"/>
-          <w:noProof/>
-        </w:rPr>
-        <w:t>r</w:t>
-      </w:r>
-      <w:r>
-        <w:rPr>
-          <w:rFonts w:ascii="Calibri" w:hAnsi="Calibri"/>
-          <w:noProof/>
-        </w:rPr>
-        <w:t xml:space="preserve"> la condiciones del texto anterior el cual es obligatorio de marcar en caso de querer darse de </w:t>
-      </w:r>
-      <w:r>
-        <w:rPr>
-          <w:rFonts w:ascii="Calibri" w:hAnsi="Calibri"/>
-          <w:noProof/>
-        </w:rPr>
-        <w:t xml:space="preserve">alta y luego nos </w:t>
-      </w:r>
-      <w:r>
-        <w:rPr>
-          <w:rFonts w:ascii="Calibri" w:hAnsi="Calibri"/>
-          <w:noProof/>
-        </w:rPr>
-        <w:t>re</w:t>
-      </w:r>
-      <w:r>
-        <w:rPr>
-          <w:rFonts w:ascii="Calibri" w:hAnsi="Calibri"/>
-          <w:noProof/>
-        </w:rPr>
-        <w:t>direcciona al panel de control del usuario</w:t>
-      </w:r>
-      <w:r>
-        <w:rPr>
-          <w:rFonts w:ascii="Calibri" w:hAnsi="Calibri"/>
-          <w:noProof/>
-        </w:rPr>
-        <w:t xml:space="preserve">. </w:t>
-      </w:r>
-    </w:p>
-    <w:p>
-      <w:pPr>
-        <w:ind w:left="705"/>
-        <w:rPr>
-          <w:rFonts w:ascii="Calibri" w:hAnsi="Calibri"/>
-          <w:noProof/>
-        </w:rPr>
-      </w:pPr>
-      <w:r>
-        <w:rPr>
-          <w:rFonts w:ascii="Calibri" w:hAnsi="Calibri"/>
-          <w:noProof/>
-        </w:rPr>
-        <w:tab/>
-        <w:t>baja.php:</w:t>
-      </w:r>
-      <w:r>
-        <w:rPr>
-          <w:rFonts w:ascii="Calibri" w:hAnsi="Calibri"/>
-          <w:noProof/>
-        </w:rPr>
-        <w:t xml:space="preserve">Nos muestra un texto y un checkbox </w:t>
-      </w:r>
-      <w:r>
-        <w:rPr>
-          <w:rFonts w:ascii="Calibri" w:hAnsi="Calibri"/>
-          <w:noProof/>
-        </w:rPr>
-        <w:t xml:space="preserve"> para aceptar la condiciones del texto anterior el cual es obligatorio de marcar en caso de querer darse de baja y luego nos </w:t>
-      </w:r>
-      <w:r>
-        <w:rPr>
-          <w:rFonts w:ascii="Calibri" w:hAnsi="Calibri"/>
-          <w:noProof/>
-        </w:rPr>
-        <w:t>re</w:t>
-      </w:r>
-      <w:r>
-        <w:rPr>
-          <w:rFonts w:ascii="Calibri" w:hAnsi="Calibri"/>
-          <w:noProof/>
-        </w:rPr>
-        <w:t>direcciona al panel de control del usuario.</w:t>
-      </w:r>
-      <w:r>
-        <w:rPr>
-          <w:rFonts w:ascii="Calibri" w:hAnsi="Calibri"/>
-          <w:noProof/>
-        </w:rPr>
-        <w:t xml:space="preserve"> </w:t>
-      </w:r>
-    </w:p>
-    <w:p>
-      <w:pPr>
-        <w:ind w:left="705"/>
-        <w:rPr>
-          <w:rFonts w:ascii="Calibri" w:hAnsi="Calibri"/>
-          <w:noProof/>
-        </w:rPr>
-      </w:pPr>
+        <w:jc w:val="both"/>
+        <w:rPr>
+          <w:rFonts w:ascii="Calibri" w:hAnsi="Calibri"/>
+          <w:noProof/>
+          <w:u w:val="single"/>
+        </w:rPr>
+      </w:pPr>
+      <w:r>
+        <w:rPr>
+          <w:rFonts w:ascii="Calibri" w:hAnsi="Calibri"/>
+          <w:noProof/>
+        </w:rPr>
+        <w:t>-</w:t>
+      </w:r>
       <w:r>
         <w:rPr>
           <w:rFonts w:ascii="Calibri" w:hAnsi="Calibri"/>
@@ -1011,11 +1078,19 @@
     <w:p>
       <w:pPr>
         <w:ind w:firstLine="705"/>
-        <w:rPr>
-          <w:rFonts w:ascii="Calibri" w:hAnsi="Calibri"/>
-          <w:noProof/>
-        </w:rPr>
-      </w:pPr>
+        <w:jc w:val="both"/>
+        <w:rPr>
+          <w:rFonts w:ascii="Calibri" w:hAnsi="Calibri"/>
+          <w:noProof/>
+        </w:rPr>
+      </w:pPr>
+      <w:r>
+        <w:rPr>
+          <w:rFonts w:ascii="Calibri" w:hAnsi="Calibri"/>
+          <w:noProof/>
+        </w:rPr>
+        <w:t>-</w:t>
+      </w:r>
       <w:r>
         <w:rPr>
           <w:rFonts w:ascii="Calibri" w:hAnsi="Calibri"/>
@@ -1071,11 +1146,19 @@
     <w:p>
       <w:pPr>
         <w:ind w:left="705"/>
-        <w:rPr>
-          <w:rFonts w:ascii="Calibri" w:hAnsi="Calibri"/>
-          <w:noProof/>
-        </w:rPr>
-      </w:pPr>
+        <w:jc w:val="both"/>
+        <w:rPr>
+          <w:rFonts w:ascii="Calibri" w:hAnsi="Calibri"/>
+          <w:noProof/>
+        </w:rPr>
+      </w:pPr>
+      <w:r>
+        <w:rPr>
+          <w:rFonts w:ascii="Calibri" w:hAnsi="Calibri"/>
+          <w:noProof/>
+        </w:rPr>
+        <w:t>-</w:t>
+      </w:r>
       <w:r>
         <w:rPr>
           <w:rFonts w:ascii="Calibri" w:hAnsi="Calibri"/>
@@ -1095,7 +1178,292 @@
           <w:rFonts w:ascii="Calibri" w:hAnsi="Calibri"/>
           <w:noProof/>
         </w:rPr>
-        <w:t xml:space="preserve">Muestra diferentes botones según si se ha iniciado la sesión </w:t>
+        <w:t xml:space="preserve">Muestra diferentes botones según si se ha iniciado la sesión o no, ademas nos marca con un color verde para indicar en que “página” nos </w:t>
+      </w:r>
+      <w:r>
+        <w:rPr>
+          <w:rFonts w:ascii="Calibri" w:hAnsi="Calibri"/>
+          <w:noProof/>
+        </w:rPr>
+        <w:t>encontramos</w:t>
+      </w:r>
+      <w:r>
+        <w:rPr>
+          <w:rFonts w:ascii="Calibri" w:hAnsi="Calibri"/>
+          <w:noProof/>
+        </w:rPr>
+        <w:t xml:space="preserve"> actualmente</w:t>
+      </w:r>
+      <w:r>
+        <w:rPr>
+          <w:rFonts w:ascii="Calibri" w:hAnsi="Calibri"/>
+          <w:noProof/>
+        </w:rPr>
+        <w:t>, esta view se incluye siempre en el resto de las views</w:t>
+      </w:r>
+      <w:r>
+        <w:rPr>
+          <w:rFonts w:ascii="Calibri" w:hAnsi="Calibri"/>
+          <w:noProof/>
+        </w:rPr>
+        <w:t>.</w:t>
+      </w:r>
+    </w:p>
+    <w:p>
+      <w:pPr>
+        <w:ind w:left="705"/>
+        <w:jc w:val="both"/>
+        <w:rPr>
+          <w:rFonts w:ascii="Calibri" w:hAnsi="Calibri"/>
+          <w:noProof/>
+        </w:rPr>
+      </w:pPr>
+      <w:r>
+        <w:rPr>
+          <w:rFonts w:ascii="Calibri" w:hAnsi="Calibri"/>
+          <w:noProof/>
+        </w:rPr>
+        <w:tab/>
+      </w:r>
+      <w:r>
+        <w:rPr>
+          <w:rFonts w:ascii="Calibri" w:hAnsi="Calibri"/>
+          <w:noProof/>
+        </w:rPr>
+        <w:t>-</w:t>
+      </w:r>
+      <w:r>
+        <w:rPr>
+          <w:rFonts w:ascii="Calibri" w:hAnsi="Calibri"/>
+          <w:noProof/>
+        </w:rPr>
+        <w:t>panel_control.php:</w:t>
+      </w:r>
+      <w:r>
+        <w:rPr>
+          <w:rFonts w:ascii="Calibri" w:hAnsi="Calibri"/>
+          <w:noProof/>
+        </w:rPr>
+        <w:t xml:space="preserve"> </w:t>
+      </w:r>
+      <w:r>
+        <w:rPr>
+          <w:rFonts w:ascii="Calibri" w:hAnsi="Calibri"/>
+          <w:noProof/>
+        </w:rPr>
+        <w:t>Muestra el número de teléfono del usuario con la sesión iniciada,un formulario para cambiar de contraseña el cual en el caso de estar correcto nos muestra una vista para cambiar la contraseña.</w:t>
+      </w:r>
+    </w:p>
+    <w:p>
+      <w:pPr>
+        <w:ind w:left="705"/>
+        <w:jc w:val="both"/>
+        <w:rPr>
+          <w:rFonts w:ascii="Calibri" w:hAnsi="Calibri"/>
+          <w:noProof/>
+        </w:rPr>
+      </w:pPr>
+      <w:r>
+        <w:rPr>
+          <w:rFonts w:ascii="Calibri" w:hAnsi="Calibri"/>
+          <w:noProof/>
+        </w:rPr>
+        <w:lastRenderedPageBreak/>
+        <w:t>Por último en caso de estar no estar dado de alta en el servicio nos mostrara un enlace para darnos de alta en caso de tener fondos, en caso de no tener fondos y de algun error nos los mostrara con un mensaje en lugar del enlace, en caso de estar dada de alta nos saldra un link para dar de baja  la suscripción.</w:t>
+      </w:r>
+    </w:p>
+    <w:p>
+      <w:pPr>
+        <w:jc w:val="both"/>
+        <w:rPr>
+          <w:rFonts w:ascii="Calibri" w:hAnsi="Calibri"/>
+          <w:noProof/>
+        </w:rPr>
+      </w:pPr>
+    </w:p>
+    <w:p>
+      <w:pPr>
+        <w:ind w:left="705"/>
+        <w:jc w:val="both"/>
+        <w:rPr>
+          <w:rFonts w:ascii="Calibri" w:hAnsi="Calibri"/>
+          <w:noProof/>
+        </w:rPr>
+      </w:pPr>
+      <w:r>
+        <w:rPr>
+          <w:rFonts w:ascii="Calibri" w:hAnsi="Calibri"/>
+          <w:noProof/>
+        </w:rPr>
+        <w:t>-</w:t>
+      </w:r>
+      <w:r>
+        <w:rPr>
+          <w:rFonts w:ascii="Calibri" w:hAnsi="Calibri"/>
+          <w:noProof/>
+        </w:rPr>
+        <w:t>passwordUpdate.php:</w:t>
+      </w:r>
+      <w:r>
+        <w:rPr>
+          <w:rFonts w:ascii="Calibri" w:hAnsi="Calibri"/>
+          <w:noProof/>
+        </w:rPr>
+        <w:t>Muestra un formulario donde introducir la nueva contraseña y un botón para enviarla y luego nos redirecciona al panel de control del usuario.</w:t>
+      </w:r>
+    </w:p>
+    <w:p>
+      <w:pPr>
+        <w:jc w:val="both"/>
+        <w:rPr>
+          <w:rFonts w:ascii="Calibri" w:hAnsi="Calibri"/>
+          <w:noProof/>
+        </w:rPr>
+      </w:pPr>
+      <w:r>
+        <w:rPr>
+          <w:rFonts w:ascii="Calibri" w:hAnsi="Calibri"/>
+          <w:noProof/>
+        </w:rPr>
+        <w:tab/>
+      </w:r>
+      <w:r>
+        <w:rPr>
+          <w:rFonts w:ascii="Calibri" w:hAnsi="Calibri"/>
+          <w:noProof/>
+        </w:rPr>
+        <w:t>-</w:t>
+      </w:r>
+      <w:r>
+        <w:rPr>
+          <w:rFonts w:ascii="Calibri" w:hAnsi="Calibri"/>
+          <w:noProof/>
+        </w:rPr>
+        <w:t>about.php:</w:t>
+      </w:r>
+      <w:r>
+        <w:rPr>
+          <w:rFonts w:ascii="Calibri" w:hAnsi="Calibri"/>
+          <w:noProof/>
+        </w:rPr>
+        <w:t xml:space="preserve">Muestra un texto el cual es un faq sobre el funcionamiento del servicio para el </w:t>
+      </w:r>
+      <w:r>
+        <w:rPr>
+          <w:rFonts w:ascii="Calibri" w:hAnsi="Calibri"/>
+          <w:noProof/>
+        </w:rPr>
+        <w:tab/>
+        <w:t>usuario.</w:t>
+      </w:r>
+    </w:p>
+    <w:p>
+      <w:pPr>
+        <w:jc w:val="both"/>
+        <w:rPr>
+          <w:rFonts w:ascii="Calibri" w:hAnsi="Calibri"/>
+          <w:noProof/>
+        </w:rPr>
+      </w:pPr>
+      <w:r>
+        <w:rPr>
+          <w:rFonts w:ascii="Calibri" w:hAnsi="Calibri"/>
+          <w:noProof/>
+        </w:rPr>
+        <w:tab/>
+      </w:r>
+    </w:p>
+    <w:p>
+      <w:pPr>
+        <w:jc w:val="both"/>
+        <w:rPr>
+          <w:rFonts w:ascii="Calibri" w:hAnsi="Calibri"/>
+          <w:noProof/>
+        </w:rPr>
+      </w:pPr>
+      <w:r>
+        <w:rPr>
+          <w:rFonts w:ascii="Calibri" w:hAnsi="Calibri"/>
+          <w:noProof/>
+        </w:rPr>
+        <w:t>La plataforma tiene los siguientes controladores:</w:t>
+      </w:r>
+    </w:p>
+    <w:p>
+      <w:pPr>
+        <w:ind w:firstLine="708"/>
+        <w:jc w:val="both"/>
+        <w:rPr>
+          <w:rFonts w:ascii="Calibri" w:hAnsi="Calibri"/>
+          <w:noProof/>
+        </w:rPr>
+      </w:pPr>
+      <w:r>
+        <w:rPr>
+          <w:rFonts w:ascii="Calibri" w:hAnsi="Calibri"/>
+          <w:noProof/>
+        </w:rPr>
+        <w:t>-</w:t>
+      </w:r>
+      <w:r>
+        <w:rPr>
+          <w:rFonts w:ascii="Calibri" w:hAnsi="Calibri"/>
+          <w:noProof/>
+        </w:rPr>
+        <w:t>plataforma.php:</w:t>
+      </w:r>
+      <w:r>
+        <w:rPr>
+          <w:rFonts w:ascii="Calibri" w:hAnsi="Calibri"/>
+          <w:noProof/>
+        </w:rPr>
+        <w:t xml:space="preserve">Contiene funciones para cargar las vistas principales, dar de alta o baja a los </w:t>
+      </w:r>
+      <w:r>
+        <w:rPr>
+          <w:rFonts w:ascii="Calibri" w:hAnsi="Calibri"/>
+          <w:noProof/>
+        </w:rPr>
+        <w:tab/>
+        <w:t>usuarios en el servicio de suscripción.</w:t>
+      </w:r>
+    </w:p>
+    <w:p>
+      <w:pPr>
+        <w:ind w:firstLine="708"/>
+        <w:jc w:val="both"/>
+        <w:rPr>
+          <w:rFonts w:ascii="Calibri" w:hAnsi="Calibri"/>
+          <w:noProof/>
+        </w:rPr>
+      </w:pPr>
+      <w:r>
+        <w:rPr>
+          <w:rFonts w:ascii="Calibri" w:hAnsi="Calibri"/>
+          <w:noProof/>
+        </w:rPr>
+        <w:t>-</w:t>
+      </w:r>
+      <w:r>
+        <w:rPr>
+          <w:rFonts w:ascii="Calibri" w:hAnsi="Calibri"/>
+          <w:noProof/>
+        </w:rPr>
+        <w:t>users.php:</w:t>
+      </w:r>
+      <w:r>
+        <w:rPr>
+          <w:rFonts w:ascii="Calibri" w:hAnsi="Calibri"/>
+          <w:noProof/>
+        </w:rPr>
+        <w:t xml:space="preserve">Contiene funciones para registrarse,validar los datos al iniciar sesión,cambiar la </w:t>
+      </w:r>
+      <w:r>
+        <w:rPr>
+          <w:rFonts w:ascii="Calibri" w:hAnsi="Calibri"/>
+          <w:noProof/>
+        </w:rPr>
+        <w:tab/>
       </w:r>
       <w:bookmarkStart w:id="0" w:name="_GoBack"/>
       <w:bookmarkEnd w:id="0"/>
@@ -1104,38 +1472,31 @@
           <w:rFonts w:ascii="Calibri" w:hAnsi="Calibri"/>
           <w:noProof/>
         </w:rPr>
-        <w:t xml:space="preserve">o no, ademas nos marca con un color verde para indicar en que “página” nos </w:t>
-      </w:r>
-      <w:r>
-        <w:rPr>
-          <w:rFonts w:ascii="Calibri" w:hAnsi="Calibri"/>
-          <w:noProof/>
-        </w:rPr>
-        <w:t>encontramos</w:t>
-      </w:r>
-      <w:r>
-        <w:rPr>
-          <w:rFonts w:ascii="Calibri" w:hAnsi="Calibri"/>
-          <w:noProof/>
-        </w:rPr>
-        <w:t xml:space="preserve"> actualmente.</w:t>
-      </w:r>
-    </w:p>
-    <w:p>
-      <w:pPr>
-        <w:ind w:left="705"/>
-        <w:rPr>
-          <w:rFonts w:ascii="Calibri" w:hAnsi="Calibri"/>
-          <w:noProof/>
-        </w:rPr>
-      </w:pPr>
-      <w:r>
-        <w:rPr>
-          <w:rFonts w:ascii="Calibri" w:hAnsi="Calibri"/>
-          <w:noProof/>
-        </w:rPr>
-        <w:tab/>
-        <w:t>panel_control.php:</w:t>
+        <w:t>contraseña</w:t>
+      </w:r>
+    </w:p>
+    <w:p>
+      <w:pPr>
+        <w:ind w:left="708"/>
+        <w:jc w:val="both"/>
+        <w:rPr>
+          <w:rFonts w:ascii="Calibri" w:hAnsi="Calibri"/>
+          <w:noProof/>
+        </w:rPr>
+      </w:pPr>
+      <w:r>
+        <w:rPr>
+          <w:rFonts w:ascii="Calibri" w:hAnsi="Calibri"/>
+          <w:noProof/>
+        </w:rPr>
+        <w:t>-</w:t>
+      </w:r>
+      <w:r>
+        <w:rPr>
+          <w:rFonts w:ascii="Calibri" w:hAnsi="Calibri"/>
+          <w:noProof/>
+        </w:rPr>
+        <w:t>webservices.php:</w:t>
       </w:r>
       <w:r>
         <w:rPr>
@@ -1149,142 +1510,14 @@
           <w:rFonts w:ascii="Calibri" w:hAnsi="Calibri"/>
           <w:noProof/>
         </w:rPr>
-        <w:t>Muestra el número de teléfono del usuario con la sesión iniciada,un formulario para cambiar de contraseña el cual en el caso de estar correcto nos muestra una vista para cambiar la contraseña.</w:t>
-      </w:r>
-    </w:p>
-    <w:p>
-      <w:pPr>
-        <w:ind w:left="705"/>
-        <w:rPr>
-          <w:rFonts w:ascii="Calibri" w:hAnsi="Calibri"/>
-          <w:noProof/>
-        </w:rPr>
-      </w:pPr>
-      <w:r>
-        <w:rPr>
-          <w:rFonts w:ascii="Calibri" w:hAnsi="Calibri"/>
-          <w:noProof/>
-        </w:rPr>
-        <w:t>Por último en caso de estar no estar dado de alta en el servicio nos mostrara un enlace para darnos de alta en caso de tener fondos, en caso de no tener fondos y de algun error nos los mostrara con un mensaje en lugar del enlace, en caso de estar dada de alta nos saldra un link para dar de baja  la suscripción.</w:t>
-      </w:r>
-    </w:p>
-    <w:p>
-      <w:pPr>
-        <w:rPr>
-          <w:rFonts w:ascii="Calibri" w:hAnsi="Calibri"/>
-          <w:noProof/>
-        </w:rPr>
-      </w:pPr>
-    </w:p>
-    <w:p>
-      <w:pPr>
-        <w:rPr>
-          <w:rFonts w:ascii="Calibri" w:hAnsi="Calibri"/>
-          <w:noProof/>
-        </w:rPr>
-      </w:pPr>
-      <w:r>
-        <w:rPr>
-          <w:rFonts w:ascii="Calibri" w:hAnsi="Calibri"/>
-          <w:noProof/>
-        </w:rPr>
-        <w:lastRenderedPageBreak/>
-        <w:tab/>
-        <w:t>passwordUpdate.php:</w:t>
-      </w:r>
-    </w:p>
-    <w:p>
-      <w:pPr>
-        <w:rPr>
-          <w:rFonts w:ascii="Calibri" w:hAnsi="Calibri"/>
-          <w:noProof/>
-        </w:rPr>
-      </w:pPr>
-      <w:r>
-        <w:rPr>
-          <w:rFonts w:ascii="Calibri" w:hAnsi="Calibri"/>
-          <w:noProof/>
-        </w:rPr>
-        <w:tab/>
-        <w:t>about.php:</w:t>
-      </w:r>
-    </w:p>
-    <w:p>
-      <w:pPr>
-        <w:rPr>
-          <w:rFonts w:ascii="Calibri" w:hAnsi="Calibri"/>
-          <w:noProof/>
-        </w:rPr>
-      </w:pPr>
-      <w:r>
-        <w:rPr>
-          <w:rFonts w:ascii="Calibri" w:hAnsi="Calibri"/>
-          <w:noProof/>
-        </w:rPr>
-        <w:tab/>
-      </w:r>
-    </w:p>
-    <w:p>
-      <w:pPr>
-        <w:rPr>
-          <w:rFonts w:ascii="Calibri" w:hAnsi="Calibri"/>
-          <w:noProof/>
-        </w:rPr>
-      </w:pPr>
-      <w:r>
-        <w:rPr>
-          <w:rFonts w:ascii="Calibri" w:hAnsi="Calibri"/>
-          <w:noProof/>
-        </w:rPr>
-        <w:t>La plataforma tiene los siguientes controladores:</w:t>
-      </w:r>
-    </w:p>
-    <w:p>
-      <w:pPr>
-        <w:ind w:firstLine="708"/>
-        <w:rPr>
-          <w:rFonts w:ascii="Calibri" w:hAnsi="Calibri"/>
-          <w:noProof/>
-        </w:rPr>
-      </w:pPr>
-      <w:r>
-        <w:rPr>
-          <w:rFonts w:ascii="Calibri" w:hAnsi="Calibri"/>
-          <w:noProof/>
-        </w:rPr>
-        <w:t>plataforma.php:</w:t>
-      </w:r>
-    </w:p>
-    <w:p>
-      <w:pPr>
-        <w:ind w:firstLine="708"/>
-        <w:rPr>
-          <w:rFonts w:ascii="Calibri" w:hAnsi="Calibri"/>
-          <w:noProof/>
-        </w:rPr>
-      </w:pPr>
-      <w:r>
-        <w:rPr>
-          <w:rFonts w:ascii="Calibri" w:hAnsi="Calibri"/>
-          <w:noProof/>
-        </w:rPr>
-        <w:t>users.php:</w:t>
-      </w:r>
-    </w:p>
-    <w:p>
-      <w:pPr>
-        <w:ind w:firstLine="708"/>
-        <w:rPr>
-          <w:rFonts w:ascii="Calibri" w:hAnsi="Calibri"/>
-          <w:noProof/>
-        </w:rPr>
-      </w:pPr>
-      <w:r>
-        <w:rPr>
-          <w:rFonts w:ascii="Calibri" w:hAnsi="Calibri"/>
-          <w:noProof/>
-        </w:rPr>
-        <w:t>webservices.php:</w:t>
+        <w:t>Contiene funciones para obtener tokens, peticiones de cobro y sms, ademas guarda lo anterior en logs en la bbdd</w:t>
+      </w:r>
+      <w:r>
+        <w:rPr>
+          <w:rFonts w:ascii="Calibri" w:hAnsi="Calibri"/>
+          <w:noProof/>
+        </w:rPr>
+        <w:t>, ademas tiene una funcion para comprobar si el usuario tiene saldo realizando un bill request para permitir que se de de alta y otra funcion que se ejecuta diariamente mediante un scheduler como Windows task scheduler o Crontab el sistemas Linux.</w:t>
       </w:r>
     </w:p>
     <w:sectPr>

</xml_diff>

<commit_message>
-Actualizada documentación. -Añadicho archivo a documentación.
</commit_message>
<xml_diff>
--- a/documentacion/documentacion.docx
+++ b/documentacion/documentacion.docx
@@ -36,6 +36,14 @@
         </w:rPr>
         <w:lastRenderedPageBreak/>
         <w:t>Estructura de la base de datos</w:t>
+      </w:r>
+      <w:r>
+        <w:rPr>
+          <w:rFonts w:ascii="Calibri Light" w:hAnsi="Calibri Light"/>
+          <w:noProof/>
+          <w:color w:val="000000"/>
+        </w:rPr>
+        <w:t>.</w:t>
       </w:r>
     </w:p>
     <w:p>
@@ -779,6 +787,14 @@
         </w:rPr>
         <w:t>Modelos,vistas y controladores</w:t>
       </w:r>
+      <w:r>
+        <w:rPr>
+          <w:rFonts w:ascii="Calibri Light" w:hAnsi="Calibri Light"/>
+          <w:noProof/>
+          <w:color w:val="000000"/>
+        </w:rPr>
+        <w:t>.</w:t>
+      </w:r>
     </w:p>
     <w:p>
       <w:pPr>
@@ -1464,16 +1480,270 @@
           <w:noProof/>
         </w:rPr>
         <w:tab/>
-      </w:r>
+        <w:t>contraseña</w:t>
+      </w:r>
+    </w:p>
+    <w:p>
+      <w:pPr>
+        <w:ind w:left="708"/>
+        <w:jc w:val="both"/>
+        <w:rPr>
+          <w:rFonts w:ascii="Calibri" w:hAnsi="Calibri"/>
+          <w:noProof/>
+        </w:rPr>
+      </w:pPr>
+      <w:r>
+        <w:rPr>
+          <w:rFonts w:ascii="Calibri" w:hAnsi="Calibri"/>
+          <w:noProof/>
+        </w:rPr>
+        <w:t>-</w:t>
+      </w:r>
+      <w:r>
+        <w:rPr>
+          <w:rFonts w:ascii="Calibri" w:hAnsi="Calibri"/>
+          <w:noProof/>
+        </w:rPr>
+        <w:t>webservices.php:</w:t>
+      </w:r>
+      <w:r>
+        <w:rPr>
+          <w:rFonts w:ascii="Calibri" w:hAnsi="Calibri"/>
+          <w:noProof/>
+        </w:rPr>
+        <w:t xml:space="preserve"> </w:t>
+      </w:r>
+      <w:r>
+        <w:rPr>
+          <w:rFonts w:ascii="Calibri" w:hAnsi="Calibri"/>
+          <w:noProof/>
+        </w:rPr>
+        <w:t>Contiene funciones para obtener tokens, peticiones de cobro y sms, ademas guarda lo anterior en logs en la bbdd</w:t>
+      </w:r>
+      <w:r>
+        <w:rPr>
+          <w:rFonts w:ascii="Calibri" w:hAnsi="Calibri"/>
+          <w:noProof/>
+        </w:rPr>
+        <w:t>, ademas tiene una funcion para comprobar si el usuario tiene saldo realizando un bill request para permitir que se de de alta y otra funcion que se ejecuta diariamente mediante un scheduler como Windows task scheduler o Crontab el sistemas Linux.</w:t>
+      </w:r>
+    </w:p>
+    <w:p>
+      <w:pPr>
+        <w:ind w:left="708"/>
+        <w:jc w:val="both"/>
+        <w:rPr>
+          <w:rFonts w:ascii="Calibri" w:hAnsi="Calibri"/>
+          <w:noProof/>
+        </w:rPr>
+      </w:pPr>
+    </w:p>
+    <w:p>
+      <w:pPr>
+        <w:ind w:left="708"/>
+        <w:jc w:val="both"/>
+        <w:rPr>
+          <w:rFonts w:ascii="Calibri" w:hAnsi="Calibri"/>
+          <w:noProof/>
+        </w:rPr>
+      </w:pPr>
+    </w:p>
+    <w:p>
+      <w:pPr>
+        <w:ind w:left="708"/>
+        <w:jc w:val="both"/>
+        <w:rPr>
+          <w:rFonts w:ascii="Calibri" w:hAnsi="Calibri"/>
+          <w:noProof/>
+        </w:rPr>
+      </w:pPr>
+    </w:p>
+    <w:p>
+      <w:pPr>
+        <w:ind w:left="708"/>
+        <w:jc w:val="both"/>
+        <w:rPr>
+          <w:rFonts w:ascii="Calibri" w:hAnsi="Calibri"/>
+          <w:noProof/>
+        </w:rPr>
+      </w:pPr>
+    </w:p>
+    <w:p>
+      <w:pPr>
+        <w:ind w:left="708"/>
+        <w:jc w:val="both"/>
+        <w:rPr>
+          <w:rFonts w:ascii="Calibri" w:hAnsi="Calibri"/>
+          <w:noProof/>
+        </w:rPr>
+      </w:pPr>
+    </w:p>
+    <w:p>
+      <w:pPr>
+        <w:ind w:left="708"/>
+        <w:jc w:val="both"/>
+        <w:rPr>
+          <w:rFonts w:ascii="Calibri" w:hAnsi="Calibri"/>
+          <w:noProof/>
+        </w:rPr>
+      </w:pPr>
+    </w:p>
+    <w:p>
+      <w:pPr>
+        <w:ind w:left="708"/>
+        <w:jc w:val="both"/>
+        <w:rPr>
+          <w:rFonts w:ascii="Calibri" w:hAnsi="Calibri"/>
+          <w:noProof/>
+        </w:rPr>
+      </w:pPr>
+    </w:p>
+    <w:p>
+      <w:pPr>
+        <w:ind w:left="708"/>
+        <w:jc w:val="both"/>
+        <w:rPr>
+          <w:rFonts w:ascii="Calibri" w:hAnsi="Calibri"/>
+          <w:noProof/>
+        </w:rPr>
+      </w:pPr>
+    </w:p>
+    <w:p>
+      <w:pPr>
+        <w:ind w:left="708"/>
+        <w:jc w:val="both"/>
+        <w:rPr>
+          <w:rFonts w:ascii="Calibri" w:hAnsi="Calibri"/>
+          <w:noProof/>
+        </w:rPr>
+      </w:pPr>
+    </w:p>
+    <w:p>
+      <w:pPr>
+        <w:ind w:left="708"/>
+        <w:jc w:val="both"/>
+        <w:rPr>
+          <w:rFonts w:ascii="Calibri" w:hAnsi="Calibri"/>
+          <w:noProof/>
+        </w:rPr>
+      </w:pPr>
+    </w:p>
+    <w:p>
+      <w:pPr>
+        <w:ind w:left="708"/>
+        <w:jc w:val="both"/>
+        <w:rPr>
+          <w:rFonts w:ascii="Calibri" w:hAnsi="Calibri"/>
+          <w:noProof/>
+        </w:rPr>
+      </w:pPr>
+    </w:p>
+    <w:p>
+      <w:pPr>
+        <w:pStyle w:val="Ttulo1"/>
+        <w:rPr>
+          <w:noProof/>
+        </w:rPr>
+      </w:pPr>
+      <w:r>
+        <w:rPr>
+          <w:rFonts w:ascii="Calibri Light" w:hAnsi="Calibri Light"/>
+          <w:noProof/>
+          <w:color w:val="000000"/>
+        </w:rPr>
+        <w:lastRenderedPageBreak/>
+        <w:t>Diagrama de flujo.</w:t>
+      </w:r>
+    </w:p>
+    <w:p>
+      <w:pPr>
+        <w:ind w:left="708"/>
+        <w:jc w:val="both"/>
+        <w:rPr>
+          <w:rFonts w:ascii="Calibri" w:hAnsi="Calibri"/>
+          <w:noProof/>
+        </w:rPr>
+      </w:pPr>
+      <w:r>
+        <w:rPr>
+          <w:rFonts w:ascii="Calibri" w:hAnsi="Calibri"/>
+          <w:noProof/>
+        </w:rPr>
+        <w:t>Diagrama de flujo del sistema de registro y alta:</w:t>
+      </w:r>
+    </w:p>
+    <w:p>
+      <w:pPr>
+        <w:ind w:left="708"/>
+        <w:jc w:val="both"/>
+        <w:rPr>
+          <w:rFonts w:ascii="Calibri" w:hAnsi="Calibri"/>
+          <w:noProof/>
+        </w:rPr>
+      </w:pPr>
+      <w:r>
+        <w:rPr>
+          <w:noProof/>
+          <w:lang w:eastAsia="es-ES"/>
+        </w:rPr>
+        <w:drawing>
+          <wp:inline distT="0" distB="0" distL="0" distR="0" wp14:anchorId="3CD98F82" wp14:editId="6E957C43">
+            <wp:extent cx="5943600" cy="5175250"/>
+            <wp:effectExtent l="0" t="0" r="0" b="6350"/>
+            <wp:docPr id="6" name="Imagen 6"/>
+            <wp:cNvGraphicFramePr>
+              <a:graphicFrameLocks xmlns:a="http://schemas.openxmlformats.org/drawingml/2006/main" noChangeAspect="1"/>
+            </wp:cNvGraphicFramePr>
+            <a:graphic xmlns:a="http://schemas.openxmlformats.org/drawingml/2006/main">
+              <a:graphicData uri="http://schemas.openxmlformats.org/drawingml/2006/picture">
+                <pic:pic xmlns:pic="http://schemas.openxmlformats.org/drawingml/2006/picture">
+                  <pic:nvPicPr>
+                    <pic:cNvPr id="1" name=""/>
+                    <pic:cNvPicPr/>
+                  </pic:nvPicPr>
+                  <pic:blipFill>
+                    <a:blip r:embed="rId16"/>
+                    <a:stretch>
+                      <a:fillRect/>
+                    </a:stretch>
+                  </pic:blipFill>
+                  <pic:spPr>
+                    <a:xfrm>
+                      <a:off x="0" y="0"/>
+                      <a:ext cx="5943600" cy="5175250"/>
+                    </a:xfrm>
+                    <a:prstGeom prst="rect">
+                      <a:avLst/>
+                    </a:prstGeom>
+                  </pic:spPr>
+                </pic:pic>
+              </a:graphicData>
+            </a:graphic>
+          </wp:inline>
+        </w:drawing>
+      </w:r>
+    </w:p>
+    <w:p>
+      <w:pPr>
+        <w:ind w:left="708"/>
+        <w:jc w:val="both"/>
+        <w:rPr>
+          <w:rFonts w:ascii="Calibri" w:hAnsi="Calibri"/>
+          <w:noProof/>
+        </w:rPr>
+      </w:pPr>
+    </w:p>
+    <w:p>
+      <w:pPr>
+        <w:ind w:left="708"/>
+        <w:jc w:val="both"/>
+        <w:rPr>
+          <w:rFonts w:ascii="Calibri" w:hAnsi="Calibri"/>
+          <w:noProof/>
+        </w:rPr>
+      </w:pPr>
       <w:bookmarkStart w:id="0" w:name="_GoBack"/>
       <w:bookmarkEnd w:id="0"/>
-      <w:r>
-        <w:rPr>
-          <w:rFonts w:ascii="Calibri" w:hAnsi="Calibri"/>
-          <w:noProof/>
-        </w:rPr>
-        <w:t>contraseña</w:t>
-      </w:r>
     </w:p>
     <w:p>
       <w:pPr>
@@ -1484,40 +1754,181 @@
           <w:noProof/>
         </w:rPr>
       </w:pPr>
-      <w:r>
-        <w:rPr>
-          <w:rFonts w:ascii="Calibri" w:hAnsi="Calibri"/>
-          <w:noProof/>
-        </w:rPr>
-        <w:t>-</w:t>
-      </w:r>
-      <w:r>
-        <w:rPr>
-          <w:rFonts w:ascii="Calibri" w:hAnsi="Calibri"/>
-          <w:noProof/>
-        </w:rPr>
-        <w:t>webservices.php:</w:t>
-      </w:r>
-      <w:r>
-        <w:rPr>
-          <w:rFonts w:ascii="Calibri" w:hAnsi="Calibri"/>
-          <w:noProof/>
-        </w:rPr>
-        <w:t xml:space="preserve"> </w:t>
-      </w:r>
-      <w:r>
-        <w:rPr>
-          <w:rFonts w:ascii="Calibri" w:hAnsi="Calibri"/>
-          <w:noProof/>
-        </w:rPr>
-        <w:t>Contiene funciones para obtener tokens, peticiones de cobro y sms, ademas guarda lo anterior en logs en la bbdd</w:t>
-      </w:r>
-      <w:r>
-        <w:rPr>
-          <w:rFonts w:ascii="Calibri" w:hAnsi="Calibri"/>
-          <w:noProof/>
-        </w:rPr>
-        <w:t>, ademas tiene una funcion para comprobar si el usuario tiene saldo realizando un bill request para permitir que se de de alta y otra funcion que se ejecuta diariamente mediante un scheduler como Windows task scheduler o Crontab el sistemas Linux.</w:t>
+    </w:p>
+    <w:p>
+      <w:pPr>
+        <w:ind w:left="708"/>
+        <w:jc w:val="both"/>
+        <w:rPr>
+          <w:rFonts w:ascii="Calibri" w:hAnsi="Calibri"/>
+          <w:noProof/>
+        </w:rPr>
+      </w:pPr>
+    </w:p>
+    <w:p>
+      <w:pPr>
+        <w:ind w:left="708"/>
+        <w:jc w:val="both"/>
+        <w:rPr>
+          <w:rFonts w:ascii="Calibri" w:hAnsi="Calibri"/>
+          <w:noProof/>
+        </w:rPr>
+      </w:pPr>
+    </w:p>
+    <w:p>
+      <w:pPr>
+        <w:ind w:left="708"/>
+        <w:jc w:val="both"/>
+        <w:rPr>
+          <w:rFonts w:ascii="Calibri" w:hAnsi="Calibri"/>
+          <w:noProof/>
+        </w:rPr>
+      </w:pPr>
+    </w:p>
+    <w:p>
+      <w:pPr>
+        <w:ind w:left="708"/>
+        <w:jc w:val="both"/>
+        <w:rPr>
+          <w:rFonts w:ascii="Calibri" w:hAnsi="Calibri"/>
+          <w:noProof/>
+        </w:rPr>
+      </w:pPr>
+    </w:p>
+    <w:p>
+      <w:pPr>
+        <w:ind w:left="708"/>
+        <w:jc w:val="both"/>
+        <w:rPr>
+          <w:rFonts w:ascii="Calibri" w:hAnsi="Calibri"/>
+          <w:noProof/>
+        </w:rPr>
+      </w:pPr>
+    </w:p>
+    <w:p>
+      <w:pPr>
+        <w:ind w:left="708"/>
+        <w:jc w:val="both"/>
+        <w:rPr>
+          <w:rFonts w:ascii="Calibri" w:hAnsi="Calibri"/>
+          <w:noProof/>
+        </w:rPr>
+      </w:pPr>
+      <w:r>
+        <w:rPr>
+          <w:rFonts w:ascii="Calibri" w:hAnsi="Calibri"/>
+          <w:noProof/>
+        </w:rPr>
+        <w:lastRenderedPageBreak/>
+        <w:t>Diagrama de flujo del sistema de cobros:</w:t>
+      </w:r>
+    </w:p>
+    <w:p>
+      <w:pPr>
+        <w:ind w:left="708"/>
+        <w:jc w:val="both"/>
+        <w:rPr>
+          <w:rFonts w:ascii="Calibri" w:hAnsi="Calibri"/>
+          <w:noProof/>
+        </w:rPr>
+      </w:pPr>
+      <w:r>
+        <w:rPr>
+          <w:rFonts w:ascii="Calibri" w:hAnsi="Calibri"/>
+          <w:noProof/>
+        </w:rPr>
+        <w:pict>
+          <v:shapetype id="_x0000_t75" coordsize="21600,21600" o:spt="75" o:preferrelative="t" path="m@4@5l@4@11@9@11@9@5xe" filled="f" stroked="f">
+            <v:stroke joinstyle="miter"/>
+            <v:formulas>
+              <v:f eqn="if lineDrawn pixelLineWidth 0"/>
+              <v:f eqn="sum @0 1 0"/>
+              <v:f eqn="sum 0 0 @1"/>
+              <v:f eqn="prod @2 1 2"/>
+              <v:f eqn="prod @3 21600 pixelWidth"/>
+              <v:f eqn="prod @3 21600 pixelHeight"/>
+              <v:f eqn="sum @0 0 1"/>
+              <v:f eqn="prod @6 1 2"/>
+              <v:f eqn="prod @7 21600 pixelWidth"/>
+              <v:f eqn="sum @8 21600 0"/>
+              <v:f eqn="prod @7 21600 pixelHeight"/>
+              <v:f eqn="sum @10 21600 0"/>
+            </v:formulas>
+            <v:path o:extrusionok="f" gradientshapeok="t" o:connecttype="rect"/>
+            <o:lock v:ext="edit" aspectratio="t"/>
+          </v:shapetype>
+          <v:shape id="_x0000_i1025" type="#_x0000_t75" style="width:415.7pt;height:589.15pt">
+            <v:imagedata r:id="rId17" o:title="webservoce-1"/>
+          </v:shape>
+        </w:pict>
+      </w:r>
+    </w:p>
+    <w:p>
+      <w:pPr>
+        <w:pStyle w:val="Ttulo1"/>
+        <w:rPr>
+          <w:noProof/>
+        </w:rPr>
+      </w:pPr>
+      <w:r>
+        <w:rPr>
+          <w:rFonts w:ascii="Calibri Light" w:hAnsi="Calibri Light"/>
+          <w:noProof/>
+          <w:color w:val="000000"/>
+        </w:rPr>
+        <w:lastRenderedPageBreak/>
+        <w:t>Diagrama de arquitectura.</w:t>
+      </w:r>
+    </w:p>
+    <w:p>
+      <w:pPr>
+        <w:ind w:left="708"/>
+        <w:jc w:val="both"/>
+        <w:rPr>
+          <w:rFonts w:ascii="Calibri" w:hAnsi="Calibri"/>
+          <w:noProof/>
+        </w:rPr>
+      </w:pPr>
+      <w:r>
+        <w:rPr>
+          <w:noProof/>
+          <w:lang w:eastAsia="es-ES"/>
+        </w:rPr>
+        <w:drawing>
+          <wp:inline distT="0" distB="0" distL="0" distR="0" wp14:anchorId="5B6E2348" wp14:editId="09385958">
+            <wp:extent cx="5943600" cy="1854835"/>
+            <wp:effectExtent l="0" t="0" r="0" b="0"/>
+            <wp:docPr id="12" name="Imagen 12"/>
+            <wp:cNvGraphicFramePr>
+              <a:graphicFrameLocks xmlns:a="http://schemas.openxmlformats.org/drawingml/2006/main" noChangeAspect="1"/>
+            </wp:cNvGraphicFramePr>
+            <a:graphic xmlns:a="http://schemas.openxmlformats.org/drawingml/2006/main">
+              <a:graphicData uri="http://schemas.openxmlformats.org/drawingml/2006/picture">
+                <pic:pic xmlns:pic="http://schemas.openxmlformats.org/drawingml/2006/picture">
+                  <pic:nvPicPr>
+                    <pic:cNvPr id="1" name=""/>
+                    <pic:cNvPicPr/>
+                  </pic:nvPicPr>
+                  <pic:blipFill>
+                    <a:blip r:embed="rId18"/>
+                    <a:stretch>
+                      <a:fillRect/>
+                    </a:stretch>
+                  </pic:blipFill>
+                  <pic:spPr>
+                    <a:xfrm>
+                      <a:off x="0" y="0"/>
+                      <a:ext cx="5943600" cy="1854835"/>
+                    </a:xfrm>
+                    <a:prstGeom prst="rect">
+                      <a:avLst/>
+                    </a:prstGeom>
+                  </pic:spPr>
+                </pic:pic>
+              </a:graphicData>
+            </a:graphic>
+          </wp:inline>
+        </w:drawing>
       </w:r>
     </w:p>
     <w:sectPr>

</xml_diff>

<commit_message>
-Comentarios de código. -Eliminado código en desuso. -Actualizada documentación.
</commit_message>
<xml_diff>
--- a/documentacion/documentacion.docx
+++ b/documentacion/documentacion.docx
@@ -1820,7 +1820,6 @@
           <w:noProof/>
         </w:rPr>
       </w:pPr>
-      <w:bookmarkStart w:id="0" w:name="_GoBack"/>
       <w:r>
         <w:rPr>
           <w:rFonts w:ascii="Calibri" w:hAnsi="Calibri"/>
@@ -1846,13 +1845,12 @@
             <v:path o:extrusionok="f" gradientshapeok="t" o:connecttype="rect"/>
             <o:lock v:ext="edit" aspectratio="t"/>
           </v:shapetype>
-          <v:shape id="_x0000_i1025" type="#_x0000_t75" style="width:415.7pt;height:589.15pt">
+          <v:shape id="_x0000_i1025" type="#_x0000_t75" style="width:417.6pt;height:590.4pt">
             <v:imagedata r:id="rId19" o:title="webservoce-1"/>
           </v:shape>
         </w:pict>
       </w:r>
     </w:p>
-    <w:bookmarkEnd w:id="0"/>
     <w:p>
       <w:pPr>
         <w:pStyle w:val="Ttulo1"/>
@@ -1919,6 +1917,200 @@
             </a:graphic>
           </wp:inline>
         </w:drawing>
+      </w:r>
+    </w:p>
+    <w:p>
+      <w:pPr>
+        <w:pStyle w:val="Ttulo1"/>
+        <w:rPr>
+          <w:noProof/>
+        </w:rPr>
+      </w:pPr>
+      <w:r>
+        <w:rPr>
+          <w:rFonts w:ascii="Calibri Light" w:hAnsi="Calibri Light"/>
+          <w:noProof/>
+          <w:color w:val="000000"/>
+        </w:rPr>
+        <w:t>Requisitos</w:t>
+      </w:r>
+      <w:r>
+        <w:rPr>
+          <w:rFonts w:ascii="Calibri Light" w:hAnsi="Calibri Light"/>
+          <w:noProof/>
+          <w:color w:val="000000"/>
+        </w:rPr>
+        <w:t>.</w:t>
+      </w:r>
+    </w:p>
+    <w:p>
+      <w:pPr>
+        <w:ind w:left="708"/>
+        <w:jc w:val="both"/>
+        <w:rPr>
+          <w:rFonts w:ascii="Calibri" w:hAnsi="Calibri"/>
+          <w:noProof/>
+        </w:rPr>
+      </w:pPr>
+      <w:r>
+        <w:rPr>
+          <w:rFonts w:ascii="Calibri" w:hAnsi="Calibri"/>
+          <w:noProof/>
+        </w:rPr>
+        <w:t>-Framework Codeigniter</w:t>
+      </w:r>
+      <w:r>
+        <w:rPr>
+          <w:rFonts w:ascii="Calibri" w:hAnsi="Calibri"/>
+          <w:noProof/>
+        </w:rPr>
+        <w:t>.</w:t>
+      </w:r>
+    </w:p>
+    <w:p>
+      <w:pPr>
+        <w:ind w:left="708"/>
+        <w:jc w:val="both"/>
+        <w:rPr>
+          <w:rFonts w:ascii="Calibri" w:hAnsi="Calibri"/>
+          <w:noProof/>
+        </w:rPr>
+      </w:pPr>
+      <w:r>
+        <w:rPr>
+          <w:rFonts w:ascii="Calibri" w:hAnsi="Calibri"/>
+          <w:noProof/>
+        </w:rPr>
+        <w:t>-XAMPP</w:t>
+      </w:r>
+      <w:r>
+        <w:rPr>
+          <w:rFonts w:ascii="Calibri" w:hAnsi="Calibri"/>
+          <w:noProof/>
+        </w:rPr>
+        <w:t xml:space="preserve"> o similar</w:t>
+      </w:r>
+      <w:r>
+        <w:rPr>
+          <w:rFonts w:ascii="Calibri" w:hAnsi="Calibri"/>
+          <w:noProof/>
+        </w:rPr>
+        <w:t>.</w:t>
+      </w:r>
+    </w:p>
+    <w:p>
+      <w:pPr>
+        <w:pStyle w:val="Ttulo1"/>
+        <w:rPr>
+          <w:noProof/>
+        </w:rPr>
+      </w:pPr>
+      <w:r>
+        <w:rPr>
+          <w:rFonts w:ascii="Calibri Light" w:hAnsi="Calibri Light"/>
+          <w:noProof/>
+          <w:color w:val="000000"/>
+        </w:rPr>
+        <w:t>Setup del código</w:t>
+      </w:r>
+      <w:r>
+        <w:rPr>
+          <w:rFonts w:ascii="Calibri Light" w:hAnsi="Calibri Light"/>
+          <w:noProof/>
+          <w:color w:val="000000"/>
+        </w:rPr>
+        <w:t>.</w:t>
+      </w:r>
+    </w:p>
+    <w:p>
+      <w:pPr>
+        <w:ind w:left="708"/>
+        <w:jc w:val="both"/>
+        <w:rPr>
+          <w:rFonts w:ascii="Calibri" w:hAnsi="Calibri"/>
+          <w:noProof/>
+        </w:rPr>
+      </w:pPr>
+      <w:r>
+        <w:rPr>
+          <w:rFonts w:ascii="Calibri" w:hAnsi="Calibri"/>
+          <w:noProof/>
+        </w:rPr>
+        <w:t>-</w:t>
+      </w:r>
+      <w:r>
+        <w:rPr>
+          <w:rFonts w:ascii="Calibri" w:hAnsi="Calibri"/>
+          <w:noProof/>
+        </w:rPr>
+        <w:t>Servidor XAMPP o similar:</w:t>
+      </w:r>
+    </w:p>
+    <w:p>
+      <w:pPr>
+        <w:jc w:val="both"/>
+        <w:rPr>
+          <w:rFonts w:ascii="Calibri" w:hAnsi="Calibri"/>
+          <w:noProof/>
+        </w:rPr>
+      </w:pPr>
+      <w:r>
+        <w:rPr>
+          <w:rFonts w:ascii="Calibri" w:hAnsi="Calibri"/>
+          <w:noProof/>
+        </w:rPr>
+        <w:tab/>
+      </w:r>
+      <w:r>
+        <w:rPr>
+          <w:rFonts w:ascii="Calibri" w:hAnsi="Calibri"/>
+          <w:noProof/>
+        </w:rPr>
+        <w:tab/>
+        <w:t>Instalar xampp y copiar en htdocs el proyecto obtenido de GitHub.</w:t>
+      </w:r>
+    </w:p>
+    <w:p>
+      <w:pPr>
+        <w:jc w:val="both"/>
+        <w:rPr>
+          <w:rFonts w:ascii="Calibri" w:hAnsi="Calibri"/>
+          <w:noProof/>
+        </w:rPr>
+      </w:pPr>
+      <w:r>
+        <w:rPr>
+          <w:rFonts w:ascii="Calibri" w:hAnsi="Calibri"/>
+          <w:noProof/>
+        </w:rPr>
+        <w:tab/>
+        <w:t>-Base de datos:</w:t>
+      </w:r>
+    </w:p>
+    <w:p>
+      <w:pPr>
+        <w:ind w:left="1410"/>
+        <w:jc w:val="both"/>
+        <w:rPr>
+          <w:rFonts w:ascii="Calibri" w:hAnsi="Calibri"/>
+          <w:noProof/>
+        </w:rPr>
+      </w:pPr>
+      <w:r>
+        <w:rPr>
+          <w:rFonts w:ascii="Calibri" w:hAnsi="Calibri"/>
+          <w:noProof/>
+        </w:rPr>
+        <w:t xml:space="preserve">Importar el archivo .sql localizado en recursos el cual creara las tablas  y unos registros </w:t>
+      </w:r>
+      <w:bookmarkStart w:id="0" w:name="_GoBack"/>
+      <w:bookmarkEnd w:id="0"/>
+      <w:r>
+        <w:rPr>
+          <w:rFonts w:ascii="Calibri" w:hAnsi="Calibri"/>
+          <w:noProof/>
+        </w:rPr>
+        <w:t>para realizar pruebas.</w:t>
       </w:r>
     </w:p>
     <w:sectPr>
@@ -3129,6 +3321,37 @@
       <w:contextualSpacing/>
     </w:pPr>
   </w:style>
+  <w:style w:type="paragraph" w:styleId="Textodeglobo">
+    <w:name w:val="Balloon Text"/>
+    <w:basedOn w:val="Normal"/>
+    <w:link w:val="TextodegloboCar"/>
+    <w:uiPriority w:val="99"/>
+    <w:semiHidden/>
+    <w:unhideWhenUsed/>
+    <w:rsid w:val="00140D7A"/>
+    <w:pPr>
+      <w:spacing w:after="0" w:line="240" w:lineRule="auto"/>
+    </w:pPr>
+    <w:rPr>
+      <w:rFonts w:ascii="Segoe UI" w:hAnsi="Segoe UI" w:cs="Segoe UI"/>
+      <w:sz w:val="18"/>
+      <w:szCs w:val="18"/>
+    </w:rPr>
+  </w:style>
+  <w:style w:type="character" w:customStyle="1" w:styleId="TextodegloboCar">
+    <w:name w:val="Texto de globo Car"/>
+    <w:basedOn w:val="Fuentedeprrafopredeter"/>
+    <w:link w:val="Textodeglobo"/>
+    <w:uiPriority w:val="99"/>
+    <w:semiHidden/>
+    <w:rsid w:val="00140D7A"/>
+    <w:rPr>
+      <w:rFonts w:ascii="Segoe UI" w:hAnsi="Segoe UI" w:cs="Segoe UI"/>
+      <w:sz w:val="18"/>
+      <w:szCs w:val="18"/>
+      <w:lang w:val="es-ES"/>
+    </w:rPr>
+  </w:style>
 </w:styles>
 </file>
 

</xml_diff>

<commit_message>
-Cambiado el texto del sms enviado en caso de no tener fondos. -Documentación actualizada.
</commit_message>
<xml_diff>
--- a/documentacion/documentacion.docx
+++ b/documentacion/documentacion.docx
@@ -2,40 +2,894 @@
 <file path=word/document.xml><?xml version="1.0" encoding="utf-8"?>
 <w:document xmlns:wpc="http://schemas.microsoft.com/office/word/2010/wordprocessingCanvas" xmlns:mc="http://schemas.openxmlformats.org/markup-compatibility/2006" xmlns:o="urn:schemas-microsoft-com:office:office" xmlns:r="http://schemas.openxmlformats.org/officeDocument/2006/relationships" xmlns:m="http://schemas.openxmlformats.org/officeDocument/2006/math" xmlns:v="urn:schemas-microsoft-com:vml" xmlns:wp14="http://schemas.microsoft.com/office/word/2010/wordprocessingDrawing" xmlns:wp="http://schemas.openxmlformats.org/drawingml/2006/wordprocessingDrawing" xmlns:w10="urn:schemas-microsoft-com:office:word" xmlns:w="http://schemas.openxmlformats.org/wordprocessingml/2006/main" xmlns:w14="http://schemas.microsoft.com/office/word/2010/wordml" xmlns:w15="http://schemas.microsoft.com/office/word/2012/wordml" xmlns:wpg="http://schemas.microsoft.com/office/word/2010/wordprocessingGroup" xmlns:wpi="http://schemas.microsoft.com/office/word/2010/wordprocessingInk" xmlns:wne="http://schemas.microsoft.com/office/word/2006/wordml" xmlns:wps="http://schemas.microsoft.com/office/word/2010/wordprocessingShape" mc:Ignorable="w14 w15 wp14">
   <w:body>
-    <w:p>
-      <w:pPr>
-        <w:rPr>
-          <w:rFonts w:ascii="Calibri Light" w:hAnsi="Calibri Light"/>
-          <w:noProof/>
-          <w:color w:val="000000"/>
-        </w:rPr>
-      </w:pPr>
-      <w:r>
-        <w:rPr>
-          <w:rFonts w:ascii="Calibri Light" w:hAnsi="Calibri Light"/>
-          <w:noProof/>
-          <w:color w:val="000000"/>
-        </w:rPr>
-        <w:br w:type="page"/>
-      </w:r>
-    </w:p>
     <w:sdt>
       <w:sdtPr>
+        <w:id w:val="-260532260"/>
+        <w:docPartObj>
+          <w:docPartGallery w:val="Cover Pages"/>
+          <w:docPartUnique/>
+        </w:docPartObj>
+      </w:sdtPr>
+      <w:sdtEndPr>
+        <w:rPr>
+          <w:rFonts w:ascii="Calibri Light" w:hAnsi="Calibri Light"/>
+          <w:noProof/>
+          <w:color w:val="000000"/>
+        </w:rPr>
+      </w:sdtEndPr>
+      <w:sdtContent>
+        <w:p>
+          <w:r>
+            <w:rPr>
+              <w:noProof/>
+            </w:rPr>
+            <mc:AlternateContent>
+              <mc:Choice Requires="wpg">
+                <w:drawing>
+                  <wp:anchor distT="0" distB="0" distL="114300" distR="114300" simplePos="0" relativeHeight="251659264" behindDoc="1" locked="0" layoutInCell="1" allowOverlap="1">
+                    <wp:simplePos x="0" y="0"/>
+                    <wp:positionH relativeFrom="page">
+                      <wp:align>center</wp:align>
+                    </wp:positionH>
+                    <wp:positionV relativeFrom="page">
+                      <wp:align>center</wp:align>
+                    </wp:positionV>
+                    <wp:extent cx="6858000" cy="9144000"/>
+                    <wp:effectExtent l="0" t="0" r="2540" b="635"/>
+                    <wp:wrapNone/>
+                    <wp:docPr id="48" name="Grupo 48"/>
+                    <wp:cNvGraphicFramePr/>
+                    <a:graphic xmlns:a="http://schemas.openxmlformats.org/drawingml/2006/main">
+                      <a:graphicData uri="http://schemas.microsoft.com/office/word/2010/wordprocessingGroup">
+                        <wpg:wgp>
+                          <wpg:cNvGrpSpPr/>
+                          <wpg:grpSpPr>
+                            <a:xfrm>
+                              <a:off x="0" y="0"/>
+                              <a:ext cx="6858000" cy="9144000"/>
+                              <a:chOff x="0" y="0"/>
+                              <a:chExt cx="6858000" cy="9144000"/>
+                            </a:xfrm>
+                          </wpg:grpSpPr>
+                          <wpg:grpSp>
+                            <wpg:cNvPr id="49" name="Grupo 49"/>
+                            <wpg:cNvGrpSpPr/>
+                            <wpg:grpSpPr>
+                              <a:xfrm>
+                                <a:off x="0" y="0"/>
+                                <a:ext cx="6858000" cy="9144000"/>
+                                <a:chOff x="0" y="0"/>
+                                <a:chExt cx="6858000" cy="9144000"/>
+                              </a:xfrm>
+                            </wpg:grpSpPr>
+                            <wps:wsp>
+                              <wps:cNvPr id="54" name="Rectángulo 54"/>
+                              <wps:cNvSpPr/>
+                              <wps:spPr>
+                                <a:xfrm>
+                                  <a:off x="0" y="0"/>
+                                  <a:ext cx="6858000" cy="9144000"/>
+                                </a:xfrm>
+                                <a:prstGeom prst="rect">
+                                  <a:avLst/>
+                                </a:prstGeom>
+                                <a:gradFill>
+                                  <a:gsLst>
+                                    <a:gs pos="10000">
+                                      <a:schemeClr val="dk2">
+                                        <a:tint val="97000"/>
+                                        <a:hueMod val="92000"/>
+                                        <a:satMod val="169000"/>
+                                        <a:lumMod val="164000"/>
+                                      </a:schemeClr>
+                                    </a:gs>
+                                    <a:gs pos="100000">
+                                      <a:schemeClr val="dk2">
+                                        <a:shade val="96000"/>
+                                        <a:satMod val="120000"/>
+                                        <a:lumMod val="90000"/>
+                                      </a:schemeClr>
+                                    </a:gs>
+                                  </a:gsLst>
+                                  <a:lin ang="6120000" scaled="1"/>
+                                </a:gradFill>
+                                <a:ln>
+                                  <a:noFill/>
+                                </a:ln>
+                              </wps:spPr>
+                              <wps:style>
+                                <a:lnRef idx="2">
+                                  <a:schemeClr val="accent1">
+                                    <a:shade val="50000"/>
+                                  </a:schemeClr>
+                                </a:lnRef>
+                                <a:fillRef idx="1002">
+                                  <a:schemeClr val="dk2"/>
+                                </a:fillRef>
+                                <a:effectRef idx="0">
+                                  <a:schemeClr val="accent1"/>
+                                </a:effectRef>
+                                <a:fontRef idx="minor">
+                                  <a:schemeClr val="lt1"/>
+                                </a:fontRef>
+                              </wps:style>
+                              <wps:txbx>
+                                <w:txbxContent>
+                                  <w:p>
+                                    <w:pPr>
+                                      <w:pStyle w:val="Sinespaciado"/>
+                                      <w:rPr>
+                                        <w:color w:val="FFFFFF" w:themeColor="background1"/>
+                                        <w:sz w:val="48"/>
+                                        <w:szCs w:val="48"/>
+                                      </w:rPr>
+                                    </w:pPr>
+                                  </w:p>
+                                </w:txbxContent>
+                              </wps:txbx>
+                              <wps:bodyPr rot="0" spcFirstLastPara="0" vertOverflow="overflow" horzOverflow="overflow" vert="horz" wrap="square" lIns="685800" tIns="685800" rIns="914400" bIns="4572000" numCol="1" spcCol="0" rtlCol="0" fromWordArt="0" anchor="t" anchorCtr="0" forceAA="0" compatLnSpc="1">
+                                <a:prstTxWarp prst="textNoShape">
+                                  <a:avLst/>
+                                </a:prstTxWarp>
+                                <a:noAutofit/>
+                              </wps:bodyPr>
+                            </wps:wsp>
+                            <wpg:grpSp>
+                              <wpg:cNvPr id="55" name="Grupo 2"/>
+                              <wpg:cNvGrpSpPr/>
+                              <wpg:grpSpPr>
+                                <a:xfrm>
+                                  <a:off x="2524125" y="0"/>
+                                  <a:ext cx="4329113" cy="4491038"/>
+                                  <a:chOff x="0" y="0"/>
+                                  <a:chExt cx="4329113" cy="4491038"/>
+                                </a:xfrm>
+                                <a:solidFill>
+                                  <a:schemeClr val="bg1"/>
+                                </a:solidFill>
+                              </wpg:grpSpPr>
+                              <wps:wsp>
+                                <wps:cNvPr id="56" name="Forma libre 56"/>
+                                <wps:cNvSpPr>
+                                  <a:spLocks/>
+                                </wps:cNvSpPr>
+                                <wps:spPr bwMode="auto">
+                                  <a:xfrm>
+                                    <a:off x="1501775" y="0"/>
+                                    <a:ext cx="2827338" cy="2835275"/>
+                                  </a:xfrm>
+                                  <a:custGeom>
+                                    <a:avLst/>
+                                    <a:gdLst>
+                                      <a:gd name="T0" fmla="*/ 4 w 1781"/>
+                                      <a:gd name="T1" fmla="*/ 1786 h 1786"/>
+                                      <a:gd name="T2" fmla="*/ 0 w 1781"/>
+                                      <a:gd name="T3" fmla="*/ 1782 h 1786"/>
+                                      <a:gd name="T4" fmla="*/ 1776 w 1781"/>
+                                      <a:gd name="T5" fmla="*/ 0 h 1786"/>
+                                      <a:gd name="T6" fmla="*/ 1781 w 1781"/>
+                                      <a:gd name="T7" fmla="*/ 5 h 1786"/>
+                                      <a:gd name="T8" fmla="*/ 4 w 1781"/>
+                                      <a:gd name="T9" fmla="*/ 1786 h 1786"/>
+                                    </a:gdLst>
+                                    <a:ahLst/>
+                                    <a:cxnLst>
+                                      <a:cxn ang="0">
+                                        <a:pos x="T0" y="T1"/>
+                                      </a:cxn>
+                                      <a:cxn ang="0">
+                                        <a:pos x="T2" y="T3"/>
+                                      </a:cxn>
+                                      <a:cxn ang="0">
+                                        <a:pos x="T4" y="T5"/>
+                                      </a:cxn>
+                                      <a:cxn ang="0">
+                                        <a:pos x="T6" y="T7"/>
+                                      </a:cxn>
+                                      <a:cxn ang="0">
+                                        <a:pos x="T8" y="T9"/>
+                                      </a:cxn>
+                                    </a:cxnLst>
+                                    <a:rect l="0" t="0" r="r" b="b"/>
+                                    <a:pathLst>
+                                      <a:path w="1781" h="1786">
+                                        <a:moveTo>
+                                          <a:pt x="4" y="1786"/>
+                                        </a:moveTo>
+                                        <a:lnTo>
+                                          <a:pt x="0" y="1782"/>
+                                        </a:lnTo>
+                                        <a:lnTo>
+                                          <a:pt x="1776" y="0"/>
+                                        </a:lnTo>
+                                        <a:lnTo>
+                                          <a:pt x="1781" y="5"/>
+                                        </a:lnTo>
+                                        <a:lnTo>
+                                          <a:pt x="4" y="1786"/>
+                                        </a:lnTo>
+                                        <a:close/>
+                                      </a:path>
+                                    </a:pathLst>
+                                  </a:custGeom>
+                                  <a:grpFill/>
+                                  <a:ln>
+                                    <a:noFill/>
+                                  </a:ln>
+                                  <a:extLst>
+                                    <a:ext uri="{91240B29-F687-4F45-9708-019B960494DF}">
+                                      <a14:hiddenLine xmlns:a14="http://schemas.microsoft.com/office/drawing/2010/main" w="9525">
+                                        <a:solidFill>
+                                          <a:srgbClr val="000000"/>
+                                        </a:solidFill>
+                                        <a:round/>
+                                        <a:headEnd/>
+                                        <a:tailEnd/>
+                                      </a14:hiddenLine>
+                                    </a:ext>
+                                  </a:extLst>
+                                </wps:spPr>
+                                <wps:bodyPr vert="horz" wrap="square" lIns="91440" tIns="45720" rIns="91440" bIns="45720" numCol="1" anchor="t" anchorCtr="0" compatLnSpc="1">
+                                  <a:prstTxWarp prst="textNoShape">
+                                    <a:avLst/>
+                                  </a:prstTxWarp>
+                                </wps:bodyPr>
+                              </wps:wsp>
+                              <wps:wsp>
+                                <wps:cNvPr id="57" name="Forma libre 57"/>
+                                <wps:cNvSpPr>
+                                  <a:spLocks/>
+                                </wps:cNvSpPr>
+                                <wps:spPr bwMode="auto">
+                                  <a:xfrm>
+                                    <a:off x="782637" y="227013"/>
+                                    <a:ext cx="3546475" cy="3546475"/>
+                                  </a:xfrm>
+                                  <a:custGeom>
+                                    <a:avLst/>
+                                    <a:gdLst>
+                                      <a:gd name="T0" fmla="*/ 5 w 2234"/>
+                                      <a:gd name="T1" fmla="*/ 2234 h 2234"/>
+                                      <a:gd name="T2" fmla="*/ 0 w 2234"/>
+                                      <a:gd name="T3" fmla="*/ 2229 h 2234"/>
+                                      <a:gd name="T4" fmla="*/ 2229 w 2234"/>
+                                      <a:gd name="T5" fmla="*/ 0 h 2234"/>
+                                      <a:gd name="T6" fmla="*/ 2234 w 2234"/>
+                                      <a:gd name="T7" fmla="*/ 5 h 2234"/>
+                                      <a:gd name="T8" fmla="*/ 5 w 2234"/>
+                                      <a:gd name="T9" fmla="*/ 2234 h 2234"/>
+                                    </a:gdLst>
+                                    <a:ahLst/>
+                                    <a:cxnLst>
+                                      <a:cxn ang="0">
+                                        <a:pos x="T0" y="T1"/>
+                                      </a:cxn>
+                                      <a:cxn ang="0">
+                                        <a:pos x="T2" y="T3"/>
+                                      </a:cxn>
+                                      <a:cxn ang="0">
+                                        <a:pos x="T4" y="T5"/>
+                                      </a:cxn>
+                                      <a:cxn ang="0">
+                                        <a:pos x="T6" y="T7"/>
+                                      </a:cxn>
+                                      <a:cxn ang="0">
+                                        <a:pos x="T8" y="T9"/>
+                                      </a:cxn>
+                                    </a:cxnLst>
+                                    <a:rect l="0" t="0" r="r" b="b"/>
+                                    <a:pathLst>
+                                      <a:path w="2234" h="2234">
+                                        <a:moveTo>
+                                          <a:pt x="5" y="2234"/>
+                                        </a:moveTo>
+                                        <a:lnTo>
+                                          <a:pt x="0" y="2229"/>
+                                        </a:lnTo>
+                                        <a:lnTo>
+                                          <a:pt x="2229" y="0"/>
+                                        </a:lnTo>
+                                        <a:lnTo>
+                                          <a:pt x="2234" y="5"/>
+                                        </a:lnTo>
+                                        <a:lnTo>
+                                          <a:pt x="5" y="2234"/>
+                                        </a:lnTo>
+                                        <a:close/>
+                                      </a:path>
+                                    </a:pathLst>
+                                  </a:custGeom>
+                                  <a:grpFill/>
+                                  <a:ln>
+                                    <a:noFill/>
+                                  </a:ln>
+                                  <a:extLst>
+                                    <a:ext uri="{91240B29-F687-4F45-9708-019B960494DF}">
+                                      <a14:hiddenLine xmlns:a14="http://schemas.microsoft.com/office/drawing/2010/main" w="9525">
+                                        <a:solidFill>
+                                          <a:srgbClr val="000000"/>
+                                        </a:solidFill>
+                                        <a:round/>
+                                        <a:headEnd/>
+                                        <a:tailEnd/>
+                                      </a14:hiddenLine>
+                                    </a:ext>
+                                  </a:extLst>
+                                </wps:spPr>
+                                <wps:bodyPr vert="horz" wrap="square" lIns="91440" tIns="45720" rIns="91440" bIns="45720" numCol="1" anchor="t" anchorCtr="0" compatLnSpc="1">
+                                  <a:prstTxWarp prst="textNoShape">
+                                    <a:avLst/>
+                                  </a:prstTxWarp>
+                                </wps:bodyPr>
+                              </wps:wsp>
+                              <wps:wsp>
+                                <wps:cNvPr id="58" name="Forma libre 58"/>
+                                <wps:cNvSpPr>
+                                  <a:spLocks/>
+                                </wps:cNvSpPr>
+                                <wps:spPr bwMode="auto">
+                                  <a:xfrm>
+                                    <a:off x="841375" y="109538"/>
+                                    <a:ext cx="3487738" cy="3487738"/>
+                                  </a:xfrm>
+                                  <a:custGeom>
+                                    <a:avLst/>
+                                    <a:gdLst>
+                                      <a:gd name="T0" fmla="*/ 9 w 2197"/>
+                                      <a:gd name="T1" fmla="*/ 2197 h 2197"/>
+                                      <a:gd name="T2" fmla="*/ 0 w 2197"/>
+                                      <a:gd name="T3" fmla="*/ 2193 h 2197"/>
+                                      <a:gd name="T4" fmla="*/ 2188 w 2197"/>
+                                      <a:gd name="T5" fmla="*/ 0 h 2197"/>
+                                      <a:gd name="T6" fmla="*/ 2197 w 2197"/>
+                                      <a:gd name="T7" fmla="*/ 10 h 2197"/>
+                                      <a:gd name="T8" fmla="*/ 9 w 2197"/>
+                                      <a:gd name="T9" fmla="*/ 2197 h 2197"/>
+                                    </a:gdLst>
+                                    <a:ahLst/>
+                                    <a:cxnLst>
+                                      <a:cxn ang="0">
+                                        <a:pos x="T0" y="T1"/>
+                                      </a:cxn>
+                                      <a:cxn ang="0">
+                                        <a:pos x="T2" y="T3"/>
+                                      </a:cxn>
+                                      <a:cxn ang="0">
+                                        <a:pos x="T4" y="T5"/>
+                                      </a:cxn>
+                                      <a:cxn ang="0">
+                                        <a:pos x="T6" y="T7"/>
+                                      </a:cxn>
+                                      <a:cxn ang="0">
+                                        <a:pos x="T8" y="T9"/>
+                                      </a:cxn>
+                                    </a:cxnLst>
+                                    <a:rect l="0" t="0" r="r" b="b"/>
+                                    <a:pathLst>
+                                      <a:path w="2197" h="2197">
+                                        <a:moveTo>
+                                          <a:pt x="9" y="2197"/>
+                                        </a:moveTo>
+                                        <a:lnTo>
+                                          <a:pt x="0" y="2193"/>
+                                        </a:lnTo>
+                                        <a:lnTo>
+                                          <a:pt x="2188" y="0"/>
+                                        </a:lnTo>
+                                        <a:lnTo>
+                                          <a:pt x="2197" y="10"/>
+                                        </a:lnTo>
+                                        <a:lnTo>
+                                          <a:pt x="9" y="2197"/>
+                                        </a:lnTo>
+                                        <a:close/>
+                                      </a:path>
+                                    </a:pathLst>
+                                  </a:custGeom>
+                                  <a:grpFill/>
+                                  <a:ln>
+                                    <a:noFill/>
+                                  </a:ln>
+                                  <a:extLst>
+                                    <a:ext uri="{91240B29-F687-4F45-9708-019B960494DF}">
+                                      <a14:hiddenLine xmlns:a14="http://schemas.microsoft.com/office/drawing/2010/main" w="9525">
+                                        <a:solidFill>
+                                          <a:srgbClr val="000000"/>
+                                        </a:solidFill>
+                                        <a:round/>
+                                        <a:headEnd/>
+                                        <a:tailEnd/>
+                                      </a14:hiddenLine>
+                                    </a:ext>
+                                  </a:extLst>
+                                </wps:spPr>
+                                <wps:bodyPr vert="horz" wrap="square" lIns="91440" tIns="45720" rIns="91440" bIns="45720" numCol="1" anchor="t" anchorCtr="0" compatLnSpc="1">
+                                  <a:prstTxWarp prst="textNoShape">
+                                    <a:avLst/>
+                                  </a:prstTxWarp>
+                                </wps:bodyPr>
+                              </wps:wsp>
+                              <wps:wsp>
+                                <wps:cNvPr id="59" name="Forma libre 59"/>
+                                <wps:cNvSpPr>
+                                  <a:spLocks/>
+                                </wps:cNvSpPr>
+                                <wps:spPr bwMode="auto">
+                                  <a:xfrm>
+                                    <a:off x="1216025" y="498475"/>
+                                    <a:ext cx="3113088" cy="3121025"/>
+                                  </a:xfrm>
+                                  <a:custGeom>
+                                    <a:avLst/>
+                                    <a:gdLst>
+                                      <a:gd name="T0" fmla="*/ 9 w 1961"/>
+                                      <a:gd name="T1" fmla="*/ 1966 h 1966"/>
+                                      <a:gd name="T2" fmla="*/ 0 w 1961"/>
+                                      <a:gd name="T3" fmla="*/ 1957 h 1966"/>
+                                      <a:gd name="T4" fmla="*/ 1952 w 1961"/>
+                                      <a:gd name="T5" fmla="*/ 0 h 1966"/>
+                                      <a:gd name="T6" fmla="*/ 1961 w 1961"/>
+                                      <a:gd name="T7" fmla="*/ 9 h 1966"/>
+                                      <a:gd name="T8" fmla="*/ 9 w 1961"/>
+                                      <a:gd name="T9" fmla="*/ 1966 h 1966"/>
+                                    </a:gdLst>
+                                    <a:ahLst/>
+                                    <a:cxnLst>
+                                      <a:cxn ang="0">
+                                        <a:pos x="T0" y="T1"/>
+                                      </a:cxn>
+                                      <a:cxn ang="0">
+                                        <a:pos x="T2" y="T3"/>
+                                      </a:cxn>
+                                      <a:cxn ang="0">
+                                        <a:pos x="T4" y="T5"/>
+                                      </a:cxn>
+                                      <a:cxn ang="0">
+                                        <a:pos x="T6" y="T7"/>
+                                      </a:cxn>
+                                      <a:cxn ang="0">
+                                        <a:pos x="T8" y="T9"/>
+                                      </a:cxn>
+                                    </a:cxnLst>
+                                    <a:rect l="0" t="0" r="r" b="b"/>
+                                    <a:pathLst>
+                                      <a:path w="1961" h="1966">
+                                        <a:moveTo>
+                                          <a:pt x="9" y="1966"/>
+                                        </a:moveTo>
+                                        <a:lnTo>
+                                          <a:pt x="0" y="1957"/>
+                                        </a:lnTo>
+                                        <a:lnTo>
+                                          <a:pt x="1952" y="0"/>
+                                        </a:lnTo>
+                                        <a:lnTo>
+                                          <a:pt x="1961" y="9"/>
+                                        </a:lnTo>
+                                        <a:lnTo>
+                                          <a:pt x="9" y="1966"/>
+                                        </a:lnTo>
+                                        <a:close/>
+                                      </a:path>
+                                    </a:pathLst>
+                                  </a:custGeom>
+                                  <a:grpFill/>
+                                  <a:ln>
+                                    <a:noFill/>
+                                  </a:ln>
+                                  <a:extLst>
+                                    <a:ext uri="{91240B29-F687-4F45-9708-019B960494DF}">
+                                      <a14:hiddenLine xmlns:a14="http://schemas.microsoft.com/office/drawing/2010/main" w="9525">
+                                        <a:solidFill>
+                                          <a:srgbClr val="000000"/>
+                                        </a:solidFill>
+                                        <a:round/>
+                                        <a:headEnd/>
+                                        <a:tailEnd/>
+                                      </a14:hiddenLine>
+                                    </a:ext>
+                                  </a:extLst>
+                                </wps:spPr>
+                                <wps:bodyPr vert="horz" wrap="square" lIns="91440" tIns="45720" rIns="91440" bIns="45720" numCol="1" anchor="t" anchorCtr="0" compatLnSpc="1">
+                                  <a:prstTxWarp prst="textNoShape">
+                                    <a:avLst/>
+                                  </a:prstTxWarp>
+                                </wps:bodyPr>
+                              </wps:wsp>
+                              <wps:wsp>
+                                <wps:cNvPr id="60" name="Forma libre 60"/>
+                                <wps:cNvSpPr>
+                                  <a:spLocks/>
+                                </wps:cNvSpPr>
+                                <wps:spPr bwMode="auto">
+                                  <a:xfrm>
+                                    <a:off x="0" y="153988"/>
+                                    <a:ext cx="4329113" cy="4337050"/>
+                                  </a:xfrm>
+                                  <a:custGeom>
+                                    <a:avLst/>
+                                    <a:gdLst>
+                                      <a:gd name="T0" fmla="*/ 0 w 2727"/>
+                                      <a:gd name="T1" fmla="*/ 2732 h 2732"/>
+                                      <a:gd name="T2" fmla="*/ 0 w 2727"/>
+                                      <a:gd name="T3" fmla="*/ 2728 h 2732"/>
+                                      <a:gd name="T4" fmla="*/ 2722 w 2727"/>
+                                      <a:gd name="T5" fmla="*/ 0 h 2732"/>
+                                      <a:gd name="T6" fmla="*/ 2727 w 2727"/>
+                                      <a:gd name="T7" fmla="*/ 5 h 2732"/>
+                                      <a:gd name="T8" fmla="*/ 0 w 2727"/>
+                                      <a:gd name="T9" fmla="*/ 2732 h 2732"/>
+                                    </a:gdLst>
+                                    <a:ahLst/>
+                                    <a:cxnLst>
+                                      <a:cxn ang="0">
+                                        <a:pos x="T0" y="T1"/>
+                                      </a:cxn>
+                                      <a:cxn ang="0">
+                                        <a:pos x="T2" y="T3"/>
+                                      </a:cxn>
+                                      <a:cxn ang="0">
+                                        <a:pos x="T4" y="T5"/>
+                                      </a:cxn>
+                                      <a:cxn ang="0">
+                                        <a:pos x="T6" y="T7"/>
+                                      </a:cxn>
+                                      <a:cxn ang="0">
+                                        <a:pos x="T8" y="T9"/>
+                                      </a:cxn>
+                                    </a:cxnLst>
+                                    <a:rect l="0" t="0" r="r" b="b"/>
+                                    <a:pathLst>
+                                      <a:path w="2727" h="2732">
+                                        <a:moveTo>
+                                          <a:pt x="0" y="2732"/>
+                                        </a:moveTo>
+                                        <a:lnTo>
+                                          <a:pt x="0" y="2728"/>
+                                        </a:lnTo>
+                                        <a:lnTo>
+                                          <a:pt x="2722" y="0"/>
+                                        </a:lnTo>
+                                        <a:lnTo>
+                                          <a:pt x="2727" y="5"/>
+                                        </a:lnTo>
+                                        <a:lnTo>
+                                          <a:pt x="0" y="2732"/>
+                                        </a:lnTo>
+                                        <a:close/>
+                                      </a:path>
+                                    </a:pathLst>
+                                  </a:custGeom>
+                                  <a:grpFill/>
+                                  <a:ln>
+                                    <a:noFill/>
+                                  </a:ln>
+                                  <a:extLst>
+                                    <a:ext uri="{91240B29-F687-4F45-9708-019B960494DF}">
+                                      <a14:hiddenLine xmlns:a14="http://schemas.microsoft.com/office/drawing/2010/main" w="9525">
+                                        <a:solidFill>
+                                          <a:srgbClr val="000000"/>
+                                        </a:solidFill>
+                                        <a:round/>
+                                        <a:headEnd/>
+                                        <a:tailEnd/>
+                                      </a14:hiddenLine>
+                                    </a:ext>
+                                  </a:extLst>
+                                </wps:spPr>
+                                <wps:bodyPr vert="horz" wrap="square" lIns="91440" tIns="45720" rIns="91440" bIns="45720" numCol="1" anchor="t" anchorCtr="0" compatLnSpc="1">
+                                  <a:prstTxWarp prst="textNoShape">
+                                    <a:avLst/>
+                                  </a:prstTxWarp>
+                                </wps:bodyPr>
+                              </wps:wsp>
+                            </wpg:grpSp>
+                          </wpg:grpSp>
+                          <wps:wsp>
+                            <wps:cNvPr id="61" name="Cuadro de texto 61"/>
+                            <wps:cNvSpPr txBox="1"/>
+                            <wps:spPr>
+                              <a:xfrm>
+                                <a:off x="9518" y="4838700"/>
+                                <a:ext cx="6843395" cy="3789752"/>
+                              </a:xfrm>
+                              <a:prstGeom prst="rect">
+                                <a:avLst/>
+                              </a:prstGeom>
+                              <a:noFill/>
+                              <a:ln w="6350">
+                                <a:noFill/>
+                              </a:ln>
+                              <a:effectLst/>
+                            </wps:spPr>
+                            <wps:style>
+                              <a:lnRef idx="0">
+                                <a:schemeClr val="accent1"/>
+                              </a:lnRef>
+                              <a:fillRef idx="0">
+                                <a:schemeClr val="accent1"/>
+                              </a:fillRef>
+                              <a:effectRef idx="0">
+                                <a:schemeClr val="accent1"/>
+                              </a:effectRef>
+                              <a:fontRef idx="minor">
+                                <a:schemeClr val="dk1"/>
+                              </a:fontRef>
+                            </wps:style>
+                            <wps:txbx>
+                              <w:txbxContent>
+                                <w:sdt>
+                                  <w:sdtPr>
+                                    <w:rPr>
+                                      <w:rFonts w:asciiTheme="majorHAnsi" w:eastAsiaTheme="majorEastAsia" w:hAnsiTheme="majorHAnsi" w:cstheme="majorBidi"/>
+                                      <w:caps/>
+                                      <w:color w:val="FFFFFF" w:themeColor="background1"/>
+                                      <w:sz w:val="64"/>
+                                      <w:szCs w:val="64"/>
+                                    </w:rPr>
+                                    <w:alias w:val="Título"/>
+                                    <w:tag w:val=""/>
+                                    <w:id w:val="1841046763"/>
+                                    <w:showingPlcHdr/>
+                                    <w:dataBinding w:prefixMappings="xmlns:ns0='http://purl.org/dc/elements/1.1/' xmlns:ns1='http://schemas.openxmlformats.org/package/2006/metadata/core-properties' " w:xpath="/ns1:coreProperties[1]/ns0:title[1]" w:storeItemID="{6C3C8BC8-F283-45AE-878A-BAB7291924A1}"/>
+                                    <w:text/>
+                                  </w:sdtPr>
+                                  <w:sdtContent>
+                                    <w:p>
+                                      <w:pPr>
+                                        <w:pStyle w:val="Sinespaciado"/>
+                                        <w:rPr>
+                                          <w:rFonts w:asciiTheme="majorHAnsi" w:eastAsiaTheme="majorEastAsia" w:hAnsiTheme="majorHAnsi" w:cstheme="majorBidi"/>
+                                          <w:caps/>
+                                          <w:color w:val="FFFFFF" w:themeColor="background1"/>
+                                          <w:sz w:val="64"/>
+                                          <w:szCs w:val="64"/>
+                                        </w:rPr>
+                                      </w:pPr>
+                                      <w:r>
+                                        <w:rPr>
+                                          <w:rFonts w:asciiTheme="majorHAnsi" w:eastAsiaTheme="majorEastAsia" w:hAnsiTheme="majorHAnsi" w:cstheme="majorBidi"/>
+                                          <w:caps/>
+                                          <w:color w:val="FFFFFF" w:themeColor="background1"/>
+                                          <w:sz w:val="64"/>
+                                          <w:szCs w:val="64"/>
+                                          <w:lang w:val="es-ES"/>
+                                        </w:rPr>
+                                        <w:t>[Título del documento]</w:t>
+                                      </w:r>
+                                    </w:p>
+                                  </w:sdtContent>
+                                </w:sdt>
+                                <w:sdt>
+                                  <w:sdtPr>
+                                    <w:rPr>
+                                      <w:color w:val="F07F09" w:themeColor="accent1"/>
+                                      <w:sz w:val="36"/>
+                                      <w:szCs w:val="36"/>
+                                    </w:rPr>
+                                    <w:alias w:val="Subtítulo"/>
+                                    <w:tag w:val=""/>
+                                    <w:id w:val="-1686441493"/>
+                                    <w:showingPlcHdr/>
+                                    <w:dataBinding w:prefixMappings="xmlns:ns0='http://purl.org/dc/elements/1.1/' xmlns:ns1='http://schemas.openxmlformats.org/package/2006/metadata/core-properties' " w:xpath="/ns1:coreProperties[1]/ns0:subject[1]" w:storeItemID="{6C3C8BC8-F283-45AE-878A-BAB7291924A1}"/>
+                                    <w:text/>
+                                  </w:sdtPr>
+                                  <w:sdtContent>
+                                    <w:p>
+                                      <w:pPr>
+                                        <w:pStyle w:val="Sinespaciado"/>
+                                        <w:spacing w:before="120"/>
+                                        <w:rPr>
+                                          <w:color w:val="F07F09" w:themeColor="accent1"/>
+                                          <w:sz w:val="36"/>
+                                          <w:szCs w:val="36"/>
+                                        </w:rPr>
+                                      </w:pPr>
+                                      <w:r>
+                                        <w:rPr>
+                                          <w:color w:val="F07F09" w:themeColor="accent1"/>
+                                          <w:sz w:val="36"/>
+                                          <w:szCs w:val="36"/>
+                                          <w:lang w:val="es-ES"/>
+                                        </w:rPr>
+                                        <w:t>[Subtítulo del documento]</w:t>
+                                      </w:r>
+                                    </w:p>
+                                  </w:sdtContent>
+                                </w:sdt>
+                              </w:txbxContent>
+                            </wps:txbx>
+                            <wps:bodyPr rot="0" spcFirstLastPara="0" vertOverflow="overflow" horzOverflow="overflow" vert="horz" wrap="square" lIns="685800" tIns="0" rIns="914400" bIns="0" numCol="1" spcCol="0" rtlCol="0" fromWordArt="0" anchor="b" anchorCtr="0" forceAA="0" compatLnSpc="1">
+                              <a:prstTxWarp prst="textNoShape">
+                                <a:avLst/>
+                              </a:prstTxWarp>
+                              <a:noAutofit/>
+                            </wps:bodyPr>
+                          </wps:wsp>
+                        </wpg:wgp>
+                      </a:graphicData>
+                    </a:graphic>
+                    <wp14:sizeRelH relativeFrom="page">
+                      <wp14:pctWidth>88200</wp14:pctWidth>
+                    </wp14:sizeRelH>
+                    <wp14:sizeRelV relativeFrom="page">
+                      <wp14:pctHeight>90900</wp14:pctHeight>
+                    </wp14:sizeRelV>
+                  </wp:anchor>
+                </w:drawing>
+              </mc:Choice>
+              <mc:Fallback>
+                <w:pict>
+                  <v:group id="Grupo 48" o:spid="_x0000_s1026" style="position:absolute;margin-left:0;margin-top:0;width:540pt;height:10in;z-index:-251657216;mso-width-percent:882;mso-height-percent:909;mso-position-horizontal:center;mso-position-horizontal-relative:page;mso-position-vertical:center;mso-position-vertical-relative:page;mso-width-percent:882;mso-height-percent:909" coordsize="68580,91440" o:gfxdata="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">
+                    <v:group id="Grupo 49" o:spid="_x0000_s1027" style="position:absolute;width:68580;height:91440" coordsize="68580,91440" o:gfxdata="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">
+                      <v:rect id="Rectángulo 54" o:spid="_x0000_s1028" style="position:absolute;width:68580;height:91440;visibility:visible;mso-wrap-style:square;v-text-anchor:top" o:gfxdata="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" fillcolor="#383838 [3122]" stroked="f" strokeweight="1pt">
+                        <v:fill color2="#2c2c2c [2882]" angle="348" colors="0 #737373;6554f #737373" focus="100%" type="gradient"/>
+                        <v:textbox inset="54pt,54pt,1in,5in">
+                          <w:txbxContent>
+                            <w:p>
+                              <w:pPr>
+                                <w:pStyle w:val="Sinespaciado"/>
+                                <w:rPr>
+                                  <w:color w:val="FFFFFF" w:themeColor="background1"/>
+                                  <w:sz w:val="48"/>
+                                  <w:szCs w:val="48"/>
+                                </w:rPr>
+                              </w:pPr>
+                            </w:p>
+                          </w:txbxContent>
+                        </v:textbox>
+                      </v:rect>
+                      <v:group id="Grupo 2" o:spid="_x0000_s1029" style="position:absolute;left:25241;width:43291;height:44910" coordsize="43291,44910" o:gfxdata="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">
+                        <v:shape id="Forma libre 56" o:spid="_x0000_s1030" style="position:absolute;left:15017;width:28274;height:28352;visibility:visible;mso-wrap-style:square;v-text-anchor:top" coordsize="1781,1786" o:gfxdata="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" path="m4,1786l,1782,1776,r5,5l4,1786xe" filled="f" stroked="f">
+                          <v:path arrowok="t" o:connecttype="custom" o:connectlocs="6350,2835275;0,2828925;2819400,0;2827338,7938;6350,2835275" o:connectangles="0,0,0,0,0"/>
+                        </v:shape>
+                        <v:shape id="Forma libre 57" o:spid="_x0000_s1031" style="position:absolute;left:7826;top:2270;width:35465;height:35464;visibility:visible;mso-wrap-style:square;v-text-anchor:top" coordsize="2234,2234" o:gfxdata="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" path="m5,2234l,2229,2229,r5,5l5,2234xe" filled="f" stroked="f">
+                          <v:path arrowok="t" o:connecttype="custom" o:connectlocs="7938,3546475;0,3538538;3538538,0;3546475,7938;7938,3546475" o:connectangles="0,0,0,0,0"/>
+                        </v:shape>
+                        <v:shape id="Forma libre 58" o:spid="_x0000_s1032" style="position:absolute;left:8413;top:1095;width:34878;height:34877;visibility:visible;mso-wrap-style:square;v-text-anchor:top" coordsize="2197,2197" o:gfxdata="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" path="m9,2197l,2193,2188,r9,10l9,2197xe" filled="f" stroked="f">
+                          <v:path arrowok="t" o:connecttype="custom" o:connectlocs="14288,3487738;0,3481388;3473450,0;3487738,15875;14288,3487738" o:connectangles="0,0,0,0,0"/>
+                        </v:shape>
+                        <v:shape id="Forma libre 59" o:spid="_x0000_s1033" style="position:absolute;left:12160;top:4984;width:31131;height:31211;visibility:visible;mso-wrap-style:square;v-text-anchor:top" coordsize="1961,1966" o:gfxdata="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" path="m9,1966l,1957,1952,r9,9l9,1966xe" filled="f" stroked="f">
+                          <v:path arrowok="t" o:connecttype="custom" o:connectlocs="14288,3121025;0,3106738;3098800,0;3113088,14288;14288,3121025" o:connectangles="0,0,0,0,0"/>
+                        </v:shape>
+                        <v:shape id="Forma libre 60" o:spid="_x0000_s1034" style="position:absolute;top:1539;width:43291;height:43371;visibility:visible;mso-wrap-style:square;v-text-anchor:top" coordsize="2727,2732" o:gfxdata="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" path="m,2732r,-4l2722,r5,5l,2732xe" filled="f" stroked="f">
+                          <v:path arrowok="t" o:connecttype="custom" o:connectlocs="0,4337050;0,4330700;4321175,0;4329113,7938;0,4337050" o:connectangles="0,0,0,0,0"/>
+                        </v:shape>
+                      </v:group>
+                    </v:group>
+                    <v:shapetype id="_x0000_t202" coordsize="21600,21600" o:spt="202" path="m,l,21600r21600,l21600,xe">
+                      <v:stroke joinstyle="miter"/>
+                      <v:path gradientshapeok="t" o:connecttype="rect"/>
+                    </v:shapetype>
+                    <v:shape id="Cuadro de texto 61" o:spid="_x0000_s1035" type="#_x0000_t202" style="position:absolute;left:95;top:48387;width:68434;height:37897;visibility:visible;mso-wrap-style:square;v-text-anchor:bottom" o:gfxdata="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" filled="f" stroked="f" strokeweight=".5pt">
+                      <v:textbox inset="54pt,0,1in,0">
+                        <w:txbxContent>
+                          <w:sdt>
+                            <w:sdtPr>
+                              <w:rPr>
+                                <w:rFonts w:asciiTheme="majorHAnsi" w:eastAsiaTheme="majorEastAsia" w:hAnsiTheme="majorHAnsi" w:cstheme="majorBidi"/>
+                                <w:caps/>
+                                <w:color w:val="FFFFFF" w:themeColor="background1"/>
+                                <w:sz w:val="64"/>
+                                <w:szCs w:val="64"/>
+                              </w:rPr>
+                              <w:alias w:val="Título"/>
+                              <w:tag w:val=""/>
+                              <w:id w:val="1841046763"/>
+                              <w:showingPlcHdr/>
+                              <w:dataBinding w:prefixMappings="xmlns:ns0='http://purl.org/dc/elements/1.1/' xmlns:ns1='http://schemas.openxmlformats.org/package/2006/metadata/core-properties' " w:xpath="/ns1:coreProperties[1]/ns0:title[1]" w:storeItemID="{6C3C8BC8-F283-45AE-878A-BAB7291924A1}"/>
+                              <w:text/>
+                            </w:sdtPr>
+                            <w:sdtContent>
+                              <w:p>
+                                <w:pPr>
+                                  <w:pStyle w:val="Sinespaciado"/>
+                                  <w:rPr>
+                                    <w:rFonts w:asciiTheme="majorHAnsi" w:eastAsiaTheme="majorEastAsia" w:hAnsiTheme="majorHAnsi" w:cstheme="majorBidi"/>
+                                    <w:caps/>
+                                    <w:color w:val="FFFFFF" w:themeColor="background1"/>
+                                    <w:sz w:val="64"/>
+                                    <w:szCs w:val="64"/>
+                                  </w:rPr>
+                                </w:pPr>
+                                <w:r>
+                                  <w:rPr>
+                                    <w:rFonts w:asciiTheme="majorHAnsi" w:eastAsiaTheme="majorEastAsia" w:hAnsiTheme="majorHAnsi" w:cstheme="majorBidi"/>
+                                    <w:caps/>
+                                    <w:color w:val="FFFFFF" w:themeColor="background1"/>
+                                    <w:sz w:val="64"/>
+                                    <w:szCs w:val="64"/>
+                                    <w:lang w:val="es-ES"/>
+                                  </w:rPr>
+                                  <w:t>[Título del documento]</w:t>
+                                </w:r>
+                              </w:p>
+                            </w:sdtContent>
+                          </w:sdt>
+                          <w:sdt>
+                            <w:sdtPr>
+                              <w:rPr>
+                                <w:color w:val="F07F09" w:themeColor="accent1"/>
+                                <w:sz w:val="36"/>
+                                <w:szCs w:val="36"/>
+                              </w:rPr>
+                              <w:alias w:val="Subtítulo"/>
+                              <w:tag w:val=""/>
+                              <w:id w:val="-1686441493"/>
+                              <w:showingPlcHdr/>
+                              <w:dataBinding w:prefixMappings="xmlns:ns0='http://purl.org/dc/elements/1.1/' xmlns:ns1='http://schemas.openxmlformats.org/package/2006/metadata/core-properties' " w:xpath="/ns1:coreProperties[1]/ns0:subject[1]" w:storeItemID="{6C3C8BC8-F283-45AE-878A-BAB7291924A1}"/>
+                              <w:text/>
+                            </w:sdtPr>
+                            <w:sdtContent>
+                              <w:p>
+                                <w:pPr>
+                                  <w:pStyle w:val="Sinespaciado"/>
+                                  <w:spacing w:before="120"/>
+                                  <w:rPr>
+                                    <w:color w:val="F07F09" w:themeColor="accent1"/>
+                                    <w:sz w:val="36"/>
+                                    <w:szCs w:val="36"/>
+                                  </w:rPr>
+                                </w:pPr>
+                                <w:r>
+                                  <w:rPr>
+                                    <w:color w:val="F07F09" w:themeColor="accent1"/>
+                                    <w:sz w:val="36"/>
+                                    <w:szCs w:val="36"/>
+                                    <w:lang w:val="es-ES"/>
+                                  </w:rPr>
+                                  <w:t>[Subtítulo del documento]</w:t>
+                                </w:r>
+                              </w:p>
+                            </w:sdtContent>
+                          </w:sdt>
+                        </w:txbxContent>
+                      </v:textbox>
+                    </v:shape>
+                    <w10:wrap anchorx="page" anchory="page"/>
+                  </v:group>
+                </w:pict>
+              </mc:Fallback>
+            </mc:AlternateContent>
+          </w:r>
+        </w:p>
+        <w:p>
+          <w:pPr>
+            <w:rPr>
+              <w:rFonts w:ascii="Calibri Light" w:hAnsi="Calibri Light"/>
+              <w:noProof/>
+              <w:color w:val="000000"/>
+            </w:rPr>
+          </w:pPr>
+          <w:r>
+            <w:rPr>
+              <w:rFonts w:ascii="Calibri Light" w:hAnsi="Calibri Light"/>
+              <w:noProof/>
+              <w:color w:val="000000"/>
+            </w:rPr>
+            <w:br w:type="page"/>
+          </w:r>
+        </w:p>
+      </w:sdtContent>
+    </w:sdt>
+    <w:sdt>
+      <w:sdtPr>
+        <w:rPr>
+          <w:rFonts w:asciiTheme="minorHAnsi" w:eastAsiaTheme="minorEastAsia" w:hAnsiTheme="minorHAnsi" w:cstheme="minorBidi"/>
+          <w:b w:val="0"/>
+          <w:bCs w:val="0"/>
+          <w:smallCaps w:val="0"/>
+          <w:color w:val="auto"/>
+          <w:sz w:val="22"/>
+          <w:szCs w:val="22"/>
+        </w:rPr>
         <w:id w:val="-706106259"/>
         <w:docPartObj>
           <w:docPartGallery w:val="Table of Contents"/>
           <w:docPartUnique/>
         </w:docPartObj>
       </w:sdtPr>
-      <w:sdtEndPr>
-        <w:rPr>
-          <w:rFonts w:asciiTheme="minorHAnsi" w:eastAsiaTheme="minorEastAsia" w:hAnsiTheme="minorHAnsi" w:cstheme="minorBidi"/>
-          <w:smallCaps w:val="0"/>
-          <w:color w:val="auto"/>
-          <w:sz w:val="22"/>
-          <w:szCs w:val="22"/>
-        </w:rPr>
-      </w:sdtEndPr>
+      <w:sdtEndPr/>
       <w:sdtContent>
         <w:p>
           <w:pPr>
@@ -664,155 +1518,116 @@
       </w:r>
     </w:p>
     <w:p>
+      <w:r>
+        <w:lastRenderedPageBreak/>
+        <w:t xml:space="preserve">El objetivo es diseñar e implementar una plataforma de suscripción e integrar con un </w:t>
+      </w:r>
+      <w:proofErr w:type="spellStart"/>
+      <w:r>
+        <w:t>webservice</w:t>
+      </w:r>
+      <w:proofErr w:type="spellEnd"/>
+      <w:r>
+        <w:t xml:space="preserve"> (ver documentación del </w:t>
+      </w:r>
+      <w:proofErr w:type="spellStart"/>
+      <w:r>
+        <w:t>webservice</w:t>
+      </w:r>
+      <w:proofErr w:type="spellEnd"/>
+      <w:r>
+        <w:t xml:space="preserve"> adjunta). Dicho </w:t>
+      </w:r>
+      <w:proofErr w:type="spellStart"/>
+      <w:r>
+        <w:t>webservice</w:t>
+      </w:r>
+      <w:proofErr w:type="spellEnd"/>
+      <w:r>
+        <w:t xml:space="preserve"> se usará para el envío de SMS y cobros.</w:t>
+      </w:r>
+    </w:p>
+    <w:p>
+      <w:r>
+        <w:t xml:space="preserve"> La aplicación debe: </w:t>
+      </w:r>
+    </w:p>
+    <w:p>
+      <w:r>
+        <w:t xml:space="preserve">-Exponer métodos para el alta y baja de los usuarios en la plataforma. </w:t>
+      </w:r>
+    </w:p>
+    <w:p>
+      <w:r>
+        <w:t xml:space="preserve">-NO debe permitir el alta si el usuario no tiene fondos. </w:t>
+      </w:r>
+    </w:p>
+    <w:p>
+      <w:r>
+        <w:t xml:space="preserve">-Sistema para cobrar periódicamente a los usuarios suscritos. </w:t>
+      </w:r>
+    </w:p>
+    <w:p>
+      <w:r>
+        <w:t xml:space="preserve">-Soportar gran volumen de suscripciones y transacciones diarias (5-10 millones). Guardar un registro detallado de las altas, bajas, cobros y envío de SMS. </w:t>
+      </w:r>
+    </w:p>
+    <w:p>
+      <w:r>
+        <w:t xml:space="preserve">-Guardar registro de la comunicación con el </w:t>
+      </w:r>
+      <w:proofErr w:type="spellStart"/>
+      <w:r>
+        <w:t>webservice</w:t>
+      </w:r>
+      <w:proofErr w:type="spellEnd"/>
+      <w:r>
+        <w:t xml:space="preserve"> (peticiones / respuestas). </w:t>
+      </w:r>
+    </w:p>
+    <w:p>
+      <w:r>
+        <w:t xml:space="preserve">-La aplicación principal debe desarrollarse en PHP, haciendo uso del </w:t>
+      </w:r>
+      <w:proofErr w:type="spellStart"/>
+      <w:r>
+        <w:t>framework</w:t>
+      </w:r>
+      <w:proofErr w:type="spellEnd"/>
+      <w:r>
+        <w:t xml:space="preserve"> MVC </w:t>
+      </w:r>
+      <w:proofErr w:type="spellStart"/>
+      <w:r>
+        <w:t>Codeigniter</w:t>
+      </w:r>
+      <w:proofErr w:type="spellEnd"/>
+      <w:r>
+        <w:t xml:space="preserve">. </w:t>
+      </w:r>
+    </w:p>
+    <w:p>
+      <w:r>
+        <w:t>-El uso de tecnologías auxiliares queda a criterio del desarrollador.</w:t>
+      </w:r>
+    </w:p>
+    <w:p>
       <w:pPr>
         <w:pStyle w:val="Ttulo1"/>
         <w:rPr>
           <w:noProof/>
         </w:rPr>
       </w:pPr>
+      <w:bookmarkStart w:id="0" w:name="_Toc450050784"/>
       <w:r>
         <w:rPr>
           <w:rFonts w:ascii="Calibri Light" w:hAnsi="Calibri Light"/>
           <w:noProof/>
           <w:color w:val="000000"/>
         </w:rPr>
-        <w:lastRenderedPageBreak/>
-        <w:t>Problema planteado</w:t>
-      </w:r>
-    </w:p>
-    <w:p>
-      <w:r>
-        <w:t xml:space="preserve">El objetivo es diseñar e implementar una plataforma de suscripción e integrar con un </w:t>
-      </w:r>
-      <w:proofErr w:type="spellStart"/>
-      <w:r>
-        <w:t>webservice</w:t>
-      </w:r>
-      <w:proofErr w:type="spellEnd"/>
-      <w:r>
-        <w:t xml:space="preserve"> (ver documentación del </w:t>
-      </w:r>
-      <w:proofErr w:type="spellStart"/>
-      <w:r>
-        <w:t>webservice</w:t>
-      </w:r>
-      <w:proofErr w:type="spellEnd"/>
-      <w:r>
-        <w:t xml:space="preserve"> adjunta). Dicho </w:t>
-      </w:r>
-      <w:proofErr w:type="spellStart"/>
-      <w:r>
-        <w:t>webservice</w:t>
-      </w:r>
-      <w:proofErr w:type="spellEnd"/>
-      <w:r>
-        <w:t xml:space="preserve"> se usará para el envío de SMS y cobros.</w:t>
-      </w:r>
-    </w:p>
-    <w:p>
-      <w:r>
-        <w:t xml:space="preserve"> La aplicación debe: </w:t>
-      </w:r>
-    </w:p>
-    <w:p>
-      <w:r>
-        <w:t>-</w:t>
-      </w:r>
-      <w:r>
-        <w:t xml:space="preserve">Exponer métodos para el alta y baja de los usuarios en la plataforma. </w:t>
-      </w:r>
-    </w:p>
-    <w:p>
-      <w:r>
-        <w:t>-</w:t>
-      </w:r>
-      <w:r>
-        <w:t xml:space="preserve">NO debe permitir el alta si el usuario no tiene fondos. </w:t>
-      </w:r>
-    </w:p>
-    <w:p>
-      <w:bookmarkStart w:id="0" w:name="_GoBack"/>
-      <w:r>
-        <w:t>-</w:t>
-      </w:r>
-      <w:r>
-        <w:t xml:space="preserve">Sistema para cobrar periódicamente a los usuarios suscritos. </w:t>
-      </w:r>
-    </w:p>
-    <w:bookmarkEnd w:id="0"/>
-    <w:p>
-      <w:r>
-        <w:t>-</w:t>
-      </w:r>
-      <w:r>
-        <w:t xml:space="preserve">Soportar gran volumen de suscripciones y transacciones diarias (5-10 millones). Guardar un registro detallado de las altas, bajas, cobros y envío de SMS. </w:t>
-      </w:r>
-    </w:p>
-    <w:p>
-      <w:r>
-        <w:t>-</w:t>
-      </w:r>
-      <w:r>
-        <w:t xml:space="preserve">Guardar registro de la comunicación con el </w:t>
-      </w:r>
-      <w:proofErr w:type="spellStart"/>
-      <w:r>
-        <w:t>webservice</w:t>
-      </w:r>
-      <w:proofErr w:type="spellEnd"/>
-      <w:r>
-        <w:t xml:space="preserve"> (peticiones / respuestas). </w:t>
-      </w:r>
-    </w:p>
-    <w:p>
-      <w:r>
-        <w:t>-</w:t>
-      </w:r>
-      <w:r>
-        <w:t xml:space="preserve">La aplicación principal debe desarrollarse en PHP, haciendo uso del </w:t>
-      </w:r>
-      <w:proofErr w:type="spellStart"/>
-      <w:r>
-        <w:t>framework</w:t>
-      </w:r>
-      <w:proofErr w:type="spellEnd"/>
-      <w:r>
-        <w:t xml:space="preserve"> MVC </w:t>
-      </w:r>
-      <w:proofErr w:type="spellStart"/>
-      <w:r>
-        <w:t>Codeigniter</w:t>
-      </w:r>
-      <w:proofErr w:type="spellEnd"/>
-      <w:r>
-        <w:t xml:space="preserve">. </w:t>
-      </w:r>
-    </w:p>
-    <w:p>
-      <w:r>
-        <w:t>-</w:t>
-      </w:r>
-      <w:r>
-        <w:t>El uso de tecnologías auxiliares queda a criterio del desarrollador.</w:t>
-      </w:r>
-    </w:p>
-    <w:p>
-      <w:pPr>
-        <w:pStyle w:val="Ttulo1"/>
-        <w:rPr>
-          <w:noProof/>
-        </w:rPr>
-      </w:pPr>
-      <w:bookmarkStart w:id="1" w:name="_Toc450050784"/>
-      <w:r>
-        <w:rPr>
-          <w:rFonts w:ascii="Calibri Light" w:hAnsi="Calibri Light"/>
-          <w:noProof/>
-          <w:color w:val="000000"/>
-        </w:rPr>
         <w:t>Modelos,vistas y controladores.</w:t>
       </w:r>
-      <w:bookmarkEnd w:id="1"/>
+      <w:bookmarkEnd w:id="0"/>
     </w:p>
     <w:p>
       <w:pPr>
@@ -979,7 +1794,6 @@
           <w:rFonts w:ascii="Calibri" w:hAnsi="Calibri"/>
           <w:noProof/>
         </w:rPr>
-        <w:lastRenderedPageBreak/>
         <w:t xml:space="preserve">-signup.php: Muestra un formulario para registrar un usuario el cual consiste en el número de </w:t>
       </w:r>
       <w:r>
@@ -1013,6 +1827,7 @@
           <w:rFonts w:ascii="Calibri" w:hAnsi="Calibri"/>
           <w:noProof/>
         </w:rPr>
+        <w:lastRenderedPageBreak/>
         <w:t xml:space="preserve">-menu.php: Muestra diferentes botones según si se ha iniciado la sesión o no, ademas nos marca con un color verde para indicar en que “página” nos </w:t>
       </w:r>
       <w:r>
@@ -1232,126 +2047,79 @@
     </w:p>
     <w:p>
       <w:pPr>
-        <w:ind w:left="708"/>
-        <w:jc w:val="both"/>
-        <w:rPr>
-          <w:rFonts w:ascii="Calibri" w:hAnsi="Calibri"/>
-          <w:noProof/>
-        </w:rPr>
-      </w:pPr>
-    </w:p>
-    <w:p>
-      <w:pPr>
-        <w:ind w:left="708"/>
-        <w:jc w:val="both"/>
-        <w:rPr>
-          <w:rFonts w:ascii="Calibri" w:hAnsi="Calibri"/>
-          <w:noProof/>
-        </w:rPr>
-      </w:pPr>
-    </w:p>
-    <w:p>
-      <w:pPr>
-        <w:ind w:left="708"/>
-        <w:jc w:val="both"/>
-        <w:rPr>
-          <w:rFonts w:ascii="Calibri" w:hAnsi="Calibri"/>
-          <w:noProof/>
-        </w:rPr>
-      </w:pPr>
-    </w:p>
-    <w:p>
-      <w:pPr>
-        <w:jc w:val="both"/>
-        <w:rPr>
-          <w:rFonts w:ascii="Calibri" w:hAnsi="Calibri"/>
-          <w:noProof/>
-        </w:rPr>
-      </w:pPr>
-    </w:p>
-    <w:p>
-      <w:pPr>
-        <w:jc w:val="both"/>
-        <w:rPr>
-          <w:rFonts w:ascii="Calibri" w:hAnsi="Calibri"/>
-          <w:noProof/>
-        </w:rPr>
-      </w:pPr>
-    </w:p>
-    <w:p>
-      <w:pPr>
+        <w:pStyle w:val="Ttulo1"/>
+        <w:rPr>
+          <w:noProof/>
+        </w:rPr>
+      </w:pPr>
+      <w:r>
         <w:rPr>
           <w:rFonts w:ascii="Calibri Light" w:hAnsi="Calibri Light"/>
           <w:noProof/>
           <w:color w:val="000000"/>
         </w:rPr>
-      </w:pPr>
+        <w:t>Sistema para el cobro periodicos de los usuarios suscritos</w:t>
+      </w:r>
       <w:r>
         <w:rPr>
           <w:rFonts w:ascii="Calibri Light" w:hAnsi="Calibri Light"/>
           <w:noProof/>
           <w:color w:val="000000"/>
         </w:rPr>
-        <w:t xml:space="preserve"> </w:t>
-      </w:r>
-      <w:r>
+        <w:t>.</w:t>
+      </w:r>
+    </w:p>
+    <w:p>
+      <w:pPr>
+        <w:jc w:val="both"/>
+        <w:rPr>
+          <w:rFonts w:ascii="Calibri" w:hAnsi="Calibri"/>
+          <w:noProof/>
+        </w:rPr>
+      </w:pPr>
+    </w:p>
+    <w:p>
+      <w:pPr>
+        <w:jc w:val="both"/>
         <w:rPr>
           <w:rFonts w:ascii="Calibri Light" w:hAnsi="Calibri Light"/>
           <w:noProof/>
           <w:color w:val="000000"/>
         </w:rPr>
-        <w:br w:type="page"/>
-      </w:r>
-    </w:p>
-    <w:p>
-      <w:pPr>
-        <w:pStyle w:val="Ttulo1"/>
-        <w:rPr>
-          <w:noProof/>
-        </w:rPr>
-      </w:pPr>
-      <w:bookmarkStart w:id="2" w:name="_Toc450050783"/>
+      </w:pPr>
       <w:r>
         <w:rPr>
           <w:rFonts w:ascii="Calibri Light" w:hAnsi="Calibri Light"/>
           <w:noProof/>
           <w:color w:val="000000"/>
         </w:rPr>
-        <w:lastRenderedPageBreak/>
-        <w:t>Estructura de la base de datos</w:t>
-      </w:r>
-      <w:r>
+        <w:t>Para realizar los cobros periodicamente se ha creado una tarea con el programador de tareas de windows, está es ejecutada cada día a las 15:00 y lo que realiza es llamar a un archivo bat que ejecuta  un navegador y carga la url que lanza la funcion que se encarga de realizar todo los necesario para cobrar a los usuarios.</w:t>
+      </w:r>
+    </w:p>
+    <w:p>
+      <w:pPr>
+        <w:jc w:val="both"/>
         <w:rPr>
           <w:rFonts w:ascii="Calibri Light" w:hAnsi="Calibri Light"/>
           <w:noProof/>
           <w:color w:val="000000"/>
         </w:rPr>
-        <w:t>.</w:t>
-      </w:r>
-      <w:bookmarkEnd w:id="2"/>
-    </w:p>
-    <w:p>
-      <w:pPr>
-        <w:jc w:val="both"/>
-        <w:rPr>
-          <w:rFonts w:ascii="Calibri" w:hAnsi="Calibri"/>
-          <w:noProof/>
-        </w:rPr>
-      </w:pPr>
-      <w:r>
-        <w:rPr>
-          <w:rFonts w:ascii="Calibri" w:hAnsi="Calibri"/>
-          <w:noProof/>
-        </w:rPr>
-        <w:t>La base de datos tiene la siguiente estructura:</w:t>
-      </w:r>
-    </w:p>
-    <w:p>
-      <w:pPr>
-        <w:jc w:val="both"/>
-        <w:rPr>
-          <w:rFonts w:ascii="Calibri" w:hAnsi="Calibri"/>
-          <w:noProof/>
+      </w:pPr>
+      <w:r>
+        <w:rPr>
+          <w:rFonts w:ascii="Calibri Light" w:hAnsi="Calibri Light"/>
+          <w:noProof/>
+          <w:color w:val="000000"/>
+        </w:rPr>
+        <w:t>En caso de usar un sistema Linux se podria hacer lo mismo con  crontab en lugar del programador de tareas de windows y un script shell en lugar del archivo bat.</w:t>
+      </w:r>
+    </w:p>
+    <w:p>
+      <w:pPr>
+        <w:rPr>
+          <w:rFonts w:ascii="Calibri Light" w:hAnsi="Calibri Light"/>
+          <w:noProof/>
+          <w:color w:val="000000"/>
         </w:rPr>
       </w:pPr>
       <w:r>
@@ -1360,10 +2128,10 @@
           <w:lang w:eastAsia="es-ES"/>
         </w:rPr>
         <w:drawing>
-          <wp:inline distT="0" distB="0" distL="0" distR="0" wp14:anchorId="548C1828" wp14:editId="1D0011C6">
-            <wp:extent cx="5943600" cy="2050415"/>
-            <wp:effectExtent l="0" t="0" r="0" b="6985"/>
-            <wp:docPr id="1" name="Imagen 1"/>
+          <wp:inline distT="0" distB="0" distL="0" distR="0" wp14:anchorId="710BCBE4" wp14:editId="08111CEF">
+            <wp:extent cx="5943600" cy="132080"/>
+            <wp:effectExtent l="0" t="0" r="0" b="1270"/>
+            <wp:docPr id="16" name="Imagen 16"/>
             <wp:cNvGraphicFramePr>
               <a:graphicFrameLocks xmlns:a="http://schemas.openxmlformats.org/drawingml/2006/main" noChangeAspect="1"/>
             </wp:cNvGraphicFramePr>
@@ -1383,7 +2151,7 @@
                   <pic:spPr>
                     <a:xfrm>
                       <a:off x="0" y="0"/>
-                      <a:ext cx="5943600" cy="2050415"/>
+                      <a:ext cx="5943600" cy="132080"/>
                     </a:xfrm>
                     <a:prstGeom prst="rect">
                       <a:avLst/>
@@ -1398,8 +2166,52 @@
     </w:p>
     <w:p>
       <w:pPr>
-        <w:jc w:val="both"/>
-        <w:rPr>
+        <w:pStyle w:val="Ttulo1"/>
+        <w:rPr>
+          <w:noProof/>
+        </w:rPr>
+      </w:pPr>
+      <w:bookmarkStart w:id="1" w:name="_Toc450050783"/>
+      <w:r>
+        <w:rPr>
+          <w:rFonts w:ascii="Calibri Light" w:hAnsi="Calibri Light"/>
+          <w:noProof/>
+          <w:color w:val="000000"/>
+        </w:rPr>
+        <w:lastRenderedPageBreak/>
+        <w:t>Estructura de la base de datos</w:t>
+      </w:r>
+      <w:r>
+        <w:rPr>
+          <w:rFonts w:ascii="Calibri Light" w:hAnsi="Calibri Light"/>
+          <w:noProof/>
+          <w:color w:val="000000"/>
+        </w:rPr>
+        <w:t>.</w:t>
+      </w:r>
+      <w:bookmarkEnd w:id="1"/>
+    </w:p>
+    <w:p>
+      <w:pPr>
+        <w:jc w:val="both"/>
+        <w:rPr>
+          <w:rFonts w:ascii="Calibri" w:hAnsi="Calibri"/>
+          <w:noProof/>
+        </w:rPr>
+      </w:pPr>
+      <w:r>
+        <w:rPr>
+          <w:rFonts w:ascii="Calibri" w:hAnsi="Calibri"/>
+          <w:noProof/>
+        </w:rPr>
+        <w:t>La base de datos tiene la siguiente estructura:</w:t>
+      </w:r>
+    </w:p>
+    <w:p>
+      <w:pPr>
+        <w:jc w:val="both"/>
+        <w:rPr>
+          <w:rFonts w:ascii="Calibri" w:hAnsi="Calibri"/>
           <w:noProof/>
         </w:rPr>
       </w:pPr>
@@ -1409,10 +2221,10 @@
           <w:lang w:eastAsia="es-ES"/>
         </w:rPr>
         <w:drawing>
-          <wp:inline distT="0" distB="0" distL="0" distR="0" wp14:anchorId="356464B5" wp14:editId="46AF5D69">
-            <wp:extent cx="5943600" cy="1666240"/>
-            <wp:effectExtent l="0" t="0" r="0" b="0"/>
-            <wp:docPr id="13" name="Imagen 13"/>
+          <wp:inline distT="0" distB="0" distL="0" distR="0" wp14:anchorId="548C1828" wp14:editId="1D0011C6">
+            <wp:extent cx="5943600" cy="2050415"/>
+            <wp:effectExtent l="0" t="0" r="0" b="6985"/>
+            <wp:docPr id="1" name="Imagen 1"/>
             <wp:cNvGraphicFramePr>
               <a:graphicFrameLocks xmlns:a="http://schemas.openxmlformats.org/drawingml/2006/main" noChangeAspect="1"/>
             </wp:cNvGraphicFramePr>
@@ -1432,7 +2244,7 @@
                   <pic:spPr>
                     <a:xfrm>
                       <a:off x="0" y="0"/>
-                      <a:ext cx="5943600" cy="1666240"/>
+                      <a:ext cx="5943600" cy="2050415"/>
                     </a:xfrm>
                     <a:prstGeom prst="rect">
                       <a:avLst/>
@@ -1452,44 +2264,16 @@
           <w:noProof/>
         </w:rPr>
       </w:pPr>
-    </w:p>
-    <w:p>
-      <w:pPr>
-        <w:jc w:val="both"/>
-        <w:rPr>
-          <w:noProof/>
-        </w:rPr>
-      </w:pPr>
-      <w:r>
-        <w:rPr>
-          <w:noProof/>
-        </w:rPr>
-        <w:t>Las tablas de la base de datos siguen las siguientes estructuras:</w:t>
-      </w:r>
-    </w:p>
-    <w:p>
-      <w:pPr>
-        <w:jc w:val="both"/>
-        <w:rPr>
-          <w:noProof/>
-        </w:rPr>
-      </w:pPr>
-      <w:r>
-        <w:rPr>
-          <w:noProof/>
-        </w:rPr>
-        <w:t>Tabla “altaslogs”, en ella guardamos un log el que registramos cuando un usuario se da de alta en el servicio.</w:t>
-      </w:r>
       <w:r>
         <w:rPr>
           <w:noProof/>
           <w:lang w:eastAsia="es-ES"/>
         </w:rPr>
         <w:drawing>
-          <wp:inline distT="0" distB="0" distL="0" distR="0" wp14:anchorId="47C328A8" wp14:editId="149C232D">
-            <wp:extent cx="5943600" cy="678815"/>
-            <wp:effectExtent l="0" t="0" r="0" b="6985"/>
-            <wp:docPr id="2" name="Imagen 2"/>
+          <wp:inline distT="0" distB="0" distL="0" distR="0" wp14:anchorId="356464B5" wp14:editId="46AF5D69">
+            <wp:extent cx="5943600" cy="1666240"/>
+            <wp:effectExtent l="0" t="0" r="0" b="0"/>
+            <wp:docPr id="13" name="Imagen 13"/>
             <wp:cNvGraphicFramePr>
               <a:graphicFrameLocks xmlns:a="http://schemas.openxmlformats.org/drawingml/2006/main" noChangeAspect="1"/>
             </wp:cNvGraphicFramePr>
@@ -1509,7 +2293,7 @@
                   <pic:spPr>
                     <a:xfrm>
                       <a:off x="0" y="0"/>
-                      <a:ext cx="5943600" cy="678815"/>
+                      <a:ext cx="5943600" cy="1666240"/>
                     </a:xfrm>
                     <a:prstGeom prst="rect">
                       <a:avLst/>
@@ -1529,11 +2313,33 @@
           <w:noProof/>
         </w:rPr>
       </w:pPr>
-      <w:r>
-        <w:rPr>
-          <w:noProof/>
-        </w:rPr>
-        <w:t>Tabla “bajaslogs”, en ella guardamos un log  en el que registramos cuando un usuario se da de baja en el servicio.</w:t>
+    </w:p>
+    <w:p>
+      <w:pPr>
+        <w:jc w:val="both"/>
+        <w:rPr>
+          <w:noProof/>
+        </w:rPr>
+      </w:pPr>
+      <w:r>
+        <w:rPr>
+          <w:noProof/>
+        </w:rPr>
+        <w:t>Las tablas de la base de datos siguen las siguientes estructuras:</w:t>
+      </w:r>
+    </w:p>
+    <w:p>
+      <w:pPr>
+        <w:jc w:val="both"/>
+        <w:rPr>
+          <w:noProof/>
+        </w:rPr>
+      </w:pPr>
+      <w:r>
+        <w:rPr>
+          <w:noProof/>
+        </w:rPr>
+        <w:t>Tabla “altaslogs”, en ella guardamos un log el que registramos cuando un usuario se da de alta en el servicio.</w:t>
       </w:r>
       <w:r>
         <w:rPr>
@@ -1541,10 +2347,10 @@
           <w:lang w:eastAsia="es-ES"/>
         </w:rPr>
         <w:drawing>
-          <wp:inline distT="0" distB="0" distL="0" distR="0" wp14:anchorId="62572CC5" wp14:editId="428BF2D8">
-            <wp:extent cx="5943600" cy="681990"/>
-            <wp:effectExtent l="0" t="0" r="0" b="3810"/>
-            <wp:docPr id="14" name="Imagen 14"/>
+          <wp:inline distT="0" distB="0" distL="0" distR="0" wp14:anchorId="47C328A8" wp14:editId="149C232D">
+            <wp:extent cx="5943600" cy="678815"/>
+            <wp:effectExtent l="0" t="0" r="0" b="6985"/>
+            <wp:docPr id="2" name="Imagen 2"/>
             <wp:cNvGraphicFramePr>
               <a:graphicFrameLocks xmlns:a="http://schemas.openxmlformats.org/drawingml/2006/main" noChangeAspect="1"/>
             </wp:cNvGraphicFramePr>
@@ -1564,7 +2370,7 @@
                   <pic:spPr>
                     <a:xfrm>
                       <a:off x="0" y="0"/>
-                      <a:ext cx="5943600" cy="681990"/>
+                      <a:ext cx="5943600" cy="678815"/>
                     </a:xfrm>
                     <a:prstGeom prst="rect">
                       <a:avLst/>
@@ -1584,62 +2390,22 @@
           <w:noProof/>
         </w:rPr>
       </w:pPr>
-    </w:p>
-    <w:p>
-      <w:pPr>
-        <w:jc w:val="both"/>
-        <w:rPr>
-          <w:noProof/>
-        </w:rPr>
-      </w:pPr>
-    </w:p>
-    <w:p>
-      <w:pPr>
-        <w:jc w:val="both"/>
-        <w:rPr>
-          <w:noProof/>
-        </w:rPr>
-      </w:pPr>
-    </w:p>
-    <w:p>
-      <w:pPr>
-        <w:jc w:val="both"/>
-        <w:rPr>
-          <w:noProof/>
-        </w:rPr>
-      </w:pPr>
-    </w:p>
-    <w:p>
-      <w:pPr>
-        <w:jc w:val="both"/>
-        <w:rPr>
-          <w:noProof/>
-        </w:rPr>
-      </w:pPr>
-      <w:r>
-        <w:rPr>
-          <w:noProof/>
-        </w:rPr>
-        <w:t>Tabla “usuario”, en ella guardamos los datos de los usuarios para iniciar sesión y el estado de si la suscripción esta activada o desactivada.</w:t>
-      </w:r>
-    </w:p>
-    <w:p>
-      <w:pPr>
-        <w:jc w:val="both"/>
-        <w:rPr>
-          <w:noProof/>
-        </w:rPr>
-      </w:pPr>
+      <w:r>
+        <w:rPr>
+          <w:noProof/>
+        </w:rPr>
+        <w:t>Tabla “bajaslogs”, en ella guardamos un log  en el que registramos cuando un usuario se da de baja en el servicio.</w:t>
+      </w:r>
       <w:r>
         <w:rPr>
           <w:noProof/>
           <w:lang w:eastAsia="es-ES"/>
         </w:rPr>
         <w:drawing>
-          <wp:inline distT="0" distB="0" distL="0" distR="0" wp14:anchorId="4C3E2FEC" wp14:editId="3E843502">
-            <wp:extent cx="5943600" cy="807085"/>
-            <wp:effectExtent l="0" t="0" r="0" b="0"/>
-            <wp:docPr id="3" name="Imagen 3"/>
+          <wp:inline distT="0" distB="0" distL="0" distR="0" wp14:anchorId="62572CC5" wp14:editId="428BF2D8">
+            <wp:extent cx="5943600" cy="681990"/>
+            <wp:effectExtent l="0" t="0" r="0" b="3810"/>
+            <wp:docPr id="14" name="Imagen 14"/>
             <wp:cNvGraphicFramePr>
               <a:graphicFrameLocks xmlns:a="http://schemas.openxmlformats.org/drawingml/2006/main" noChangeAspect="1"/>
             </wp:cNvGraphicFramePr>
@@ -1659,7 +2425,7 @@
                   <pic:spPr>
                     <a:xfrm>
                       <a:off x="0" y="0"/>
-                      <a:ext cx="5943600" cy="807085"/>
+                      <a:ext cx="5943600" cy="681990"/>
                     </a:xfrm>
                     <a:prstGeom prst="rect">
                       <a:avLst/>
@@ -1679,17 +2445,43 @@
           <w:noProof/>
         </w:rPr>
       </w:pPr>
-      <w:r>
-        <w:rPr>
-          <w:noProof/>
-        </w:rPr>
-        <w:t>Tabla “servicio”</w:t>
-      </w:r>
-      <w:r>
-        <w:rPr>
-          <w:noProof/>
-        </w:rPr>
-        <w:t>, en ella guardamos los usuarios que estan dados de alta, la usamos para relizar los transacciones periodicas de forma cómoda.</w:t>
+    </w:p>
+    <w:p>
+      <w:pPr>
+        <w:jc w:val="both"/>
+        <w:rPr>
+          <w:noProof/>
+        </w:rPr>
+      </w:pPr>
+    </w:p>
+    <w:p>
+      <w:pPr>
+        <w:jc w:val="both"/>
+        <w:rPr>
+          <w:noProof/>
+        </w:rPr>
+      </w:pPr>
+    </w:p>
+    <w:p>
+      <w:pPr>
+        <w:jc w:val="both"/>
+        <w:rPr>
+          <w:noProof/>
+        </w:rPr>
+      </w:pPr>
+    </w:p>
+    <w:p>
+      <w:pPr>
+        <w:jc w:val="both"/>
+        <w:rPr>
+          <w:noProof/>
+        </w:rPr>
+      </w:pPr>
+      <w:r>
+        <w:rPr>
+          <w:noProof/>
+        </w:rPr>
+        <w:t>Tabla “usuario”, en ella guardamos los datos de los usuarios para iniciar sesión y el estado de si la suscripción esta activada o desactivada.</w:t>
       </w:r>
     </w:p>
     <w:p>
@@ -1705,10 +2497,10 @@
           <w:lang w:eastAsia="es-ES"/>
         </w:rPr>
         <w:drawing>
-          <wp:inline distT="0" distB="0" distL="0" distR="0" wp14:anchorId="348B7F17" wp14:editId="2C1087CD">
-            <wp:extent cx="5943600" cy="469265"/>
-            <wp:effectExtent l="0" t="0" r="0" b="6985"/>
-            <wp:docPr id="4" name="Imagen 4"/>
+          <wp:inline distT="0" distB="0" distL="0" distR="0" wp14:anchorId="4C3E2FEC" wp14:editId="3E843502">
+            <wp:extent cx="5943600" cy="807085"/>
+            <wp:effectExtent l="0" t="0" r="0" b="0"/>
+            <wp:docPr id="3" name="Imagen 3"/>
             <wp:cNvGraphicFramePr>
               <a:graphicFrameLocks xmlns:a="http://schemas.openxmlformats.org/drawingml/2006/main" noChangeAspect="1"/>
             </wp:cNvGraphicFramePr>
@@ -1728,6 +2520,75 @@
                   <pic:spPr>
                     <a:xfrm>
                       <a:off x="0" y="0"/>
+                      <a:ext cx="5943600" cy="807085"/>
+                    </a:xfrm>
+                    <a:prstGeom prst="rect">
+                      <a:avLst/>
+                    </a:prstGeom>
+                  </pic:spPr>
+                </pic:pic>
+              </a:graphicData>
+            </a:graphic>
+          </wp:inline>
+        </w:drawing>
+      </w:r>
+    </w:p>
+    <w:p>
+      <w:pPr>
+        <w:jc w:val="both"/>
+        <w:rPr>
+          <w:noProof/>
+        </w:rPr>
+      </w:pPr>
+      <w:r>
+        <w:rPr>
+          <w:noProof/>
+        </w:rPr>
+        <w:t>Tabla “servicio”</w:t>
+      </w:r>
+      <w:r>
+        <w:rPr>
+          <w:noProof/>
+        </w:rPr>
+        <w:t>, en ella guardamos los usuarios que estan dados de alta, la usamos para relizar los transacciones periodicas de forma cómoda.</w:t>
+      </w:r>
+    </w:p>
+    <w:p>
+      <w:pPr>
+        <w:jc w:val="both"/>
+        <w:rPr>
+          <w:noProof/>
+        </w:rPr>
+      </w:pPr>
+      <w:r>
+        <w:rPr>
+          <w:noProof/>
+          <w:lang w:eastAsia="es-ES"/>
+        </w:rPr>
+        <w:drawing>
+          <wp:inline distT="0" distB="0" distL="0" distR="0" wp14:anchorId="348B7F17" wp14:editId="2C1087CD">
+            <wp:extent cx="5943600" cy="469265"/>
+            <wp:effectExtent l="0" t="0" r="0" b="6985"/>
+            <wp:docPr id="4" name="Imagen 4"/>
+            <wp:cNvGraphicFramePr>
+              <a:graphicFrameLocks xmlns:a="http://schemas.openxmlformats.org/drawingml/2006/main" noChangeAspect="1"/>
+            </wp:cNvGraphicFramePr>
+            <a:graphic xmlns:a="http://schemas.openxmlformats.org/drawingml/2006/main">
+              <a:graphicData uri="http://schemas.openxmlformats.org/drawingml/2006/picture">
+                <pic:pic xmlns:pic="http://schemas.openxmlformats.org/drawingml/2006/picture">
+                  <pic:nvPicPr>
+                    <pic:cNvPr id="1" name=""/>
+                    <pic:cNvPicPr/>
+                  </pic:nvPicPr>
+                  <pic:blipFill>
+                    <a:blip r:embed="rId13"/>
+                    <a:stretch>
+                      <a:fillRect/>
+                    </a:stretch>
+                  </pic:blipFill>
+                  <pic:spPr>
+                    <a:xfrm>
+                      <a:off x="0" y="0"/>
                       <a:ext cx="5943600" cy="469265"/>
                     </a:xfrm>
                     <a:prstGeom prst="rect">
@@ -1783,7 +2644,7 @@
                     <pic:cNvPicPr/>
                   </pic:nvPicPr>
                   <pic:blipFill>
-                    <a:blip r:embed="rId13">
+                    <a:blip r:embed="rId14">
                       <a:extLst>
                         <a:ext uri="{28A0092B-C50C-407E-A947-70E740481C1C}">
                           <a14:useLocalDpi xmlns:a14="http://schemas.microsoft.com/office/drawing/2010/main" val="0"/>
@@ -1852,7 +2713,7 @@
                     <pic:cNvPicPr/>
                   </pic:nvPicPr>
                   <pic:blipFill>
-                    <a:blip r:embed="rId14">
+                    <a:blip r:embed="rId15">
                       <a:extLst>
                         <a:ext uri="{28A0092B-C50C-407E-A947-70E740481C1C}">
                           <a14:useLocalDpi xmlns:a14="http://schemas.microsoft.com/office/drawing/2010/main" val="0"/>
@@ -1921,7 +2782,7 @@
                     <pic:cNvPicPr/>
                   </pic:nvPicPr>
                   <pic:blipFill>
-                    <a:blip r:embed="rId15"/>
+                    <a:blip r:embed="rId16"/>
                     <a:stretch>
                       <a:fillRect/>
                     </a:stretch>
@@ -2009,7 +2870,7 @@
                     <pic:cNvPicPr/>
                   </pic:nvPicPr>
                   <pic:blipFill>
-                    <a:blip r:embed="rId16">
+                    <a:blip r:embed="rId17">
                       <a:extLst>
                         <a:ext uri="{28A0092B-C50C-407E-A947-70E740481C1C}">
                           <a14:useLocalDpi xmlns:a14="http://schemas.microsoft.com/office/drawing/2010/main" val="0"/>
@@ -2078,7 +2939,7 @@
                     <pic:cNvPicPr/>
                   </pic:nvPicPr>
                   <pic:blipFill>
-                    <a:blip r:embed="rId17"/>
+                    <a:blip r:embed="rId18"/>
                     <a:stretch>
                       <a:fillRect/>
                     </a:stretch>
@@ -2140,7 +3001,7 @@
                     <pic:cNvPicPr/>
                   </pic:nvPicPr>
                   <pic:blipFill>
-                    <a:blip r:embed="rId18"/>
+                    <a:blip r:embed="rId19"/>
                     <a:stretch>
                       <a:fillRect/>
                     </a:stretch>
@@ -2168,7 +3029,7 @@
           <w:noProof/>
         </w:rPr>
       </w:pPr>
-      <w:bookmarkStart w:id="3" w:name="_Toc450050785"/>
+      <w:bookmarkStart w:id="2" w:name="_Toc450050785"/>
       <w:r>
         <w:rPr>
           <w:rFonts w:ascii="Calibri Light" w:hAnsi="Calibri Light"/>
@@ -2177,7 +3038,7 @@
         </w:rPr>
         <w:t>Diagrama de flujo.</w:t>
       </w:r>
-      <w:bookmarkEnd w:id="3"/>
+      <w:bookmarkEnd w:id="2"/>
     </w:p>
     <w:p>
       <w:pPr>
@@ -2227,7 +3088,7 @@
                     <pic:cNvPicPr/>
                   </pic:nvPicPr>
                   <pic:blipFill>
-                    <a:blip r:embed="rId19"/>
+                    <a:blip r:embed="rId20"/>
                     <a:stretch>
                       <a:fillRect/>
                     </a:stretch>
@@ -2337,7 +3198,7 @@
             <o:lock v:ext="edit" aspectratio="t"/>
           </v:shapetype>
           <v:shape id="_x0000_i1025" type="#_x0000_t75" style="width:415.7pt;height:589.15pt">
-            <v:imagedata r:id="rId20" o:title="webservoce-1"/>
+            <v:imagedata r:id="rId21" o:title="webservoce-1"/>
           </v:shape>
         </w:pict>
       </w:r>
@@ -2349,7 +3210,7 @@
           <w:noProof/>
         </w:rPr>
       </w:pPr>
-      <w:bookmarkStart w:id="4" w:name="_Toc450050786"/>
+      <w:bookmarkStart w:id="3" w:name="_Toc450050786"/>
       <w:r>
         <w:rPr>
           <w:rFonts w:ascii="Calibri Light" w:hAnsi="Calibri Light"/>
@@ -2359,7 +3220,7 @@
         <w:lastRenderedPageBreak/>
         <w:t>Diagrama de arquitectura.</w:t>
       </w:r>
-      <w:bookmarkEnd w:id="4"/>
+      <w:bookmarkEnd w:id="3"/>
     </w:p>
     <w:p>
       <w:pPr>
@@ -2391,7 +3252,7 @@
                     <pic:cNvPicPr/>
                   </pic:nvPicPr>
                   <pic:blipFill>
-                    <a:blip r:embed="rId21"/>
+                    <a:blip r:embed="rId22"/>
                     <a:stretch>
                       <a:fillRect/>
                     </a:stretch>
@@ -2419,24 +3280,98 @@
           <w:noProof/>
         </w:rPr>
       </w:pPr>
-      <w:bookmarkStart w:id="5" w:name="_Toc450050787"/>
+      <w:bookmarkStart w:id="4" w:name="_Toc450050787"/>
       <w:r>
         <w:rPr>
           <w:rFonts w:ascii="Calibri Light" w:hAnsi="Calibri Light"/>
           <w:noProof/>
           <w:color w:val="000000"/>
         </w:rPr>
-        <w:t>Requisitos</w:t>
-      </w:r>
+        <w:t>Requisitos.</w:t>
+      </w:r>
+      <w:bookmarkEnd w:id="4"/>
+    </w:p>
+    <w:p>
+      <w:pPr>
+        <w:ind w:left="708"/>
+        <w:jc w:val="both"/>
+        <w:rPr>
+          <w:rFonts w:ascii="Calibri" w:hAnsi="Calibri"/>
+          <w:noProof/>
+        </w:rPr>
+      </w:pPr>
+      <w:r>
+        <w:rPr>
+          <w:rFonts w:ascii="Calibri" w:hAnsi="Calibri"/>
+          <w:noProof/>
+        </w:rPr>
+        <w:t>-Framework Codeigniter</w:t>
+      </w:r>
+      <w:r>
+        <w:rPr>
+          <w:rFonts w:ascii="Calibri" w:hAnsi="Calibri"/>
+          <w:noProof/>
+        </w:rPr>
+        <w:t>.</w:t>
+      </w:r>
+    </w:p>
+    <w:p>
+      <w:pPr>
+        <w:ind w:left="708"/>
+        <w:jc w:val="both"/>
+        <w:rPr>
+          <w:rFonts w:ascii="Calibri" w:hAnsi="Calibri"/>
+          <w:noProof/>
+        </w:rPr>
+      </w:pPr>
+      <w:r>
+        <w:rPr>
+          <w:rFonts w:ascii="Calibri" w:hAnsi="Calibri"/>
+          <w:noProof/>
+        </w:rPr>
+        <w:t>-XAMPP</w:t>
+      </w:r>
+      <w:r>
+        <w:rPr>
+          <w:rFonts w:ascii="Calibri" w:hAnsi="Calibri"/>
+          <w:noProof/>
+        </w:rPr>
+        <w:t xml:space="preserve"> o similar</w:t>
+      </w:r>
+      <w:r>
+        <w:rPr>
+          <w:rFonts w:ascii="Calibri" w:hAnsi="Calibri"/>
+          <w:noProof/>
+        </w:rPr>
+        <w:t xml:space="preserve"> que incluya base de datos mysql y php</w:t>
+      </w:r>
+      <w:bookmarkStart w:id="5" w:name="_GoBack"/>
+      <w:bookmarkEnd w:id="5"/>
+      <w:r>
+        <w:rPr>
+          <w:rFonts w:ascii="Calibri" w:hAnsi="Calibri"/>
+          <w:noProof/>
+        </w:rPr>
+        <w:t>.</w:t>
+      </w:r>
+    </w:p>
+    <w:p>
+      <w:pPr>
+        <w:pStyle w:val="Ttulo1"/>
+        <w:rPr>
+          <w:noProof/>
+        </w:rPr>
+      </w:pPr>
+      <w:bookmarkStart w:id="6" w:name="_Toc450050788"/>
       <w:r>
         <w:rPr>
           <w:rFonts w:ascii="Calibri Light" w:hAnsi="Calibri Light"/>
           <w:noProof/>
           <w:color w:val="000000"/>
         </w:rPr>
-        <w:t>.</w:t>
-      </w:r>
-      <w:bookmarkEnd w:id="5"/>
+        <w:t>Setup del código.</w:t>
+      </w:r>
+      <w:bookmarkEnd w:id="6"/>
     </w:p>
     <w:p>
       <w:pPr>
@@ -2452,95 +3387,7 @@
           <w:rFonts w:ascii="Calibri" w:hAnsi="Calibri"/>
           <w:noProof/>
         </w:rPr>
-        <w:t>-Framework Codeigniter</w:t>
-      </w:r>
-      <w:r>
-        <w:rPr>
-          <w:rFonts w:ascii="Calibri" w:hAnsi="Calibri"/>
-          <w:noProof/>
-        </w:rPr>
-        <w:t>.</w:t>
-      </w:r>
-    </w:p>
-    <w:p>
-      <w:pPr>
-        <w:ind w:left="708"/>
-        <w:jc w:val="both"/>
-        <w:rPr>
-          <w:rFonts w:ascii="Calibri" w:hAnsi="Calibri"/>
-          <w:noProof/>
-        </w:rPr>
-      </w:pPr>
-      <w:r>
-        <w:rPr>
-          <w:rFonts w:ascii="Calibri" w:hAnsi="Calibri"/>
-          <w:noProof/>
-        </w:rPr>
-        <w:t>-XAMPP</w:t>
-      </w:r>
-      <w:r>
-        <w:rPr>
-          <w:rFonts w:ascii="Calibri" w:hAnsi="Calibri"/>
-          <w:noProof/>
-        </w:rPr>
-        <w:t xml:space="preserve"> o similar</w:t>
-      </w:r>
-      <w:r>
-        <w:rPr>
-          <w:rFonts w:ascii="Calibri" w:hAnsi="Calibri"/>
-          <w:noProof/>
-        </w:rPr>
-        <w:t>.</w:t>
-      </w:r>
-    </w:p>
-    <w:p>
-      <w:pPr>
-        <w:pStyle w:val="Ttulo1"/>
-        <w:rPr>
-          <w:noProof/>
-        </w:rPr>
-      </w:pPr>
-      <w:bookmarkStart w:id="6" w:name="_Toc450050788"/>
-      <w:r>
-        <w:rPr>
-          <w:rFonts w:ascii="Calibri Light" w:hAnsi="Calibri Light"/>
-          <w:noProof/>
-          <w:color w:val="000000"/>
-        </w:rPr>
-        <w:t>Setup del código</w:t>
-      </w:r>
-      <w:r>
-        <w:rPr>
-          <w:rFonts w:ascii="Calibri Light" w:hAnsi="Calibri Light"/>
-          <w:noProof/>
-          <w:color w:val="000000"/>
-        </w:rPr>
-        <w:t>.</w:t>
-      </w:r>
-      <w:bookmarkEnd w:id="6"/>
-    </w:p>
-    <w:p>
-      <w:pPr>
-        <w:ind w:left="708"/>
-        <w:jc w:val="both"/>
-        <w:rPr>
-          <w:rFonts w:ascii="Calibri" w:hAnsi="Calibri"/>
-          <w:noProof/>
-        </w:rPr>
-      </w:pPr>
-      <w:r>
-        <w:rPr>
-          <w:rFonts w:ascii="Calibri" w:hAnsi="Calibri"/>
-          <w:noProof/>
-        </w:rPr>
-        <w:t>-</w:t>
-      </w:r>
-      <w:r>
-        <w:rPr>
-          <w:rFonts w:ascii="Calibri" w:hAnsi="Calibri"/>
-          <w:noProof/>
-        </w:rPr>
-        <w:t>Servidor XAMPP o similar:</w:t>
+        <w:t>-Servidor XAMPP o similar:</w:t>
       </w:r>
     </w:p>
     <w:p>
@@ -2615,15 +3462,7 @@
           <w:noProof/>
           <w:color w:val="000000"/>
         </w:rPr>
-        <w:t>Credenciales para pruebas</w:t>
-      </w:r>
-      <w:r>
-        <w:rPr>
-          <w:rFonts w:ascii="Calibri Light" w:hAnsi="Calibri Light"/>
-          <w:noProof/>
-          <w:color w:val="000000"/>
-        </w:rPr>
-        <w:t>.</w:t>
+        <w:t>Credenciales para pruebas.</w:t>
       </w:r>
       <w:bookmarkEnd w:id="7"/>
     </w:p>
@@ -2794,7 +3633,10 @@
     <w:sectPr>
       <w:pgSz w:w="12240" w:h="15840"/>
       <w:pgMar w:top="1440" w:right="1440" w:bottom="1440" w:left="1440" w:header="720" w:footer="720" w:gutter="0"/>
+      <w:pgNumType w:start="0"/>
       <w:cols w:space="720"/>
+      <w:titlePg/>
+      <w:docGrid w:linePitch="299"/>
     </w:sectPr>
   </w:body>
 </w:document>
@@ -3982,6 +4824,7 @@
   </w:style>
   <w:style w:type="paragraph" w:styleId="Sinespaciado">
     <w:name w:val="No Spacing"/>
+    <w:link w:val="SinespaciadoCar"/>
     <w:uiPriority w:val="1"/>
     <w:qFormat/>
     <w:pPr>
@@ -4223,6 +5066,13 @@
       <w:color w:val="6B9F25" w:themeColor="hyperlink"/>
       <w:u w:val="single"/>
     </w:rPr>
+  </w:style>
+  <w:style w:type="character" w:customStyle="1" w:styleId="SinespaciadoCar">
+    <w:name w:val="Sin espaciado Car"/>
+    <w:basedOn w:val="Fuentedeprrafopredeter"/>
+    <w:link w:val="Sinespaciado"/>
+    <w:uiPriority w:val="1"/>
+    <w:rsid w:val="0005055F"/>
   </w:style>
 </w:styles>
 </file>
@@ -4510,7 +5360,7 @@
 </file>
 
 <file path=customXml/itemProps2.xml><?xml version="1.0" encoding="utf-8"?>
-<ds:datastoreItem xmlns:ds="http://schemas.openxmlformats.org/officeDocument/2006/customXml" ds:itemID="{0B3772D1-3505-403D-8422-F4DF5ADAA517}">
+<ds:datastoreItem xmlns:ds="http://schemas.openxmlformats.org/officeDocument/2006/customXml" ds:itemID="{3B442B2F-4E7A-4702-B0B4-EB5343C4F455}">
   <ds:schemaRefs>
     <ds:schemaRef ds:uri="http://schemas.openxmlformats.org/officeDocument/2006/bibliography"/>
   </ds:schemaRefs>

</xml_diff>

<commit_message>
-Eliminados enlaces con localhost.
</commit_message>
<xml_diff>
--- a/documentacion/documentacion.docx
+++ b/documentacion/documentacion.docx
@@ -4,6 +4,9 @@
   <w:body>
     <w:sdt>
       <w:sdtPr>
+        <w:rPr>
+          <w:rFonts w:asciiTheme="majorHAnsi" w:hAnsiTheme="majorHAnsi"/>
+        </w:rPr>
         <w:id w:val="-260532260"/>
         <w:docPartObj>
           <w:docPartGallery w:val="Cover Pages"/>
@@ -12,15 +15,20 @@
       </w:sdtPr>
       <w:sdtEndPr>
         <w:rPr>
-          <w:rFonts w:ascii="Calibri Light" w:hAnsi="Calibri Light"/>
           <w:noProof/>
           <w:color w:val="000000"/>
         </w:rPr>
       </w:sdtEndPr>
       <w:sdtContent>
         <w:p>
+          <w:pPr>
+            <w:rPr>
+              <w:rFonts w:asciiTheme="majorHAnsi" w:hAnsiTheme="majorHAnsi"/>
+            </w:rPr>
+          </w:pPr>
           <w:r>
             <w:rPr>
+              <w:rFonts w:asciiTheme="majorHAnsi" w:hAnsiTheme="majorHAnsi"/>
               <w:noProof/>
             </w:rPr>
             <mc:AlternateContent>
@@ -630,7 +638,6 @@
                                     <w:alias w:val="Título"/>
                                     <w:tag w:val=""/>
                                     <w:id w:val="1841046763"/>
-                                    <w:showingPlcHdr/>
                                     <w:dataBinding w:prefixMappings="xmlns:ns0='http://purl.org/dc/elements/1.1/' xmlns:ns1='http://schemas.openxmlformats.org/package/2006/metadata/core-properties' " w:xpath="/ns1:coreProperties[1]/ns0:title[1]" w:storeItemID="{6C3C8BC8-F283-45AE-878A-BAB7291924A1}"/>
                                     <w:text/>
                                   </w:sdtPr>
@@ -653,9 +660,8 @@
                                           <w:color w:val="FFFFFF" w:themeColor="background1"/>
                                           <w:sz w:val="64"/>
                                           <w:szCs w:val="64"/>
-                                          <w:lang w:val="es-ES"/>
                                         </w:rPr>
-                                        <w:t>[Título del documento]</w:t>
+                                        <w:t>Plataforma de suscripción</w:t>
                                       </w:r>
                                     </w:p>
                                   </w:sdtContent>
@@ -670,7 +676,6 @@
                                     <w:alias w:val="Subtítulo"/>
                                     <w:tag w:val=""/>
                                     <w:id w:val="-1686441493"/>
-                                    <w:showingPlcHdr/>
                                     <w:dataBinding w:prefixMappings="xmlns:ns0='http://purl.org/dc/elements/1.1/' xmlns:ns1='http://schemas.openxmlformats.org/package/2006/metadata/core-properties' " w:xpath="/ns1:coreProperties[1]/ns0:subject[1]" w:storeItemID="{6C3C8BC8-F283-45AE-878A-BAB7291924A1}"/>
                                     <w:text/>
                                   </w:sdtPr>
@@ -690,10 +695,37 @@
                                           <w:color w:val="F07F09" w:themeColor="accent1"/>
                                           <w:sz w:val="36"/>
                                           <w:szCs w:val="36"/>
-                                          <w:lang w:val="es-ES"/>
                                         </w:rPr>
-                                        <w:t>[Subtítulo del documento]</w:t>
+                                        <w:t xml:space="preserve">Sergio </w:t>
                                       </w:r>
+                                      <w:proofErr w:type="spellStart"/>
+                                      <w:r>
+                                        <w:rPr>
+                                          <w:color w:val="F07F09" w:themeColor="accent1"/>
+                                          <w:sz w:val="36"/>
+                                          <w:szCs w:val="36"/>
+                                        </w:rPr>
+                                        <w:t>Casado</w:t>
+                                      </w:r>
+                                      <w:proofErr w:type="spellEnd"/>
+                                      <w:r>
+                                        <w:rPr>
+                                          <w:color w:val="F07F09" w:themeColor="accent1"/>
+                                          <w:sz w:val="36"/>
+                                          <w:szCs w:val="36"/>
+                                        </w:rPr>
+                                        <w:t xml:space="preserve"> </w:t>
+                                      </w:r>
+                                      <w:proofErr w:type="spellStart"/>
+                                      <w:r>
+                                        <w:rPr>
+                                          <w:color w:val="F07F09" w:themeColor="accent1"/>
+                                          <w:sz w:val="36"/>
+                                          <w:szCs w:val="36"/>
+                                        </w:rPr>
+                                        <w:t>Antequera</w:t>
+                                      </w:r>
+                                      <w:proofErr w:type="spellEnd"/>
                                     </w:p>
                                   </w:sdtContent>
                                 </w:sdt>
@@ -776,7 +808,6 @@
                               <w:alias w:val="Título"/>
                               <w:tag w:val=""/>
                               <w:id w:val="1841046763"/>
-                              <w:showingPlcHdr/>
                               <w:dataBinding w:prefixMappings="xmlns:ns0='http://purl.org/dc/elements/1.1/' xmlns:ns1='http://schemas.openxmlformats.org/package/2006/metadata/core-properties' " w:xpath="/ns1:coreProperties[1]/ns0:title[1]" w:storeItemID="{6C3C8BC8-F283-45AE-878A-BAB7291924A1}"/>
                               <w:text/>
                             </w:sdtPr>
@@ -799,9 +830,8 @@
                                     <w:color w:val="FFFFFF" w:themeColor="background1"/>
                                     <w:sz w:val="64"/>
                                     <w:szCs w:val="64"/>
-                                    <w:lang w:val="es-ES"/>
                                   </w:rPr>
-                                  <w:t>[Título del documento]</w:t>
+                                  <w:t>Plataforma de suscripción</w:t>
                                 </w:r>
                               </w:p>
                             </w:sdtContent>
@@ -816,7 +846,6 @@
                               <w:alias w:val="Subtítulo"/>
                               <w:tag w:val=""/>
                               <w:id w:val="-1686441493"/>
-                              <w:showingPlcHdr/>
                               <w:dataBinding w:prefixMappings="xmlns:ns0='http://purl.org/dc/elements/1.1/' xmlns:ns1='http://schemas.openxmlformats.org/package/2006/metadata/core-properties' " w:xpath="/ns1:coreProperties[1]/ns0:subject[1]" w:storeItemID="{6C3C8BC8-F283-45AE-878A-BAB7291924A1}"/>
                               <w:text/>
                             </w:sdtPr>
@@ -836,10 +865,37 @@
                                     <w:color w:val="F07F09" w:themeColor="accent1"/>
                                     <w:sz w:val="36"/>
                                     <w:szCs w:val="36"/>
-                                    <w:lang w:val="es-ES"/>
                                   </w:rPr>
-                                  <w:t>[Subtítulo del documento]</w:t>
+                                  <w:t xml:space="preserve">Sergio </w:t>
                                 </w:r>
+                                <w:proofErr w:type="spellStart"/>
+                                <w:r>
+                                  <w:rPr>
+                                    <w:color w:val="F07F09" w:themeColor="accent1"/>
+                                    <w:sz w:val="36"/>
+                                    <w:szCs w:val="36"/>
+                                  </w:rPr>
+                                  <w:t>Casado</w:t>
+                                </w:r>
+                                <w:proofErr w:type="spellEnd"/>
+                                <w:r>
+                                  <w:rPr>
+                                    <w:color w:val="F07F09" w:themeColor="accent1"/>
+                                    <w:sz w:val="36"/>
+                                    <w:szCs w:val="36"/>
+                                  </w:rPr>
+                                  <w:t xml:space="preserve"> </w:t>
+                                </w:r>
+                                <w:proofErr w:type="spellStart"/>
+                                <w:r>
+                                  <w:rPr>
+                                    <w:color w:val="F07F09" w:themeColor="accent1"/>
+                                    <w:sz w:val="36"/>
+                                    <w:szCs w:val="36"/>
+                                  </w:rPr>
+                                  <w:t>Antequera</w:t>
+                                </w:r>
+                                <w:proofErr w:type="spellEnd"/>
                               </w:p>
                             </w:sdtContent>
                           </w:sdt>
@@ -856,14 +912,14 @@
         <w:p>
           <w:pPr>
             <w:rPr>
-              <w:rFonts w:ascii="Calibri Light" w:hAnsi="Calibri Light"/>
+              <w:rFonts w:asciiTheme="majorHAnsi" w:hAnsiTheme="majorHAnsi"/>
               <w:noProof/>
               <w:color w:val="000000"/>
             </w:rPr>
           </w:pPr>
           <w:r>
             <w:rPr>
-              <w:rFonts w:ascii="Calibri Light" w:hAnsi="Calibri Light"/>
+              <w:rFonts w:asciiTheme="majorHAnsi" w:hAnsiTheme="majorHAnsi"/>
               <w:noProof/>
               <w:color w:val="000000"/>
             </w:rPr>
@@ -875,7 +931,7 @@
     <w:sdt>
       <w:sdtPr>
         <w:rPr>
-          <w:rFonts w:asciiTheme="minorHAnsi" w:eastAsiaTheme="minorEastAsia" w:hAnsiTheme="minorHAnsi" w:cstheme="minorBidi"/>
+          <w:rFonts w:eastAsiaTheme="minorEastAsia" w:cstheme="minorBidi"/>
           <w:b w:val="0"/>
           <w:bCs w:val="0"/>
           <w:smallCaps w:val="0"/>
@@ -907,42 +963,57 @@
               <w:tab w:val="right" w:leader="dot" w:pos="9350"/>
             </w:tabs>
             <w:rPr>
+              <w:rFonts w:asciiTheme="majorHAnsi" w:hAnsiTheme="majorHAnsi"/>
               <w:noProof/>
+              <w:lang w:eastAsia="es-ES"/>
             </w:rPr>
           </w:pPr>
           <w:r>
+            <w:rPr>
+              <w:rFonts w:asciiTheme="majorHAnsi" w:hAnsiTheme="majorHAnsi"/>
+            </w:rPr>
             <w:fldChar w:fldCharType="begin"/>
           </w:r>
           <w:r>
+            <w:rPr>
+              <w:rFonts w:asciiTheme="majorHAnsi" w:hAnsiTheme="majorHAnsi"/>
+            </w:rPr>
             <w:instrText xml:space="preserve"> TOC \o "1-3" \h \z \u </w:instrText>
           </w:r>
           <w:r>
+            <w:rPr>
+              <w:rFonts w:asciiTheme="majorHAnsi" w:hAnsiTheme="majorHAnsi"/>
+            </w:rPr>
             <w:fldChar w:fldCharType="separate"/>
           </w:r>
-          <w:hyperlink w:anchor="_Toc450050783" w:history="1">
+          <w:hyperlink w:anchor="_Toc450114153" w:history="1">
             <w:r>
               <w:rPr>
                 <w:rStyle w:val="Hipervnculo"/>
+                <w:rFonts w:asciiTheme="majorHAnsi" w:hAnsiTheme="majorHAnsi"/>
                 <w:noProof/>
               </w:rPr>
               <w:t>2</w:t>
             </w:r>
             <w:r>
               <w:rPr>
-                <w:noProof/>
+                <w:rFonts w:asciiTheme="majorHAnsi" w:hAnsiTheme="majorHAnsi"/>
+                <w:noProof/>
+                <w:lang w:eastAsia="es-ES"/>
               </w:rPr>
               <w:tab/>
             </w:r>
             <w:r>
               <w:rPr>
                 <w:rStyle w:val="Hipervnculo"/>
-                <w:rFonts w:ascii="Calibri Light" w:hAnsi="Calibri Light"/>
-                <w:noProof/>
-              </w:rPr>
-              <w:t>Estructura de la base de datos.</w:t>
-            </w:r>
-            <w:r>
-              <w:rPr>
+                <w:rFonts w:asciiTheme="majorHAnsi" w:hAnsiTheme="majorHAnsi"/>
+                <w:noProof/>
+              </w:rPr>
+              <w:t>Modelos,vistas y controladores.</w:t>
+            </w:r>
+            <w:r>
+              <w:rPr>
+                <w:rFonts w:asciiTheme="majorHAnsi" w:hAnsiTheme="majorHAnsi"/>
                 <w:noProof/>
                 <w:webHidden/>
               </w:rPr>
@@ -950,6 +1021,7 @@
             </w:r>
             <w:r>
               <w:rPr>
+                <w:rFonts w:asciiTheme="majorHAnsi" w:hAnsiTheme="majorHAnsi"/>
                 <w:noProof/>
                 <w:webHidden/>
               </w:rPr>
@@ -957,19 +1029,22 @@
             </w:r>
             <w:r>
               <w:rPr>
+                <w:rFonts w:asciiTheme="majorHAnsi" w:hAnsiTheme="majorHAnsi"/>
                 <w:noProof/>
                 <w:webHidden/>
               </w:rPr>
-              <w:instrText xml:space="preserve"> PAGEREF _Toc450050783 \h </w:instrText>
-            </w:r>
-            <w:r>
-              <w:rPr>
+              <w:instrText xml:space="preserve"> PAGEREF _Toc450114153 \h </w:instrText>
+            </w:r>
+            <w:r>
+              <w:rPr>
+                <w:rFonts w:asciiTheme="majorHAnsi" w:hAnsiTheme="majorHAnsi"/>
                 <w:noProof/>
                 <w:webHidden/>
               </w:rPr>
             </w:r>
             <w:r>
               <w:rPr>
+                <w:rFonts w:asciiTheme="majorHAnsi" w:hAnsiTheme="majorHAnsi"/>
                 <w:noProof/>
                 <w:webHidden/>
               </w:rPr>
@@ -977,13 +1052,15 @@
             </w:r>
             <w:r>
               <w:rPr>
+                <w:rFonts w:asciiTheme="majorHAnsi" w:hAnsiTheme="majorHAnsi"/>
                 <w:noProof/>
                 <w:webHidden/>
               </w:rPr>
-              <w:t>3</w:t>
-            </w:r>
-            <w:r>
-              <w:rPr>
+              <w:t>2</w:t>
+            </w:r>
+            <w:r>
+              <w:rPr>
+                <w:rFonts w:asciiTheme="majorHAnsi" w:hAnsiTheme="majorHAnsi"/>
                 <w:noProof/>
                 <w:webHidden/>
               </w:rPr>
@@ -999,33 +1076,39 @@
               <w:tab w:val="right" w:leader="dot" w:pos="9350"/>
             </w:tabs>
             <w:rPr>
+              <w:rFonts w:asciiTheme="majorHAnsi" w:hAnsiTheme="majorHAnsi"/>
               <w:noProof/>
+              <w:lang w:eastAsia="es-ES"/>
             </w:rPr>
           </w:pPr>
-          <w:hyperlink w:anchor="_Toc450050784" w:history="1">
+          <w:hyperlink w:anchor="_Toc450114154" w:history="1">
             <w:r>
               <w:rPr>
                 <w:rStyle w:val="Hipervnculo"/>
+                <w:rFonts w:asciiTheme="majorHAnsi" w:hAnsiTheme="majorHAnsi"/>
                 <w:noProof/>
               </w:rPr>
               <w:t>3</w:t>
             </w:r>
             <w:r>
               <w:rPr>
-                <w:noProof/>
+                <w:rFonts w:asciiTheme="majorHAnsi" w:hAnsiTheme="majorHAnsi"/>
+                <w:noProof/>
+                <w:lang w:eastAsia="es-ES"/>
               </w:rPr>
               <w:tab/>
             </w:r>
             <w:r>
               <w:rPr>
                 <w:rStyle w:val="Hipervnculo"/>
-                <w:rFonts w:ascii="Calibri Light" w:hAnsi="Calibri Light"/>
-                <w:noProof/>
-              </w:rPr>
-              <w:t>Modelos,vistas y controladores.</w:t>
-            </w:r>
-            <w:r>
-              <w:rPr>
+                <w:rFonts w:asciiTheme="majorHAnsi" w:hAnsiTheme="majorHAnsi"/>
+                <w:noProof/>
+              </w:rPr>
+              <w:t>Sistema para el cobro periodicos de los usuarios suscritos.</w:t>
+            </w:r>
+            <w:r>
+              <w:rPr>
+                <w:rFonts w:asciiTheme="majorHAnsi" w:hAnsiTheme="majorHAnsi"/>
                 <w:noProof/>
                 <w:webHidden/>
               </w:rPr>
@@ -1033,6 +1116,7 @@
             </w:r>
             <w:r>
               <w:rPr>
+                <w:rFonts w:asciiTheme="majorHAnsi" w:hAnsiTheme="majorHAnsi"/>
                 <w:noProof/>
                 <w:webHidden/>
               </w:rPr>
@@ -1040,19 +1124,22 @@
             </w:r>
             <w:r>
               <w:rPr>
+                <w:rFonts w:asciiTheme="majorHAnsi" w:hAnsiTheme="majorHAnsi"/>
                 <w:noProof/>
                 <w:webHidden/>
               </w:rPr>
-              <w:instrText xml:space="preserve"> PAGEREF _Toc450050784 \h </w:instrText>
-            </w:r>
-            <w:r>
-              <w:rPr>
+              <w:instrText xml:space="preserve"> PAGEREF _Toc450114154 \h </w:instrText>
+            </w:r>
+            <w:r>
+              <w:rPr>
+                <w:rFonts w:asciiTheme="majorHAnsi" w:hAnsiTheme="majorHAnsi"/>
                 <w:noProof/>
                 <w:webHidden/>
               </w:rPr>
             </w:r>
             <w:r>
               <w:rPr>
+                <w:rFonts w:asciiTheme="majorHAnsi" w:hAnsiTheme="majorHAnsi"/>
                 <w:noProof/>
                 <w:webHidden/>
               </w:rPr>
@@ -1060,13 +1147,15 @@
             </w:r>
             <w:r>
               <w:rPr>
+                <w:rFonts w:asciiTheme="majorHAnsi" w:hAnsiTheme="majorHAnsi"/>
                 <w:noProof/>
                 <w:webHidden/>
               </w:rPr>
-              <w:t>5</w:t>
-            </w:r>
-            <w:r>
-              <w:rPr>
+              <w:t>3</w:t>
+            </w:r>
+            <w:r>
+              <w:rPr>
+                <w:rFonts w:asciiTheme="majorHAnsi" w:hAnsiTheme="majorHAnsi"/>
                 <w:noProof/>
                 <w:webHidden/>
               </w:rPr>
@@ -1082,33 +1171,39 @@
               <w:tab w:val="right" w:leader="dot" w:pos="9350"/>
             </w:tabs>
             <w:rPr>
+              <w:rFonts w:asciiTheme="majorHAnsi" w:hAnsiTheme="majorHAnsi"/>
               <w:noProof/>
+              <w:lang w:eastAsia="es-ES"/>
             </w:rPr>
           </w:pPr>
-          <w:hyperlink w:anchor="_Toc450050785" w:history="1">
+          <w:hyperlink w:anchor="_Toc450114155" w:history="1">
             <w:r>
               <w:rPr>
                 <w:rStyle w:val="Hipervnculo"/>
+                <w:rFonts w:asciiTheme="majorHAnsi" w:hAnsiTheme="majorHAnsi"/>
                 <w:noProof/>
               </w:rPr>
               <w:t>4</w:t>
             </w:r>
             <w:r>
               <w:rPr>
-                <w:noProof/>
+                <w:rFonts w:asciiTheme="majorHAnsi" w:hAnsiTheme="majorHAnsi"/>
+                <w:noProof/>
+                <w:lang w:eastAsia="es-ES"/>
               </w:rPr>
               <w:tab/>
             </w:r>
             <w:r>
               <w:rPr>
                 <w:rStyle w:val="Hipervnculo"/>
-                <w:rFonts w:ascii="Calibri Light" w:hAnsi="Calibri Light"/>
-                <w:noProof/>
-              </w:rPr>
-              <w:t>Diagrama de flujo.</w:t>
-            </w:r>
-            <w:r>
-              <w:rPr>
+                <w:rFonts w:asciiTheme="majorHAnsi" w:hAnsiTheme="majorHAnsi"/>
+                <w:noProof/>
+              </w:rPr>
+              <w:t>Estructura de la base de datos.</w:t>
+            </w:r>
+            <w:r>
+              <w:rPr>
+                <w:rFonts w:asciiTheme="majorHAnsi" w:hAnsiTheme="majorHAnsi"/>
                 <w:noProof/>
                 <w:webHidden/>
               </w:rPr>
@@ -1116,6 +1211,7 @@
             </w:r>
             <w:r>
               <w:rPr>
+                <w:rFonts w:asciiTheme="majorHAnsi" w:hAnsiTheme="majorHAnsi"/>
                 <w:noProof/>
                 <w:webHidden/>
               </w:rPr>
@@ -1123,19 +1219,22 @@
             </w:r>
             <w:r>
               <w:rPr>
+                <w:rFonts w:asciiTheme="majorHAnsi" w:hAnsiTheme="majorHAnsi"/>
                 <w:noProof/>
                 <w:webHidden/>
               </w:rPr>
-              <w:instrText xml:space="preserve"> PAGEREF _Toc450050785 \h </w:instrText>
-            </w:r>
-            <w:r>
-              <w:rPr>
+              <w:instrText xml:space="preserve"> PAGEREF _Toc450114155 \h </w:instrText>
+            </w:r>
+            <w:r>
+              <w:rPr>
+                <w:rFonts w:asciiTheme="majorHAnsi" w:hAnsiTheme="majorHAnsi"/>
                 <w:noProof/>
                 <w:webHidden/>
               </w:rPr>
             </w:r>
             <w:r>
               <w:rPr>
+                <w:rFonts w:asciiTheme="majorHAnsi" w:hAnsiTheme="majorHAnsi"/>
                 <w:noProof/>
                 <w:webHidden/>
               </w:rPr>
@@ -1143,13 +1242,15 @@
             </w:r>
             <w:r>
               <w:rPr>
+                <w:rFonts w:asciiTheme="majorHAnsi" w:hAnsiTheme="majorHAnsi"/>
                 <w:noProof/>
                 <w:webHidden/>
               </w:rPr>
-              <w:t>7</w:t>
-            </w:r>
-            <w:r>
-              <w:rPr>
+              <w:t>4</w:t>
+            </w:r>
+            <w:r>
+              <w:rPr>
+                <w:rFonts w:asciiTheme="majorHAnsi" w:hAnsiTheme="majorHAnsi"/>
                 <w:noProof/>
                 <w:webHidden/>
               </w:rPr>
@@ -1165,33 +1266,39 @@
               <w:tab w:val="right" w:leader="dot" w:pos="9350"/>
             </w:tabs>
             <w:rPr>
+              <w:rFonts w:asciiTheme="majorHAnsi" w:hAnsiTheme="majorHAnsi"/>
               <w:noProof/>
+              <w:lang w:eastAsia="es-ES"/>
             </w:rPr>
           </w:pPr>
-          <w:hyperlink w:anchor="_Toc450050786" w:history="1">
+          <w:hyperlink w:anchor="_Toc450114156" w:history="1">
             <w:r>
               <w:rPr>
                 <w:rStyle w:val="Hipervnculo"/>
+                <w:rFonts w:asciiTheme="majorHAnsi" w:hAnsiTheme="majorHAnsi"/>
                 <w:noProof/>
               </w:rPr>
               <w:t>5</w:t>
             </w:r>
             <w:r>
               <w:rPr>
-                <w:noProof/>
+                <w:rFonts w:asciiTheme="majorHAnsi" w:hAnsiTheme="majorHAnsi"/>
+                <w:noProof/>
+                <w:lang w:eastAsia="es-ES"/>
               </w:rPr>
               <w:tab/>
             </w:r>
             <w:r>
               <w:rPr>
                 <w:rStyle w:val="Hipervnculo"/>
-                <w:rFonts w:ascii="Calibri Light" w:hAnsi="Calibri Light"/>
-                <w:noProof/>
-              </w:rPr>
-              <w:t>Diagrama de arquitectura.</w:t>
-            </w:r>
-            <w:r>
-              <w:rPr>
+                <w:rFonts w:asciiTheme="majorHAnsi" w:hAnsiTheme="majorHAnsi"/>
+                <w:noProof/>
+              </w:rPr>
+              <w:t>Diagrama de flujo.</w:t>
+            </w:r>
+            <w:r>
+              <w:rPr>
+                <w:rFonts w:asciiTheme="majorHAnsi" w:hAnsiTheme="majorHAnsi"/>
                 <w:noProof/>
                 <w:webHidden/>
               </w:rPr>
@@ -1199,6 +1306,7 @@
             </w:r>
             <w:r>
               <w:rPr>
+                <w:rFonts w:asciiTheme="majorHAnsi" w:hAnsiTheme="majorHAnsi"/>
                 <w:noProof/>
                 <w:webHidden/>
               </w:rPr>
@@ -1206,19 +1314,22 @@
             </w:r>
             <w:r>
               <w:rPr>
+                <w:rFonts w:asciiTheme="majorHAnsi" w:hAnsiTheme="majorHAnsi"/>
                 <w:noProof/>
                 <w:webHidden/>
               </w:rPr>
-              <w:instrText xml:space="preserve"> PAGEREF _Toc450050786 \h </w:instrText>
-            </w:r>
-            <w:r>
-              <w:rPr>
+              <w:instrText xml:space="preserve"> PAGEREF _Toc450114156 \h </w:instrText>
+            </w:r>
+            <w:r>
+              <w:rPr>
+                <w:rFonts w:asciiTheme="majorHAnsi" w:hAnsiTheme="majorHAnsi"/>
                 <w:noProof/>
                 <w:webHidden/>
               </w:rPr>
             </w:r>
             <w:r>
               <w:rPr>
+                <w:rFonts w:asciiTheme="majorHAnsi" w:hAnsiTheme="majorHAnsi"/>
                 <w:noProof/>
                 <w:webHidden/>
               </w:rPr>
@@ -1226,13 +1337,15 @@
             </w:r>
             <w:r>
               <w:rPr>
+                <w:rFonts w:asciiTheme="majorHAnsi" w:hAnsiTheme="majorHAnsi"/>
                 <w:noProof/>
                 <w:webHidden/>
               </w:rPr>
-              <w:t>9</w:t>
-            </w:r>
-            <w:r>
-              <w:rPr>
+              <w:t>6</w:t>
+            </w:r>
+            <w:r>
+              <w:rPr>
+                <w:rFonts w:asciiTheme="majorHAnsi" w:hAnsiTheme="majorHAnsi"/>
                 <w:noProof/>
                 <w:webHidden/>
               </w:rPr>
@@ -1248,33 +1361,39 @@
               <w:tab w:val="right" w:leader="dot" w:pos="9350"/>
             </w:tabs>
             <w:rPr>
+              <w:rFonts w:asciiTheme="majorHAnsi" w:hAnsiTheme="majorHAnsi"/>
               <w:noProof/>
+              <w:lang w:eastAsia="es-ES"/>
             </w:rPr>
           </w:pPr>
-          <w:hyperlink w:anchor="_Toc450050787" w:history="1">
+          <w:hyperlink w:anchor="_Toc450114157" w:history="1">
             <w:r>
               <w:rPr>
                 <w:rStyle w:val="Hipervnculo"/>
+                <w:rFonts w:asciiTheme="majorHAnsi" w:hAnsiTheme="majorHAnsi"/>
                 <w:noProof/>
               </w:rPr>
               <w:t>6</w:t>
             </w:r>
             <w:r>
               <w:rPr>
-                <w:noProof/>
+                <w:rFonts w:asciiTheme="majorHAnsi" w:hAnsiTheme="majorHAnsi"/>
+                <w:noProof/>
+                <w:lang w:eastAsia="es-ES"/>
               </w:rPr>
               <w:tab/>
             </w:r>
             <w:r>
               <w:rPr>
                 <w:rStyle w:val="Hipervnculo"/>
-                <w:rFonts w:ascii="Calibri Light" w:hAnsi="Calibri Light"/>
-                <w:noProof/>
-              </w:rPr>
-              <w:t>Requisitos.</w:t>
-            </w:r>
-            <w:r>
-              <w:rPr>
+                <w:rFonts w:asciiTheme="majorHAnsi" w:hAnsiTheme="majorHAnsi"/>
+                <w:noProof/>
+              </w:rPr>
+              <w:t>Diagrama de arquitectura.</w:t>
+            </w:r>
+            <w:r>
+              <w:rPr>
+                <w:rFonts w:asciiTheme="majorHAnsi" w:hAnsiTheme="majorHAnsi"/>
                 <w:noProof/>
                 <w:webHidden/>
               </w:rPr>
@@ -1282,6 +1401,7 @@
             </w:r>
             <w:r>
               <w:rPr>
+                <w:rFonts w:asciiTheme="majorHAnsi" w:hAnsiTheme="majorHAnsi"/>
                 <w:noProof/>
                 <w:webHidden/>
               </w:rPr>
@@ -1289,19 +1409,22 @@
             </w:r>
             <w:r>
               <w:rPr>
+                <w:rFonts w:asciiTheme="majorHAnsi" w:hAnsiTheme="majorHAnsi"/>
                 <w:noProof/>
                 <w:webHidden/>
               </w:rPr>
-              <w:instrText xml:space="preserve"> PAGEREF _Toc450050787 \h </w:instrText>
-            </w:r>
-            <w:r>
-              <w:rPr>
+              <w:instrText xml:space="preserve"> PAGEREF _Toc450114157 \h </w:instrText>
+            </w:r>
+            <w:r>
+              <w:rPr>
+                <w:rFonts w:asciiTheme="majorHAnsi" w:hAnsiTheme="majorHAnsi"/>
                 <w:noProof/>
                 <w:webHidden/>
               </w:rPr>
             </w:r>
             <w:r>
               <w:rPr>
+                <w:rFonts w:asciiTheme="majorHAnsi" w:hAnsiTheme="majorHAnsi"/>
                 <w:noProof/>
                 <w:webHidden/>
               </w:rPr>
@@ -1309,6 +1432,7 @@
             </w:r>
             <w:r>
               <w:rPr>
+                <w:rFonts w:asciiTheme="majorHAnsi" w:hAnsiTheme="majorHAnsi"/>
                 <w:noProof/>
                 <w:webHidden/>
               </w:rPr>
@@ -1316,6 +1440,7 @@
             </w:r>
             <w:r>
               <w:rPr>
+                <w:rFonts w:asciiTheme="majorHAnsi" w:hAnsiTheme="majorHAnsi"/>
                 <w:noProof/>
                 <w:webHidden/>
               </w:rPr>
@@ -1331,33 +1456,39 @@
               <w:tab w:val="right" w:leader="dot" w:pos="9350"/>
             </w:tabs>
             <w:rPr>
+              <w:rFonts w:asciiTheme="majorHAnsi" w:hAnsiTheme="majorHAnsi"/>
               <w:noProof/>
+              <w:lang w:eastAsia="es-ES"/>
             </w:rPr>
           </w:pPr>
-          <w:hyperlink w:anchor="_Toc450050788" w:history="1">
+          <w:hyperlink w:anchor="_Toc450114158" w:history="1">
             <w:r>
               <w:rPr>
                 <w:rStyle w:val="Hipervnculo"/>
+                <w:rFonts w:asciiTheme="majorHAnsi" w:hAnsiTheme="majorHAnsi"/>
                 <w:noProof/>
               </w:rPr>
               <w:t>7</w:t>
             </w:r>
             <w:r>
               <w:rPr>
-                <w:noProof/>
+                <w:rFonts w:asciiTheme="majorHAnsi" w:hAnsiTheme="majorHAnsi"/>
+                <w:noProof/>
+                <w:lang w:eastAsia="es-ES"/>
               </w:rPr>
               <w:tab/>
             </w:r>
             <w:r>
               <w:rPr>
                 <w:rStyle w:val="Hipervnculo"/>
-                <w:rFonts w:ascii="Calibri Light" w:hAnsi="Calibri Light"/>
-                <w:noProof/>
-              </w:rPr>
-              <w:t>Setup del código.</w:t>
-            </w:r>
-            <w:r>
-              <w:rPr>
+                <w:rFonts w:asciiTheme="majorHAnsi" w:hAnsiTheme="majorHAnsi"/>
+                <w:noProof/>
+              </w:rPr>
+              <w:t>Requisitos.</w:t>
+            </w:r>
+            <w:r>
+              <w:rPr>
+                <w:rFonts w:asciiTheme="majorHAnsi" w:hAnsiTheme="majorHAnsi"/>
                 <w:noProof/>
                 <w:webHidden/>
               </w:rPr>
@@ -1365,6 +1496,7 @@
             </w:r>
             <w:r>
               <w:rPr>
+                <w:rFonts w:asciiTheme="majorHAnsi" w:hAnsiTheme="majorHAnsi"/>
                 <w:noProof/>
                 <w:webHidden/>
               </w:rPr>
@@ -1372,19 +1504,22 @@
             </w:r>
             <w:r>
               <w:rPr>
+                <w:rFonts w:asciiTheme="majorHAnsi" w:hAnsiTheme="majorHAnsi"/>
                 <w:noProof/>
                 <w:webHidden/>
               </w:rPr>
-              <w:instrText xml:space="preserve"> PAGEREF _Toc450050788 \h </w:instrText>
-            </w:r>
-            <w:r>
-              <w:rPr>
+              <w:instrText xml:space="preserve"> PAGEREF _Toc450114158 \h </w:instrText>
+            </w:r>
+            <w:r>
+              <w:rPr>
+                <w:rFonts w:asciiTheme="majorHAnsi" w:hAnsiTheme="majorHAnsi"/>
                 <w:noProof/>
                 <w:webHidden/>
               </w:rPr>
             </w:r>
             <w:r>
               <w:rPr>
+                <w:rFonts w:asciiTheme="majorHAnsi" w:hAnsiTheme="majorHAnsi"/>
                 <w:noProof/>
                 <w:webHidden/>
               </w:rPr>
@@ -1392,6 +1527,7 @@
             </w:r>
             <w:r>
               <w:rPr>
+                <w:rFonts w:asciiTheme="majorHAnsi" w:hAnsiTheme="majorHAnsi"/>
                 <w:noProof/>
                 <w:webHidden/>
               </w:rPr>
@@ -1399,6 +1535,7 @@
             </w:r>
             <w:r>
               <w:rPr>
+                <w:rFonts w:asciiTheme="majorHAnsi" w:hAnsiTheme="majorHAnsi"/>
                 <w:noProof/>
                 <w:webHidden/>
               </w:rPr>
@@ -1414,33 +1551,39 @@
               <w:tab w:val="right" w:leader="dot" w:pos="9350"/>
             </w:tabs>
             <w:rPr>
+              <w:rFonts w:asciiTheme="majorHAnsi" w:hAnsiTheme="majorHAnsi"/>
               <w:noProof/>
+              <w:lang w:eastAsia="es-ES"/>
             </w:rPr>
           </w:pPr>
-          <w:hyperlink w:anchor="_Toc450050789" w:history="1">
+          <w:hyperlink w:anchor="_Toc450114159" w:history="1">
             <w:r>
               <w:rPr>
                 <w:rStyle w:val="Hipervnculo"/>
+                <w:rFonts w:asciiTheme="majorHAnsi" w:hAnsiTheme="majorHAnsi"/>
                 <w:noProof/>
               </w:rPr>
               <w:t>8</w:t>
             </w:r>
             <w:r>
               <w:rPr>
-                <w:noProof/>
+                <w:rFonts w:asciiTheme="majorHAnsi" w:hAnsiTheme="majorHAnsi"/>
+                <w:noProof/>
+                <w:lang w:eastAsia="es-ES"/>
               </w:rPr>
               <w:tab/>
             </w:r>
             <w:r>
               <w:rPr>
                 <w:rStyle w:val="Hipervnculo"/>
-                <w:rFonts w:ascii="Calibri Light" w:hAnsi="Calibri Light"/>
-                <w:noProof/>
-              </w:rPr>
-              <w:t>Credenciales para pruebas.</w:t>
-            </w:r>
-            <w:r>
-              <w:rPr>
+                <w:rFonts w:asciiTheme="majorHAnsi" w:hAnsiTheme="majorHAnsi"/>
+                <w:noProof/>
+              </w:rPr>
+              <w:t>Setup del código.</w:t>
+            </w:r>
+            <w:r>
+              <w:rPr>
+                <w:rFonts w:asciiTheme="majorHAnsi" w:hAnsiTheme="majorHAnsi"/>
                 <w:noProof/>
                 <w:webHidden/>
               </w:rPr>
@@ -1448,6 +1591,7 @@
             </w:r>
             <w:r>
               <w:rPr>
+                <w:rFonts w:asciiTheme="majorHAnsi" w:hAnsiTheme="majorHAnsi"/>
                 <w:noProof/>
                 <w:webHidden/>
               </w:rPr>
@@ -1455,19 +1599,22 @@
             </w:r>
             <w:r>
               <w:rPr>
+                <w:rFonts w:asciiTheme="majorHAnsi" w:hAnsiTheme="majorHAnsi"/>
                 <w:noProof/>
                 <w:webHidden/>
               </w:rPr>
-              <w:instrText xml:space="preserve"> PAGEREF _Toc450050789 \h </w:instrText>
-            </w:r>
-            <w:r>
-              <w:rPr>
+              <w:instrText xml:space="preserve"> PAGEREF _Toc450114159 \h </w:instrText>
+            </w:r>
+            <w:r>
+              <w:rPr>
+                <w:rFonts w:asciiTheme="majorHAnsi" w:hAnsiTheme="majorHAnsi"/>
                 <w:noProof/>
                 <w:webHidden/>
               </w:rPr>
             </w:r>
             <w:r>
               <w:rPr>
+                <w:rFonts w:asciiTheme="majorHAnsi" w:hAnsiTheme="majorHAnsi"/>
                 <w:noProof/>
                 <w:webHidden/>
               </w:rPr>
@@ -1475,6 +1622,7 @@
             </w:r>
             <w:r>
               <w:rPr>
+                <w:rFonts w:asciiTheme="majorHAnsi" w:hAnsiTheme="majorHAnsi"/>
                 <w:noProof/>
                 <w:webHidden/>
               </w:rPr>
@@ -1482,6 +1630,7 @@
             </w:r>
             <w:r>
               <w:rPr>
+                <w:rFonts w:asciiTheme="majorHAnsi" w:hAnsiTheme="majorHAnsi"/>
                 <w:noProof/>
                 <w:webHidden/>
               </w:rPr>
@@ -1490,8 +1639,109 @@
           </w:hyperlink>
         </w:p>
         <w:p>
+          <w:pPr>
+            <w:pStyle w:val="TDC1"/>
+            <w:tabs>
+              <w:tab w:val="left" w:pos="440"/>
+              <w:tab w:val="right" w:leader="dot" w:pos="9350"/>
+            </w:tabs>
+            <w:rPr>
+              <w:rFonts w:asciiTheme="majorHAnsi" w:hAnsiTheme="majorHAnsi"/>
+              <w:noProof/>
+              <w:lang w:eastAsia="es-ES"/>
+            </w:rPr>
+          </w:pPr>
+          <w:hyperlink w:anchor="_Toc450114160" w:history="1">
+            <w:r>
+              <w:rPr>
+                <w:rStyle w:val="Hipervnculo"/>
+                <w:rFonts w:asciiTheme="majorHAnsi" w:hAnsiTheme="majorHAnsi"/>
+                <w:noProof/>
+              </w:rPr>
+              <w:t>9</w:t>
+            </w:r>
+            <w:r>
+              <w:rPr>
+                <w:rFonts w:asciiTheme="majorHAnsi" w:hAnsiTheme="majorHAnsi"/>
+                <w:noProof/>
+                <w:lang w:eastAsia="es-ES"/>
+              </w:rPr>
+              <w:tab/>
+            </w:r>
+            <w:r>
+              <w:rPr>
+                <w:rStyle w:val="Hipervnculo"/>
+                <w:rFonts w:asciiTheme="majorHAnsi" w:hAnsiTheme="majorHAnsi"/>
+                <w:noProof/>
+              </w:rPr>
+              <w:t>Credenciales para pruebas.</w:t>
+            </w:r>
+            <w:r>
+              <w:rPr>
+                <w:rFonts w:asciiTheme="majorHAnsi" w:hAnsiTheme="majorHAnsi"/>
+                <w:noProof/>
+                <w:webHidden/>
+              </w:rPr>
+              <w:tab/>
+            </w:r>
+            <w:r>
+              <w:rPr>
+                <w:rFonts w:asciiTheme="majorHAnsi" w:hAnsiTheme="majorHAnsi"/>
+                <w:noProof/>
+                <w:webHidden/>
+              </w:rPr>
+              <w:fldChar w:fldCharType="begin"/>
+            </w:r>
+            <w:r>
+              <w:rPr>
+                <w:rFonts w:asciiTheme="majorHAnsi" w:hAnsiTheme="majorHAnsi"/>
+                <w:noProof/>
+                <w:webHidden/>
+              </w:rPr>
+              <w:instrText xml:space="preserve"> PAGEREF _Toc450114160 \h </w:instrText>
+            </w:r>
+            <w:r>
+              <w:rPr>
+                <w:rFonts w:asciiTheme="majorHAnsi" w:hAnsiTheme="majorHAnsi"/>
+                <w:noProof/>
+                <w:webHidden/>
+              </w:rPr>
+            </w:r>
+            <w:r>
+              <w:rPr>
+                <w:rFonts w:asciiTheme="majorHAnsi" w:hAnsiTheme="majorHAnsi"/>
+                <w:noProof/>
+                <w:webHidden/>
+              </w:rPr>
+              <w:fldChar w:fldCharType="separate"/>
+            </w:r>
+            <w:r>
+              <w:rPr>
+                <w:rFonts w:asciiTheme="majorHAnsi" w:hAnsiTheme="majorHAnsi"/>
+                <w:noProof/>
+                <w:webHidden/>
+              </w:rPr>
+              <w:t>9</w:t>
+            </w:r>
+            <w:r>
+              <w:rPr>
+                <w:rFonts w:asciiTheme="majorHAnsi" w:hAnsiTheme="majorHAnsi"/>
+                <w:noProof/>
+                <w:webHidden/>
+              </w:rPr>
+              <w:fldChar w:fldCharType="end"/>
+            </w:r>
+          </w:hyperlink>
+        </w:p>
+        <w:p>
+          <w:pPr>
+            <w:rPr>
+              <w:rFonts w:asciiTheme="majorHAnsi" w:hAnsiTheme="majorHAnsi"/>
+            </w:rPr>
+          </w:pPr>
           <w:r>
             <w:rPr>
+              <w:rFonts w:asciiTheme="majorHAnsi" w:hAnsiTheme="majorHAnsi"/>
               <w:b/>
               <w:bCs/>
             </w:rPr>
@@ -1503,14 +1753,14 @@
     <w:p>
       <w:pPr>
         <w:rPr>
-          <w:rFonts w:ascii="Calibri Light" w:hAnsi="Calibri Light"/>
+          <w:rFonts w:asciiTheme="majorHAnsi" w:hAnsiTheme="majorHAnsi"/>
           <w:noProof/>
           <w:color w:val="000000"/>
         </w:rPr>
       </w:pPr>
       <w:r>
         <w:rPr>
-          <w:rFonts w:ascii="Calibri Light" w:hAnsi="Calibri Light"/>
+          <w:rFonts w:asciiTheme="majorHAnsi" w:hAnsiTheme="majorHAnsi"/>
           <w:noProof/>
           <w:color w:val="000000"/>
         </w:rPr>
@@ -1518,96 +1768,120 @@
       </w:r>
     </w:p>
     <w:p>
-      <w:r>
+      <w:pPr>
+        <w:rPr>
+          <w:rFonts w:asciiTheme="majorHAnsi" w:hAnsiTheme="majorHAnsi"/>
+        </w:rPr>
+      </w:pPr>
+      <w:r>
+        <w:rPr>
+          <w:rFonts w:asciiTheme="majorHAnsi" w:hAnsiTheme="majorHAnsi"/>
+        </w:rPr>
         <w:lastRenderedPageBreak/>
-        <w:t xml:space="preserve">El objetivo es diseñar e implementar una plataforma de suscripción e integrar con un </w:t>
-      </w:r>
-      <w:proofErr w:type="spellStart"/>
-      <w:r>
-        <w:t>webservice</w:t>
-      </w:r>
-      <w:proofErr w:type="spellEnd"/>
-      <w:r>
-        <w:t xml:space="preserve"> (ver documentación del </w:t>
-      </w:r>
-      <w:proofErr w:type="spellStart"/>
-      <w:r>
-        <w:t>webservice</w:t>
-      </w:r>
-      <w:proofErr w:type="spellEnd"/>
-      <w:r>
-        <w:t xml:space="preserve"> adjunta). Dicho </w:t>
-      </w:r>
-      <w:proofErr w:type="spellStart"/>
-      <w:r>
-        <w:t>webservice</w:t>
-      </w:r>
-      <w:proofErr w:type="spellEnd"/>
-      <w:r>
-        <w:t xml:space="preserve"> se usará para el envío de SMS y cobros.</w:t>
-      </w:r>
-    </w:p>
-    <w:p>
-      <w:r>
+        <w:t>El objetivo es diseñar e implementar una plataforma de suscripción e integrar con un webservice (ver documentación del webservice adjunta). Dicho webservice se usará para el envío de SMS y cobros.</w:t>
+      </w:r>
+    </w:p>
+    <w:p>
+      <w:pPr>
+        <w:rPr>
+          <w:rFonts w:asciiTheme="majorHAnsi" w:hAnsiTheme="majorHAnsi"/>
+        </w:rPr>
+      </w:pPr>
+      <w:r>
+        <w:rPr>
+          <w:rFonts w:asciiTheme="majorHAnsi" w:hAnsiTheme="majorHAnsi"/>
+        </w:rPr>
         <w:t xml:space="preserve"> La aplicación debe: </w:t>
       </w:r>
     </w:p>
     <w:p>
-      <w:r>
+      <w:pPr>
+        <w:rPr>
+          <w:rFonts w:asciiTheme="majorHAnsi" w:hAnsiTheme="majorHAnsi"/>
+        </w:rPr>
+      </w:pPr>
+      <w:r>
+        <w:rPr>
+          <w:rFonts w:asciiTheme="majorHAnsi" w:hAnsiTheme="majorHAnsi"/>
+        </w:rPr>
         <w:t xml:space="preserve">-Exponer métodos para el alta y baja de los usuarios en la plataforma. </w:t>
       </w:r>
     </w:p>
     <w:p>
-      <w:r>
+      <w:pPr>
+        <w:rPr>
+          <w:rFonts w:asciiTheme="majorHAnsi" w:hAnsiTheme="majorHAnsi"/>
+        </w:rPr>
+      </w:pPr>
+      <w:r>
+        <w:rPr>
+          <w:rFonts w:asciiTheme="majorHAnsi" w:hAnsiTheme="majorHAnsi"/>
+        </w:rPr>
         <w:t xml:space="preserve">-NO debe permitir el alta si el usuario no tiene fondos. </w:t>
       </w:r>
     </w:p>
     <w:p>
-      <w:r>
+      <w:pPr>
+        <w:rPr>
+          <w:rFonts w:asciiTheme="majorHAnsi" w:hAnsiTheme="majorHAnsi"/>
+        </w:rPr>
+      </w:pPr>
+      <w:r>
+        <w:rPr>
+          <w:rFonts w:asciiTheme="majorHAnsi" w:hAnsiTheme="majorHAnsi"/>
+        </w:rPr>
         <w:t xml:space="preserve">-Sistema para cobrar periódicamente a los usuarios suscritos. </w:t>
       </w:r>
     </w:p>
     <w:p>
-      <w:r>
+      <w:pPr>
+        <w:rPr>
+          <w:rFonts w:asciiTheme="majorHAnsi" w:hAnsiTheme="majorHAnsi"/>
+        </w:rPr>
+      </w:pPr>
+      <w:r>
+        <w:rPr>
+          <w:rFonts w:asciiTheme="majorHAnsi" w:hAnsiTheme="majorHAnsi"/>
+        </w:rPr>
         <w:t xml:space="preserve">-Soportar gran volumen de suscripciones y transacciones diarias (5-10 millones). Guardar un registro detallado de las altas, bajas, cobros y envío de SMS. </w:t>
       </w:r>
     </w:p>
     <w:p>
-      <w:r>
-        <w:t xml:space="preserve">-Guardar registro de la comunicación con el </w:t>
-      </w:r>
-      <w:proofErr w:type="spellStart"/>
-      <w:r>
-        <w:t>webservice</w:t>
-      </w:r>
-      <w:proofErr w:type="spellEnd"/>
-      <w:r>
-        <w:t xml:space="preserve"> (peticiones / respuestas). </w:t>
-      </w:r>
-    </w:p>
-    <w:p>
-      <w:r>
-        <w:t xml:space="preserve">-La aplicación principal debe desarrollarse en PHP, haciendo uso del </w:t>
-      </w:r>
-      <w:proofErr w:type="spellStart"/>
-      <w:r>
-        <w:t>framework</w:t>
-      </w:r>
-      <w:proofErr w:type="spellEnd"/>
-      <w:r>
-        <w:t xml:space="preserve"> MVC </w:t>
-      </w:r>
-      <w:proofErr w:type="spellStart"/>
-      <w:r>
-        <w:t>Codeigniter</w:t>
-      </w:r>
-      <w:proofErr w:type="spellEnd"/>
-      <w:r>
-        <w:t xml:space="preserve">. </w:t>
-      </w:r>
-    </w:p>
-    <w:p>
-      <w:r>
+      <w:pPr>
+        <w:rPr>
+          <w:rFonts w:asciiTheme="majorHAnsi" w:hAnsiTheme="majorHAnsi"/>
+        </w:rPr>
+      </w:pPr>
+      <w:r>
+        <w:rPr>
+          <w:rFonts w:asciiTheme="majorHAnsi" w:hAnsiTheme="majorHAnsi"/>
+        </w:rPr>
+        <w:t xml:space="preserve">-Guardar registro de la comunicación con el webservice (peticiones / respuestas). </w:t>
+      </w:r>
+    </w:p>
+    <w:p>
+      <w:pPr>
+        <w:rPr>
+          <w:rFonts w:asciiTheme="majorHAnsi" w:hAnsiTheme="majorHAnsi"/>
+        </w:rPr>
+      </w:pPr>
+      <w:r>
+        <w:rPr>
+          <w:rFonts w:asciiTheme="majorHAnsi" w:hAnsiTheme="majorHAnsi"/>
+        </w:rPr>
+        <w:t xml:space="preserve">-La aplicación principal debe desarrollarse en PHP, haciendo uso del framework MVC Codeigniter. </w:t>
+      </w:r>
+    </w:p>
+    <w:p>
+      <w:pPr>
+        <w:rPr>
+          <w:rFonts w:asciiTheme="majorHAnsi" w:hAnsiTheme="majorHAnsi"/>
+        </w:rPr>
+      </w:pPr>
+      <w:r>
+        <w:rPr>
+          <w:rFonts w:asciiTheme="majorHAnsi" w:hAnsiTheme="majorHAnsi"/>
+        </w:rPr>
         <w:t>-El uso de tecnologías auxiliares queda a criterio del desarrollador.</w:t>
       </w:r>
     </w:p>
@@ -1618,10 +1892,9 @@
           <w:noProof/>
         </w:rPr>
       </w:pPr>
-      <w:bookmarkStart w:id="0" w:name="_Toc450050784"/>
-      <w:r>
-        <w:rPr>
-          <w:rFonts w:ascii="Calibri Light" w:hAnsi="Calibri Light"/>
+      <w:bookmarkStart w:id="0" w:name="_Toc450114153"/>
+      <w:r>
+        <w:rPr>
           <w:noProof/>
           <w:color w:val="000000"/>
         </w:rPr>
@@ -1633,13 +1906,13 @@
       <w:pPr>
         <w:jc w:val="both"/>
         <w:rPr>
-          <w:rFonts w:ascii="Calibri" w:hAnsi="Calibri"/>
-          <w:noProof/>
-        </w:rPr>
-      </w:pPr>
-      <w:r>
-        <w:rPr>
-          <w:rFonts w:ascii="Calibri" w:hAnsi="Calibri"/>
+          <w:rFonts w:asciiTheme="majorHAnsi" w:hAnsiTheme="majorHAnsi"/>
+          <w:noProof/>
+        </w:rPr>
+      </w:pPr>
+      <w:r>
+        <w:rPr>
+          <w:rFonts w:asciiTheme="majorHAnsi" w:hAnsiTheme="majorHAnsi"/>
           <w:noProof/>
         </w:rPr>
         <w:t>La plataforma tiene los siguientes tres modelos:</w:t>
@@ -1647,36 +1920,94 @@
     </w:p>
     <w:p>
       <w:pPr>
-        <w:jc w:val="both"/>
-        <w:rPr>
-          <w:rFonts w:ascii="Calibri" w:hAnsi="Calibri"/>
-          <w:noProof/>
-        </w:rPr>
-      </w:pPr>
-      <w:r>
-        <w:rPr>
-          <w:rFonts w:ascii="Calibri" w:hAnsi="Calibri"/>
+        <w:ind w:left="705"/>
+        <w:jc w:val="both"/>
+        <w:rPr>
+          <w:rFonts w:asciiTheme="majorHAnsi" w:hAnsiTheme="majorHAnsi"/>
+          <w:noProof/>
+        </w:rPr>
+      </w:pPr>
+      <w:r>
+        <w:rPr>
+          <w:rFonts w:asciiTheme="majorHAnsi" w:hAnsiTheme="majorHAnsi"/>
+          <w:noProof/>
+        </w:rPr>
+        <w:t>-Plataforma_model.php:</w:t>
+      </w:r>
+      <w:r>
+        <w:rPr>
+          <w:rFonts w:asciiTheme="majorHAnsi" w:hAnsiTheme="majorHAnsi"/>
+          <w:noProof/>
+        </w:rPr>
+        <w:t>Contiene funciones para interactuar con la base de datos y para poe ejemplo obtener los usuarios dados de alta en un servicio.</w:t>
+      </w:r>
+    </w:p>
+    <w:p>
+      <w:pPr>
+        <w:ind w:left="708"/>
+        <w:jc w:val="both"/>
+        <w:rPr>
+          <w:rFonts w:asciiTheme="majorHAnsi" w:hAnsiTheme="majorHAnsi"/>
+          <w:noProof/>
+        </w:rPr>
+      </w:pPr>
+      <w:r>
+        <w:rPr>
+          <w:rFonts w:asciiTheme="majorHAnsi" w:hAnsiTheme="majorHAnsi"/>
+          <w:noProof/>
+        </w:rPr>
+        <w:t>-users_model.php:Contiene funciones para interactuar con las bases de datos para por ejemplo validar los datos introducidos al iniciar sesión.</w:t>
+      </w:r>
+    </w:p>
+    <w:p>
+      <w:pPr>
+        <w:ind w:left="705"/>
+        <w:jc w:val="both"/>
+        <w:rPr>
+          <w:rFonts w:asciiTheme="majorHAnsi" w:hAnsiTheme="majorHAnsi"/>
+          <w:noProof/>
+        </w:rPr>
+      </w:pPr>
+      <w:r>
+        <w:rPr>
+          <w:rFonts w:asciiTheme="majorHAnsi" w:hAnsiTheme="majorHAnsi"/>
+          <w:noProof/>
+        </w:rPr>
+        <w:t xml:space="preserve">-Webservices_model.php:Contiene las funciones para “generar”, enviar el xml al webservice y guardar el recibido en un array el cual  por una parte se devuelve al controlador y por otra guarda su contenido en los logs de la base de datos. </w:t>
+      </w:r>
+    </w:p>
+    <w:p>
+      <w:pPr>
+        <w:jc w:val="both"/>
+        <w:rPr>
+          <w:rFonts w:asciiTheme="majorHAnsi" w:hAnsiTheme="majorHAnsi"/>
+          <w:noProof/>
+        </w:rPr>
+      </w:pPr>
+      <w:r>
+        <w:rPr>
+          <w:rFonts w:asciiTheme="majorHAnsi" w:hAnsiTheme="majorHAnsi"/>
+          <w:noProof/>
+        </w:rPr>
+        <w:t>La plataforma tiene las siguientes vistas:</w:t>
+      </w:r>
+    </w:p>
+    <w:p>
+      <w:pPr>
+        <w:ind w:left="705"/>
+        <w:jc w:val="both"/>
+        <w:rPr>
+          <w:rFonts w:asciiTheme="majorHAnsi" w:hAnsiTheme="majorHAnsi"/>
+          <w:noProof/>
+        </w:rPr>
+      </w:pPr>
+      <w:r>
+        <w:rPr>
+          <w:rFonts w:asciiTheme="majorHAnsi" w:hAnsiTheme="majorHAnsi"/>
           <w:noProof/>
         </w:rPr>
         <w:tab/>
-        <w:t>-Plataforma_model.php:</w:t>
-      </w:r>
-    </w:p>
-    <w:p>
-      <w:pPr>
-        <w:ind w:left="708"/>
-        <w:jc w:val="both"/>
-        <w:rPr>
-          <w:rFonts w:ascii="Calibri" w:hAnsi="Calibri"/>
-          <w:noProof/>
-        </w:rPr>
-      </w:pPr>
-      <w:r>
-        <w:rPr>
-          <w:rFonts w:ascii="Calibri" w:hAnsi="Calibri"/>
-          <w:noProof/>
-        </w:rPr>
-        <w:t>-users_model.php:Contiene funciones para interactuar con las bases de datos para por ejemplo validar los datos introducidos al iniciar sesión.</w:t>
+        <w:t xml:space="preserve">-alta.php: Nos muestra un texto y un checkbox  para aceptar la condiciones del texto anterior el cual es obligatorio de marcar en caso de querer darse de alta y luego nos redirecciona al panel de control del usuario. </w:t>
       </w:r>
     </w:p>
     <w:p>
@@ -1684,78 +2015,13 @@
         <w:ind w:left="705"/>
         <w:jc w:val="both"/>
         <w:rPr>
-          <w:rFonts w:ascii="Calibri" w:hAnsi="Calibri"/>
-          <w:noProof/>
-        </w:rPr>
-      </w:pPr>
-      <w:r>
-        <w:rPr>
-          <w:rFonts w:ascii="Calibri" w:hAnsi="Calibri"/>
-          <w:noProof/>
-        </w:rPr>
-        <w:t xml:space="preserve">-Webservices_model.php:Contiene las funciones para “generar”, enviar el xml al webservice y guardar el recibido en un array el cual  por una parte se devuelve al controlador y por otra guarda su contenido en los logs de la base de datos. </w:t>
-      </w:r>
-    </w:p>
-    <w:p>
-      <w:pPr>
-        <w:jc w:val="both"/>
-        <w:rPr>
-          <w:rFonts w:ascii="Calibri" w:hAnsi="Calibri"/>
-          <w:noProof/>
-        </w:rPr>
-      </w:pPr>
-      <w:r>
-        <w:rPr>
-          <w:rFonts w:ascii="Calibri" w:hAnsi="Calibri"/>
-          <w:noProof/>
-        </w:rPr>
-        <w:t>La plataforma tiene las siguientes vistas:</w:t>
-      </w:r>
-    </w:p>
-    <w:p>
-      <w:pPr>
-        <w:ind w:left="705"/>
-        <w:jc w:val="both"/>
-        <w:rPr>
-          <w:rFonts w:ascii="Calibri" w:hAnsi="Calibri"/>
-          <w:noProof/>
-        </w:rPr>
-      </w:pPr>
-      <w:r>
-        <w:rPr>
-          <w:rFonts w:ascii="Calibri" w:hAnsi="Calibri"/>
-          <w:noProof/>
-        </w:rPr>
-        <w:tab/>
-        <w:t>-alta.php:</w:t>
-      </w:r>
-      <w:r>
-        <w:rPr>
-          <w:rFonts w:ascii="Calibri" w:hAnsi="Calibri"/>
-          <w:noProof/>
-        </w:rPr>
-        <w:t xml:space="preserve"> </w:t>
-      </w:r>
-      <w:r>
-        <w:rPr>
-          <w:rFonts w:ascii="Calibri" w:hAnsi="Calibri"/>
-          <w:noProof/>
-        </w:rPr>
-        <w:t xml:space="preserve">Nos muestra un texto y un checkbox  para aceptar la condiciones del texto anterior el cual es obligatorio de marcar en caso de querer darse de alta y luego nos redirecciona al panel de control del usuario. </w:t>
-      </w:r>
-    </w:p>
-    <w:p>
-      <w:pPr>
-        <w:ind w:left="705"/>
-        <w:jc w:val="both"/>
-        <w:rPr>
-          <w:rFonts w:ascii="Calibri" w:hAnsi="Calibri"/>
-          <w:noProof/>
-        </w:rPr>
-      </w:pPr>
-      <w:r>
-        <w:rPr>
-          <w:rFonts w:ascii="Calibri" w:hAnsi="Calibri"/>
+          <w:rFonts w:asciiTheme="majorHAnsi" w:hAnsiTheme="majorHAnsi"/>
+          <w:noProof/>
+        </w:rPr>
+      </w:pPr>
+      <w:r>
+        <w:rPr>
+          <w:rFonts w:asciiTheme="majorHAnsi" w:hAnsiTheme="majorHAnsi"/>
           <w:noProof/>
         </w:rPr>
         <w:tab/>
@@ -1767,14 +2033,14 @@
         <w:ind w:left="705"/>
         <w:jc w:val="both"/>
         <w:rPr>
-          <w:rFonts w:ascii="Calibri" w:hAnsi="Calibri"/>
+          <w:rFonts w:asciiTheme="majorHAnsi" w:hAnsiTheme="majorHAnsi"/>
           <w:noProof/>
           <w:u w:val="single"/>
         </w:rPr>
       </w:pPr>
       <w:r>
         <w:rPr>
-          <w:rFonts w:ascii="Calibri" w:hAnsi="Calibri"/>
+          <w:rFonts w:asciiTheme="majorHAnsi" w:hAnsiTheme="majorHAnsi"/>
           <w:noProof/>
         </w:rPr>
         <w:t>-login.php: Muestra un formulario para iniciar sesión, el nick o nombre de usuario es el número de teléfono,ademas muestra un enlace para registrarnos en caso de no tener cuenta, si nos autenticamos con éxito nos redirecciona al panel de control del usuario.</w:t>
@@ -1785,20 +2051,20 @@
         <w:ind w:firstLine="705"/>
         <w:jc w:val="both"/>
         <w:rPr>
-          <w:rFonts w:ascii="Calibri" w:hAnsi="Calibri"/>
-          <w:noProof/>
-        </w:rPr>
-      </w:pPr>
-      <w:r>
-        <w:rPr>
-          <w:rFonts w:ascii="Calibri" w:hAnsi="Calibri"/>
+          <w:rFonts w:asciiTheme="majorHAnsi" w:hAnsiTheme="majorHAnsi"/>
+          <w:noProof/>
+        </w:rPr>
+      </w:pPr>
+      <w:r>
+        <w:rPr>
+          <w:rFonts w:asciiTheme="majorHAnsi" w:hAnsiTheme="majorHAnsi"/>
           <w:noProof/>
         </w:rPr>
         <w:t xml:space="preserve">-signup.php: Muestra un formulario para registrar un usuario el cual consiste en el número de </w:t>
       </w:r>
       <w:r>
         <w:rPr>
-          <w:rFonts w:ascii="Calibri" w:hAnsi="Calibri"/>
+          <w:rFonts w:asciiTheme="majorHAnsi" w:hAnsiTheme="majorHAnsi"/>
           <w:noProof/>
         </w:rPr>
         <w:tab/>
@@ -1806,7 +2072,7 @@
       </w:r>
       <w:r>
         <w:rPr>
-          <w:rFonts w:ascii="Calibri" w:hAnsi="Calibri"/>
+          <w:rFonts w:asciiTheme="majorHAnsi" w:hAnsiTheme="majorHAnsi"/>
           <w:noProof/>
         </w:rPr>
         <w:tab/>
@@ -1818,31 +2084,17 @@
         <w:ind w:left="705"/>
         <w:jc w:val="both"/>
         <w:rPr>
-          <w:rFonts w:ascii="Calibri" w:hAnsi="Calibri"/>
-          <w:noProof/>
-        </w:rPr>
-      </w:pPr>
-      <w:r>
-        <w:rPr>
-          <w:rFonts w:ascii="Calibri" w:hAnsi="Calibri"/>
+          <w:rFonts w:asciiTheme="majorHAnsi" w:hAnsiTheme="majorHAnsi"/>
+          <w:noProof/>
+        </w:rPr>
+      </w:pPr>
+      <w:r>
+        <w:rPr>
+          <w:rFonts w:asciiTheme="majorHAnsi" w:hAnsiTheme="majorHAnsi"/>
           <w:noProof/>
         </w:rPr>
         <w:lastRenderedPageBreak/>
-        <w:t xml:space="preserve">-menu.php: Muestra diferentes botones según si se ha iniciado la sesión o no, ademas nos marca con un color verde para indicar en que “página” nos </w:t>
-      </w:r>
-      <w:r>
-        <w:rPr>
-          <w:rFonts w:ascii="Calibri" w:hAnsi="Calibri"/>
-          <w:noProof/>
-        </w:rPr>
-        <w:t>encontramos</w:t>
-      </w:r>
-      <w:r>
-        <w:rPr>
-          <w:rFonts w:ascii="Calibri" w:hAnsi="Calibri"/>
-          <w:noProof/>
-        </w:rPr>
-        <w:t xml:space="preserve"> actualmente, esta view se incluye siempre en el resto de las views.</w:t>
+        <w:t>-menu.php: Muestra diferentes botones según si se ha iniciado la sesión o no, ademas nos marca con un color verde para indicar en que “página” nos encontramos actualmente, esta view se incluye siempre en el resto de las views.</w:t>
       </w:r>
     </w:p>
     <w:p>
@@ -1850,31 +2102,17 @@
         <w:ind w:left="705"/>
         <w:jc w:val="both"/>
         <w:rPr>
-          <w:rFonts w:ascii="Calibri" w:hAnsi="Calibri"/>
-          <w:noProof/>
-        </w:rPr>
-      </w:pPr>
-      <w:r>
-        <w:rPr>
-          <w:rFonts w:ascii="Calibri" w:hAnsi="Calibri"/>
+          <w:rFonts w:asciiTheme="majorHAnsi" w:hAnsiTheme="majorHAnsi"/>
+          <w:noProof/>
+        </w:rPr>
+      </w:pPr>
+      <w:r>
+        <w:rPr>
+          <w:rFonts w:asciiTheme="majorHAnsi" w:hAnsiTheme="majorHAnsi"/>
           <w:noProof/>
         </w:rPr>
         <w:tab/>
-        <w:t>-panel_control.php:</w:t>
-      </w:r>
-      <w:r>
-        <w:rPr>
-          <w:rFonts w:ascii="Calibri" w:hAnsi="Calibri"/>
-          <w:noProof/>
-        </w:rPr>
-        <w:t xml:space="preserve"> </w:t>
-      </w:r>
-      <w:r>
-        <w:rPr>
-          <w:rFonts w:ascii="Calibri" w:hAnsi="Calibri"/>
-          <w:noProof/>
-        </w:rPr>
-        <w:t>Muestra el número de teléfono del usuario con la sesión iniciada,un formulario para cambiar de contraseña el cual en el caso de estar correcto nos muestra una vista para cambiar la contraseña.</w:t>
+        <w:t>-panel_control.php: Muestra el número de teléfono del usuario con la sesión iniciada,un formulario para cambiar de contraseña el cual en el caso de estar correcto nos muestra una vista para cambiar la contraseña.</w:t>
       </w:r>
     </w:p>
     <w:p>
@@ -1882,13 +2120,13 @@
         <w:ind w:left="705"/>
         <w:jc w:val="both"/>
         <w:rPr>
-          <w:rFonts w:ascii="Calibri" w:hAnsi="Calibri"/>
-          <w:noProof/>
-        </w:rPr>
-      </w:pPr>
-      <w:r>
-        <w:rPr>
-          <w:rFonts w:ascii="Calibri" w:hAnsi="Calibri"/>
+          <w:rFonts w:asciiTheme="majorHAnsi" w:hAnsiTheme="majorHAnsi"/>
+          <w:noProof/>
+        </w:rPr>
+      </w:pPr>
+      <w:r>
+        <w:rPr>
+          <w:rFonts w:asciiTheme="majorHAnsi" w:hAnsiTheme="majorHAnsi"/>
           <w:noProof/>
         </w:rPr>
         <w:t>Por último en caso de estar no estar dado de alta en el servicio nos mostrara un enlace para darnos de alta en caso de tener fondos, en caso de no tener fondos y de algun error nos los mostrara con un mensaje en lugar del enlace, en caso de estar dada de alta nos saldra un link para dar de baja  la suscripción.</w:t>
@@ -1901,13 +2139,13 @@
         </w:tabs>
         <w:jc w:val="both"/>
         <w:rPr>
-          <w:rFonts w:ascii="Calibri" w:hAnsi="Calibri"/>
-          <w:noProof/>
-        </w:rPr>
-      </w:pPr>
-      <w:r>
-        <w:rPr>
-          <w:rFonts w:ascii="Calibri" w:hAnsi="Calibri"/>
+          <w:rFonts w:asciiTheme="majorHAnsi" w:hAnsiTheme="majorHAnsi"/>
+          <w:noProof/>
+        </w:rPr>
+      </w:pPr>
+      <w:r>
+        <w:rPr>
+          <w:rFonts w:asciiTheme="majorHAnsi" w:hAnsiTheme="majorHAnsi"/>
           <w:noProof/>
         </w:rPr>
         <w:tab/>
@@ -1918,13 +2156,13 @@
         <w:ind w:left="705"/>
         <w:jc w:val="both"/>
         <w:rPr>
-          <w:rFonts w:ascii="Calibri" w:hAnsi="Calibri"/>
-          <w:noProof/>
-        </w:rPr>
-      </w:pPr>
-      <w:r>
-        <w:rPr>
-          <w:rFonts w:ascii="Calibri" w:hAnsi="Calibri"/>
+          <w:rFonts w:asciiTheme="majorHAnsi" w:hAnsiTheme="majorHAnsi"/>
+          <w:noProof/>
+        </w:rPr>
+      </w:pPr>
+      <w:r>
+        <w:rPr>
+          <w:rFonts w:asciiTheme="majorHAnsi" w:hAnsiTheme="majorHAnsi"/>
           <w:noProof/>
         </w:rPr>
         <w:t>-passwordUpdate.php:Muestra un formulario donde introducir la nueva contraseña y un botón para enviarla y luego nos redirecciona al panel de control del usuario.</w:t>
@@ -1934,13 +2172,13 @@
       <w:pPr>
         <w:jc w:val="both"/>
         <w:rPr>
-          <w:rFonts w:ascii="Calibri" w:hAnsi="Calibri"/>
-          <w:noProof/>
-        </w:rPr>
-      </w:pPr>
-      <w:r>
-        <w:rPr>
-          <w:rFonts w:ascii="Calibri" w:hAnsi="Calibri"/>
+          <w:rFonts w:asciiTheme="majorHAnsi" w:hAnsiTheme="majorHAnsi"/>
+          <w:noProof/>
+        </w:rPr>
+      </w:pPr>
+      <w:r>
+        <w:rPr>
+          <w:rFonts w:asciiTheme="majorHAnsi" w:hAnsiTheme="majorHAnsi"/>
           <w:noProof/>
         </w:rPr>
         <w:tab/>
@@ -1948,7 +2186,7 @@
       </w:r>
       <w:r>
         <w:rPr>
-          <w:rFonts w:ascii="Calibri" w:hAnsi="Calibri"/>
+          <w:rFonts w:asciiTheme="majorHAnsi" w:hAnsiTheme="majorHAnsi"/>
           <w:noProof/>
         </w:rPr>
         <w:tab/>
@@ -1956,7 +2194,7 @@
       </w:r>
       <w:r>
         <w:rPr>
-          <w:rFonts w:ascii="Calibri" w:hAnsi="Calibri"/>
+          <w:rFonts w:asciiTheme="majorHAnsi" w:hAnsiTheme="majorHAnsi"/>
           <w:noProof/>
         </w:rPr>
         <w:tab/>
@@ -1966,13 +2204,13 @@
       <w:pPr>
         <w:jc w:val="both"/>
         <w:rPr>
-          <w:rFonts w:ascii="Calibri" w:hAnsi="Calibri"/>
-          <w:noProof/>
-        </w:rPr>
-      </w:pPr>
-      <w:r>
-        <w:rPr>
-          <w:rFonts w:ascii="Calibri" w:hAnsi="Calibri"/>
+          <w:rFonts w:asciiTheme="majorHAnsi" w:hAnsiTheme="majorHAnsi"/>
+          <w:noProof/>
+        </w:rPr>
+      </w:pPr>
+      <w:r>
+        <w:rPr>
+          <w:rFonts w:asciiTheme="majorHAnsi" w:hAnsiTheme="majorHAnsi"/>
           <w:noProof/>
         </w:rPr>
         <w:t>La plataforma tiene los siguientes controladores:</w:t>
@@ -1983,20 +2221,20 @@
         <w:ind w:firstLine="708"/>
         <w:jc w:val="both"/>
         <w:rPr>
-          <w:rFonts w:ascii="Calibri" w:hAnsi="Calibri"/>
-          <w:noProof/>
-        </w:rPr>
-      </w:pPr>
-      <w:r>
-        <w:rPr>
-          <w:rFonts w:ascii="Calibri" w:hAnsi="Calibri"/>
+          <w:rFonts w:asciiTheme="majorHAnsi" w:hAnsiTheme="majorHAnsi"/>
+          <w:noProof/>
+        </w:rPr>
+      </w:pPr>
+      <w:r>
+        <w:rPr>
+          <w:rFonts w:asciiTheme="majorHAnsi" w:hAnsiTheme="majorHAnsi"/>
           <w:noProof/>
         </w:rPr>
         <w:t xml:space="preserve">-plataforma.php:Contiene funciones para cargar las vistas principales, dar de alta o baja a los </w:t>
       </w:r>
       <w:r>
         <w:rPr>
-          <w:rFonts w:ascii="Calibri" w:hAnsi="Calibri"/>
+          <w:rFonts w:asciiTheme="majorHAnsi" w:hAnsiTheme="majorHAnsi"/>
           <w:noProof/>
         </w:rPr>
         <w:tab/>
@@ -2008,20 +2246,20 @@
         <w:ind w:firstLine="708"/>
         <w:jc w:val="both"/>
         <w:rPr>
-          <w:rFonts w:ascii="Calibri" w:hAnsi="Calibri"/>
-          <w:noProof/>
-        </w:rPr>
-      </w:pPr>
-      <w:r>
-        <w:rPr>
-          <w:rFonts w:ascii="Calibri" w:hAnsi="Calibri"/>
+          <w:rFonts w:asciiTheme="majorHAnsi" w:hAnsiTheme="majorHAnsi"/>
+          <w:noProof/>
+        </w:rPr>
+      </w:pPr>
+      <w:r>
+        <w:rPr>
+          <w:rFonts w:asciiTheme="majorHAnsi" w:hAnsiTheme="majorHAnsi"/>
           <w:noProof/>
         </w:rPr>
         <w:t xml:space="preserve">-users.php:Contiene funciones para registrarse,validar los datos al iniciar sesión,cambiar la </w:t>
       </w:r>
       <w:r>
         <w:rPr>
-          <w:rFonts w:ascii="Calibri" w:hAnsi="Calibri"/>
+          <w:rFonts w:asciiTheme="majorHAnsi" w:hAnsiTheme="majorHAnsi"/>
           <w:noProof/>
         </w:rPr>
         <w:tab/>
@@ -2033,13 +2271,13 @@
         <w:ind w:left="708"/>
         <w:jc w:val="both"/>
         <w:rPr>
-          <w:rFonts w:ascii="Calibri" w:hAnsi="Calibri"/>
-          <w:noProof/>
-        </w:rPr>
-      </w:pPr>
-      <w:r>
-        <w:rPr>
-          <w:rFonts w:ascii="Calibri" w:hAnsi="Calibri"/>
+          <w:rFonts w:asciiTheme="majorHAnsi" w:hAnsiTheme="majorHAnsi"/>
+          <w:noProof/>
+        </w:rPr>
+      </w:pPr>
+      <w:r>
+        <w:rPr>
+          <w:rFonts w:asciiTheme="majorHAnsi" w:hAnsiTheme="majorHAnsi"/>
           <w:noProof/>
         </w:rPr>
         <w:t>-webservices.php: Contiene funciones para obtener tokens, peticiones de cobro y sms, ademas guarda lo anterior en logs en la bbdd, ademas tiene una funcion para comprobar si el usuario tiene saldo realizando un bill request para permitir que se de de alta y otra funcion que se ejecuta diariamente mediante un scheduler como Windows task scheduler o Crontab el sistemas Linux.</w:t>
@@ -2052,9 +2290,9 @@
           <w:noProof/>
         </w:rPr>
       </w:pPr>
-      <w:r>
-        <w:rPr>
-          <w:rFonts w:ascii="Calibri Light" w:hAnsi="Calibri Light"/>
+      <w:bookmarkStart w:id="1" w:name="_Toc450114154"/>
+      <w:r>
+        <w:rPr>
           <w:noProof/>
           <w:color w:val="000000"/>
         </w:rPr>
@@ -2062,34 +2300,34 @@
       </w:r>
       <w:r>
         <w:rPr>
-          <w:rFonts w:ascii="Calibri Light" w:hAnsi="Calibri Light"/>
           <w:noProof/>
           <w:color w:val="000000"/>
         </w:rPr>
         <w:t>.</w:t>
       </w:r>
-    </w:p>
-    <w:p>
-      <w:pPr>
-        <w:jc w:val="both"/>
-        <w:rPr>
-          <w:rFonts w:ascii="Calibri" w:hAnsi="Calibri"/>
-          <w:noProof/>
-        </w:rPr>
-      </w:pPr>
-    </w:p>
-    <w:p>
-      <w:pPr>
-        <w:jc w:val="both"/>
-        <w:rPr>
-          <w:rFonts w:ascii="Calibri Light" w:hAnsi="Calibri Light"/>
+      <w:bookmarkEnd w:id="1"/>
+    </w:p>
+    <w:p>
+      <w:pPr>
+        <w:jc w:val="both"/>
+        <w:rPr>
+          <w:rFonts w:asciiTheme="majorHAnsi" w:hAnsiTheme="majorHAnsi"/>
+          <w:noProof/>
+        </w:rPr>
+      </w:pPr>
+    </w:p>
+    <w:p>
+      <w:pPr>
+        <w:jc w:val="both"/>
+        <w:rPr>
+          <w:rFonts w:asciiTheme="majorHAnsi" w:hAnsiTheme="majorHAnsi"/>
           <w:noProof/>
           <w:color w:val="000000"/>
         </w:rPr>
       </w:pPr>
       <w:r>
         <w:rPr>
-          <w:rFonts w:ascii="Calibri Light" w:hAnsi="Calibri Light"/>
+          <w:rFonts w:asciiTheme="majorHAnsi" w:hAnsiTheme="majorHAnsi"/>
           <w:noProof/>
           <w:color w:val="000000"/>
         </w:rPr>
@@ -2100,14 +2338,14 @@
       <w:pPr>
         <w:jc w:val="both"/>
         <w:rPr>
-          <w:rFonts w:ascii="Calibri Light" w:hAnsi="Calibri Light"/>
+          <w:rFonts w:asciiTheme="majorHAnsi" w:hAnsiTheme="majorHAnsi"/>
           <w:noProof/>
           <w:color w:val="000000"/>
         </w:rPr>
       </w:pPr>
       <w:r>
         <w:rPr>
-          <w:rFonts w:ascii="Calibri Light" w:hAnsi="Calibri Light"/>
+          <w:rFonts w:asciiTheme="majorHAnsi" w:hAnsiTheme="majorHAnsi"/>
           <w:noProof/>
           <w:color w:val="000000"/>
         </w:rPr>
@@ -2117,13 +2355,14 @@
     <w:p>
       <w:pPr>
         <w:rPr>
-          <w:rFonts w:ascii="Calibri Light" w:hAnsi="Calibri Light"/>
+          <w:rFonts w:asciiTheme="majorHAnsi" w:hAnsiTheme="majorHAnsi"/>
           <w:noProof/>
           <w:color w:val="000000"/>
         </w:rPr>
       </w:pPr>
       <w:r>
         <w:rPr>
+          <w:rFonts w:asciiTheme="majorHAnsi" w:hAnsiTheme="majorHAnsi"/>
           <w:noProof/>
           <w:lang w:eastAsia="es-ES"/>
         </w:rPr>
@@ -2171,10 +2410,9 @@
           <w:noProof/>
         </w:rPr>
       </w:pPr>
-      <w:bookmarkStart w:id="1" w:name="_Toc450050783"/>
-      <w:r>
-        <w:rPr>
-          <w:rFonts w:ascii="Calibri Light" w:hAnsi="Calibri Light"/>
+      <w:bookmarkStart w:id="2" w:name="_Toc450114155"/>
+      <w:r>
+        <w:rPr>
           <w:noProof/>
           <w:color w:val="000000"/>
         </w:rPr>
@@ -2183,25 +2421,33 @@
       </w:r>
       <w:r>
         <w:rPr>
-          <w:rFonts w:ascii="Calibri Light" w:hAnsi="Calibri Light"/>
           <w:noProof/>
           <w:color w:val="000000"/>
         </w:rPr>
         <w:t>.</w:t>
       </w:r>
-      <w:bookmarkEnd w:id="1"/>
-    </w:p>
-    <w:p>
-      <w:pPr>
-        <w:jc w:val="both"/>
-        <w:rPr>
-          <w:rFonts w:ascii="Calibri" w:hAnsi="Calibri"/>
-          <w:noProof/>
-        </w:rPr>
-      </w:pPr>
-      <w:r>
-        <w:rPr>
-          <w:rFonts w:ascii="Calibri" w:hAnsi="Calibri"/>
+      <w:bookmarkEnd w:id="2"/>
+    </w:p>
+    <w:p>
+      <w:pPr>
+        <w:jc w:val="both"/>
+        <w:rPr>
+          <w:rFonts w:asciiTheme="majorHAnsi" w:hAnsiTheme="majorHAnsi"/>
+          <w:noProof/>
+        </w:rPr>
+      </w:pPr>
+    </w:p>
+    <w:p>
+      <w:pPr>
+        <w:jc w:val="both"/>
+        <w:rPr>
+          <w:rFonts w:asciiTheme="majorHAnsi" w:hAnsiTheme="majorHAnsi"/>
+          <w:noProof/>
+        </w:rPr>
+      </w:pPr>
+      <w:r>
+        <w:rPr>
+          <w:rFonts w:asciiTheme="majorHAnsi" w:hAnsiTheme="majorHAnsi"/>
           <w:noProof/>
         </w:rPr>
         <w:t>La base de datos tiene la siguiente estructura:</w:t>
@@ -2211,12 +2457,13 @@
       <w:pPr>
         <w:jc w:val="both"/>
         <w:rPr>
-          <w:rFonts w:ascii="Calibri" w:hAnsi="Calibri"/>
-          <w:noProof/>
-        </w:rPr>
-      </w:pPr>
-      <w:r>
-        <w:rPr>
+          <w:rFonts w:asciiTheme="majorHAnsi" w:hAnsiTheme="majorHAnsi"/>
+          <w:noProof/>
+        </w:rPr>
+      </w:pPr>
+      <w:r>
+        <w:rPr>
+          <w:rFonts w:asciiTheme="majorHAnsi" w:hAnsiTheme="majorHAnsi"/>
           <w:noProof/>
           <w:lang w:eastAsia="es-ES"/>
         </w:rPr>
@@ -2261,11 +2508,13 @@
       <w:pPr>
         <w:jc w:val="both"/>
         <w:rPr>
-          <w:noProof/>
-        </w:rPr>
-      </w:pPr>
-      <w:r>
-        <w:rPr>
+          <w:rFonts w:asciiTheme="majorHAnsi" w:hAnsiTheme="majorHAnsi"/>
+          <w:noProof/>
+        </w:rPr>
+      </w:pPr>
+      <w:r>
+        <w:rPr>
+          <w:rFonts w:asciiTheme="majorHAnsi" w:hAnsiTheme="majorHAnsi"/>
           <w:noProof/>
           <w:lang w:eastAsia="es-ES"/>
         </w:rPr>
@@ -2310,19 +2559,22 @@
       <w:pPr>
         <w:jc w:val="both"/>
         <w:rPr>
-          <w:noProof/>
-        </w:rPr>
-      </w:pPr>
-    </w:p>
-    <w:p>
-      <w:pPr>
-        <w:jc w:val="both"/>
-        <w:rPr>
-          <w:noProof/>
-        </w:rPr>
-      </w:pPr>
-      <w:r>
-        <w:rPr>
+          <w:rFonts w:asciiTheme="majorHAnsi" w:hAnsiTheme="majorHAnsi"/>
+          <w:noProof/>
+        </w:rPr>
+      </w:pPr>
+    </w:p>
+    <w:p>
+      <w:pPr>
+        <w:jc w:val="both"/>
+        <w:rPr>
+          <w:rFonts w:asciiTheme="majorHAnsi" w:hAnsiTheme="majorHAnsi"/>
+          <w:noProof/>
+        </w:rPr>
+      </w:pPr>
+      <w:r>
+        <w:rPr>
+          <w:rFonts w:asciiTheme="majorHAnsi" w:hAnsiTheme="majorHAnsi"/>
           <w:noProof/>
         </w:rPr>
         <w:t>Las tablas de la base de datos siguen las siguientes estructuras:</w:t>
@@ -2332,17 +2584,29 @@
       <w:pPr>
         <w:jc w:val="both"/>
         <w:rPr>
-          <w:noProof/>
-        </w:rPr>
-      </w:pPr>
-      <w:r>
-        <w:rPr>
+          <w:rFonts w:asciiTheme="majorHAnsi" w:hAnsiTheme="majorHAnsi"/>
+          <w:noProof/>
+        </w:rPr>
+      </w:pPr>
+    </w:p>
+    <w:p>
+      <w:pPr>
+        <w:jc w:val="both"/>
+        <w:rPr>
+          <w:rFonts w:asciiTheme="majorHAnsi" w:hAnsiTheme="majorHAnsi"/>
+          <w:noProof/>
+        </w:rPr>
+      </w:pPr>
+      <w:r>
+        <w:rPr>
+          <w:rFonts w:asciiTheme="majorHAnsi" w:hAnsiTheme="majorHAnsi"/>
           <w:noProof/>
         </w:rPr>
         <w:t>Tabla “altaslogs”, en ella guardamos un log el que registramos cuando un usuario se da de alta en el servicio.</w:t>
       </w:r>
       <w:r>
         <w:rPr>
+          <w:rFonts w:asciiTheme="majorHAnsi" w:hAnsiTheme="majorHAnsi"/>
           <w:noProof/>
           <w:lang w:eastAsia="es-ES"/>
         </w:rPr>
@@ -2387,17 +2651,29 @@
       <w:pPr>
         <w:jc w:val="both"/>
         <w:rPr>
-          <w:noProof/>
-        </w:rPr>
-      </w:pPr>
-      <w:r>
-        <w:rPr>
+          <w:rFonts w:asciiTheme="majorHAnsi" w:hAnsiTheme="majorHAnsi"/>
+          <w:noProof/>
+        </w:rPr>
+      </w:pPr>
+    </w:p>
+    <w:p>
+      <w:pPr>
+        <w:jc w:val="both"/>
+        <w:rPr>
+          <w:rFonts w:asciiTheme="majorHAnsi" w:hAnsiTheme="majorHAnsi"/>
+          <w:noProof/>
+        </w:rPr>
+      </w:pPr>
+      <w:r>
+        <w:rPr>
+          <w:rFonts w:asciiTheme="majorHAnsi" w:hAnsiTheme="majorHAnsi"/>
           <w:noProof/>
         </w:rPr>
         <w:t>Tabla “bajaslogs”, en ella guardamos un log  en el que registramos cuando un usuario se da de baja en el servicio.</w:t>
       </w:r>
       <w:r>
         <w:rPr>
+          <w:rFonts w:asciiTheme="majorHAnsi" w:hAnsiTheme="majorHAnsi"/>
           <w:noProof/>
           <w:lang w:eastAsia="es-ES"/>
         </w:rPr>
@@ -2442,45 +2718,16 @@
       <w:pPr>
         <w:jc w:val="both"/>
         <w:rPr>
-          <w:noProof/>
-        </w:rPr>
-      </w:pPr>
-    </w:p>
-    <w:p>
-      <w:pPr>
-        <w:jc w:val="both"/>
-        <w:rPr>
-          <w:noProof/>
-        </w:rPr>
-      </w:pPr>
-    </w:p>
-    <w:p>
-      <w:pPr>
-        <w:jc w:val="both"/>
-        <w:rPr>
-          <w:noProof/>
-        </w:rPr>
-      </w:pPr>
-    </w:p>
-    <w:p>
-      <w:pPr>
-        <w:jc w:val="both"/>
-        <w:rPr>
-          <w:noProof/>
-        </w:rPr>
-      </w:pPr>
-    </w:p>
-    <w:p>
-      <w:pPr>
-        <w:jc w:val="both"/>
-        <w:rPr>
-          <w:noProof/>
-        </w:rPr>
-      </w:pPr>
-      <w:r>
-        <w:rPr>
-          <w:noProof/>
-        </w:rPr>
+          <w:rFonts w:asciiTheme="majorHAnsi" w:hAnsiTheme="majorHAnsi"/>
+          <w:noProof/>
+        </w:rPr>
+      </w:pPr>
+      <w:r>
+        <w:rPr>
+          <w:rFonts w:asciiTheme="majorHAnsi" w:hAnsiTheme="majorHAnsi"/>
+          <w:noProof/>
+        </w:rPr>
+        <w:lastRenderedPageBreak/>
         <w:t>Tabla “usuario”, en ella guardamos los datos de los usuarios para iniciar sesión y el estado de si la suscripción esta activada o desactivada.</w:t>
       </w:r>
     </w:p>
@@ -2488,11 +2735,13 @@
       <w:pPr>
         <w:jc w:val="both"/>
         <w:rPr>
-          <w:noProof/>
-        </w:rPr>
-      </w:pPr>
-      <w:r>
-        <w:rPr>
+          <w:rFonts w:asciiTheme="majorHAnsi" w:hAnsiTheme="majorHAnsi"/>
+          <w:noProof/>
+        </w:rPr>
+      </w:pPr>
+      <w:r>
+        <w:rPr>
+          <w:rFonts w:asciiTheme="majorHAnsi" w:hAnsiTheme="majorHAnsi"/>
           <w:noProof/>
           <w:lang w:eastAsia="es-ES"/>
         </w:rPr>
@@ -2537,17 +2786,29 @@
       <w:pPr>
         <w:jc w:val="both"/>
         <w:rPr>
-          <w:noProof/>
-        </w:rPr>
-      </w:pPr>
-      <w:r>
-        <w:rPr>
+          <w:rFonts w:asciiTheme="majorHAnsi" w:hAnsiTheme="majorHAnsi"/>
+          <w:noProof/>
+        </w:rPr>
+      </w:pPr>
+    </w:p>
+    <w:p>
+      <w:pPr>
+        <w:jc w:val="both"/>
+        <w:rPr>
+          <w:rFonts w:asciiTheme="majorHAnsi" w:hAnsiTheme="majorHAnsi"/>
+          <w:noProof/>
+        </w:rPr>
+      </w:pPr>
+      <w:r>
+        <w:rPr>
+          <w:rFonts w:asciiTheme="majorHAnsi" w:hAnsiTheme="majorHAnsi"/>
           <w:noProof/>
         </w:rPr>
         <w:t>Tabla “servicio”</w:t>
       </w:r>
       <w:r>
         <w:rPr>
+          <w:rFonts w:asciiTheme="majorHAnsi" w:hAnsiTheme="majorHAnsi"/>
           <w:noProof/>
         </w:rPr>
         <w:t>, en ella guardamos los usuarios que estan dados de alta, la usamos para relizar los transacciones periodicas de forma cómoda.</w:t>
@@ -2557,11 +2818,13 @@
       <w:pPr>
         <w:jc w:val="both"/>
         <w:rPr>
-          <w:noProof/>
-        </w:rPr>
-      </w:pPr>
-      <w:r>
-        <w:rPr>
+          <w:rFonts w:asciiTheme="majorHAnsi" w:hAnsiTheme="majorHAnsi"/>
+          <w:noProof/>
+        </w:rPr>
+      </w:pPr>
+      <w:r>
+        <w:rPr>
+          <w:rFonts w:asciiTheme="majorHAnsi" w:hAnsiTheme="majorHAnsi"/>
           <w:noProof/>
           <w:lang w:eastAsia="es-ES"/>
         </w:rPr>
@@ -2606,11 +2869,22 @@
       <w:pPr>
         <w:jc w:val="both"/>
         <w:rPr>
-          <w:noProof/>
-        </w:rPr>
-      </w:pPr>
-      <w:r>
-        <w:rPr>
+          <w:rFonts w:asciiTheme="majorHAnsi" w:hAnsiTheme="majorHAnsi"/>
+          <w:noProof/>
+        </w:rPr>
+      </w:pPr>
+    </w:p>
+    <w:p>
+      <w:pPr>
+        <w:jc w:val="both"/>
+        <w:rPr>
+          <w:rFonts w:asciiTheme="majorHAnsi" w:hAnsiTheme="majorHAnsi"/>
+          <w:noProof/>
+        </w:rPr>
+      </w:pPr>
+      <w:r>
+        <w:rPr>
+          <w:rFonts w:asciiTheme="majorHAnsi" w:hAnsiTheme="majorHAnsi"/>
           <w:noProof/>
         </w:rPr>
         <w:t>Tabla “tokenrequestlog”,en ella guardamos un log con el contenido del xml que se le envia al webservice para hacer el request del token.</w:t>
@@ -2620,11 +2894,13 @@
       <w:pPr>
         <w:jc w:val="both"/>
         <w:rPr>
-          <w:noProof/>
-        </w:rPr>
-      </w:pPr>
-      <w:r>
-        <w:rPr>
+          <w:rFonts w:asciiTheme="majorHAnsi" w:hAnsiTheme="majorHAnsi"/>
+          <w:noProof/>
+        </w:rPr>
+      </w:pPr>
+      <w:r>
+        <w:rPr>
+          <w:rFonts w:asciiTheme="majorHAnsi" w:hAnsiTheme="majorHAnsi"/>
           <w:noProof/>
           <w:lang w:eastAsia="es-ES"/>
         </w:rPr>
@@ -2675,11 +2951,22 @@
       <w:pPr>
         <w:jc w:val="both"/>
         <w:rPr>
-          <w:noProof/>
-        </w:rPr>
-      </w:pPr>
-      <w:r>
-        <w:rPr>
+          <w:rFonts w:asciiTheme="majorHAnsi" w:hAnsiTheme="majorHAnsi"/>
+          <w:noProof/>
+        </w:rPr>
+      </w:pPr>
+    </w:p>
+    <w:p>
+      <w:pPr>
+        <w:jc w:val="both"/>
+        <w:rPr>
+          <w:rFonts w:asciiTheme="majorHAnsi" w:hAnsiTheme="majorHAnsi"/>
+          <w:noProof/>
+        </w:rPr>
+      </w:pPr>
+      <w:r>
+        <w:rPr>
+          <w:rFonts w:asciiTheme="majorHAnsi" w:hAnsiTheme="majorHAnsi"/>
           <w:noProof/>
         </w:rPr>
         <w:t>Tabla “tokenresponselog”,en ella guardamos un log con el contenido del xml que se recive del webservice despues de enviar el request del token.</w:t>
@@ -2689,11 +2976,13 @@
       <w:pPr>
         <w:jc w:val="both"/>
         <w:rPr>
-          <w:noProof/>
-        </w:rPr>
-      </w:pPr>
-      <w:r>
-        <w:rPr>
+          <w:rFonts w:asciiTheme="majorHAnsi" w:hAnsiTheme="majorHAnsi"/>
+          <w:noProof/>
+        </w:rPr>
+      </w:pPr>
+      <w:r>
+        <w:rPr>
+          <w:rFonts w:asciiTheme="majorHAnsi" w:hAnsiTheme="majorHAnsi"/>
           <w:noProof/>
           <w:lang w:eastAsia="es-ES"/>
         </w:rPr>
@@ -2744,11 +3033,22 @@
       <w:pPr>
         <w:jc w:val="both"/>
         <w:rPr>
-          <w:noProof/>
-        </w:rPr>
-      </w:pPr>
-      <w:r>
-        <w:rPr>
+          <w:rFonts w:asciiTheme="majorHAnsi" w:hAnsiTheme="majorHAnsi"/>
+          <w:noProof/>
+        </w:rPr>
+      </w:pPr>
+    </w:p>
+    <w:p>
+      <w:pPr>
+        <w:jc w:val="both"/>
+        <w:rPr>
+          <w:rFonts w:asciiTheme="majorHAnsi" w:hAnsiTheme="majorHAnsi"/>
+          <w:noProof/>
+        </w:rPr>
+      </w:pPr>
+      <w:r>
+        <w:rPr>
+          <w:rFonts w:asciiTheme="majorHAnsi" w:hAnsiTheme="majorHAnsi"/>
           <w:noProof/>
         </w:rPr>
         <w:t>Tabla “billrequestlog”,en ella guardamos un log con el contenido del xml que se le envia al webservice para hacer el request de la bill.</w:t>
@@ -2758,11 +3058,13 @@
       <w:pPr>
         <w:jc w:val="both"/>
         <w:rPr>
-          <w:noProof/>
-        </w:rPr>
-      </w:pPr>
-      <w:r>
-        <w:rPr>
+          <w:rFonts w:asciiTheme="majorHAnsi" w:hAnsiTheme="majorHAnsi"/>
+          <w:noProof/>
+        </w:rPr>
+      </w:pPr>
+      <w:r>
+        <w:rPr>
+          <w:rFonts w:asciiTheme="majorHAnsi" w:hAnsiTheme="majorHAnsi"/>
           <w:noProof/>
           <w:lang w:eastAsia="es-ES"/>
         </w:rPr>
@@ -2807,35 +3109,22 @@
       <w:pPr>
         <w:jc w:val="both"/>
         <w:rPr>
-          <w:noProof/>
-        </w:rPr>
-      </w:pPr>
-    </w:p>
-    <w:p>
-      <w:pPr>
-        <w:jc w:val="both"/>
-        <w:rPr>
-          <w:noProof/>
-        </w:rPr>
-      </w:pPr>
-    </w:p>
-    <w:p>
-      <w:pPr>
-        <w:jc w:val="both"/>
-        <w:rPr>
-          <w:noProof/>
-        </w:rPr>
-      </w:pPr>
-    </w:p>
-    <w:p>
-      <w:pPr>
-        <w:jc w:val="both"/>
-        <w:rPr>
-          <w:noProof/>
-        </w:rPr>
-      </w:pPr>
-      <w:r>
-        <w:rPr>
+          <w:rFonts w:asciiTheme="majorHAnsi" w:hAnsiTheme="majorHAnsi"/>
+          <w:noProof/>
+        </w:rPr>
+      </w:pPr>
+    </w:p>
+    <w:p>
+      <w:pPr>
+        <w:jc w:val="both"/>
+        <w:rPr>
+          <w:rFonts w:asciiTheme="majorHAnsi" w:hAnsiTheme="majorHAnsi"/>
+          <w:noProof/>
+        </w:rPr>
+      </w:pPr>
+      <w:r>
+        <w:rPr>
+          <w:rFonts w:asciiTheme="majorHAnsi" w:hAnsiTheme="majorHAnsi"/>
           <w:noProof/>
         </w:rPr>
         <w:lastRenderedPageBreak/>
@@ -2846,11 +3135,13 @@
       <w:pPr>
         <w:jc w:val="both"/>
         <w:rPr>
-          <w:noProof/>
-        </w:rPr>
-      </w:pPr>
-      <w:r>
-        <w:rPr>
+          <w:rFonts w:asciiTheme="majorHAnsi" w:hAnsiTheme="majorHAnsi"/>
+          <w:noProof/>
+        </w:rPr>
+      </w:pPr>
+      <w:r>
+        <w:rPr>
+          <w:rFonts w:asciiTheme="majorHAnsi" w:hAnsiTheme="majorHAnsi"/>
           <w:noProof/>
           <w:lang w:eastAsia="es-ES"/>
         </w:rPr>
@@ -2901,11 +3192,22 @@
       <w:pPr>
         <w:jc w:val="both"/>
         <w:rPr>
-          <w:noProof/>
-        </w:rPr>
-      </w:pPr>
-      <w:r>
-        <w:rPr>
+          <w:rFonts w:asciiTheme="majorHAnsi" w:hAnsiTheme="majorHAnsi"/>
+          <w:noProof/>
+        </w:rPr>
+      </w:pPr>
+    </w:p>
+    <w:p>
+      <w:pPr>
+        <w:jc w:val="both"/>
+        <w:rPr>
+          <w:rFonts w:asciiTheme="majorHAnsi" w:hAnsiTheme="majorHAnsi"/>
+          <w:noProof/>
+        </w:rPr>
+      </w:pPr>
+      <w:r>
+        <w:rPr>
+          <w:rFonts w:asciiTheme="majorHAnsi" w:hAnsiTheme="majorHAnsi"/>
           <w:noProof/>
         </w:rPr>
         <w:t>Tabla “smsrequestlog”, en ella guardamos un log con el contenido del xml que se le envia al webservice para hacer el request del sms.</w:t>
@@ -2915,11 +3217,13 @@
       <w:pPr>
         <w:jc w:val="both"/>
         <w:rPr>
-          <w:noProof/>
-        </w:rPr>
-      </w:pPr>
-      <w:r>
-        <w:rPr>
+          <w:rFonts w:asciiTheme="majorHAnsi" w:hAnsiTheme="majorHAnsi"/>
+          <w:noProof/>
+        </w:rPr>
+      </w:pPr>
+      <w:r>
+        <w:rPr>
+          <w:rFonts w:asciiTheme="majorHAnsi" w:hAnsiTheme="majorHAnsi"/>
           <w:noProof/>
           <w:lang w:eastAsia="es-ES"/>
         </w:rPr>
@@ -2964,11 +3268,22 @@
       <w:pPr>
         <w:jc w:val="both"/>
         <w:rPr>
-          <w:noProof/>
-        </w:rPr>
-      </w:pPr>
-      <w:r>
-        <w:rPr>
+          <w:rFonts w:asciiTheme="majorHAnsi" w:hAnsiTheme="majorHAnsi"/>
+          <w:noProof/>
+        </w:rPr>
+      </w:pPr>
+    </w:p>
+    <w:p>
+      <w:pPr>
+        <w:jc w:val="both"/>
+        <w:rPr>
+          <w:rFonts w:asciiTheme="majorHAnsi" w:hAnsiTheme="majorHAnsi"/>
+          <w:noProof/>
+        </w:rPr>
+      </w:pPr>
+      <w:r>
+        <w:rPr>
+          <w:rFonts w:asciiTheme="majorHAnsi" w:hAnsiTheme="majorHAnsi"/>
           <w:noProof/>
         </w:rPr>
         <w:t>Tabla “smsresponselog”, en ella guardamos un log con el contenido que se recive del webservice despues de enviar el request del sms.</w:t>
@@ -2977,11 +3292,13 @@
     <w:p>
       <w:pPr>
         <w:rPr>
-          <w:noProof/>
-        </w:rPr>
-      </w:pPr>
-      <w:r>
-        <w:rPr>
+          <w:rFonts w:asciiTheme="majorHAnsi" w:hAnsiTheme="majorHAnsi"/>
+          <w:noProof/>
+        </w:rPr>
+      </w:pPr>
+      <w:r>
+        <w:rPr>
+          <w:rFonts w:asciiTheme="majorHAnsi" w:hAnsiTheme="majorHAnsi"/>
           <w:noProof/>
           <w:lang w:eastAsia="es-ES"/>
         </w:rPr>
@@ -3024,34 +3341,55 @@
     </w:p>
     <w:p>
       <w:pPr>
+        <w:rPr>
+          <w:rFonts w:asciiTheme="majorHAnsi" w:eastAsiaTheme="majorEastAsia" w:hAnsiTheme="majorHAnsi" w:cstheme="majorBidi"/>
+          <w:b/>
+          <w:bCs/>
+          <w:smallCaps/>
+          <w:noProof/>
+          <w:color w:val="000000"/>
+          <w:sz w:val="36"/>
+          <w:szCs w:val="36"/>
+        </w:rPr>
+      </w:pPr>
+      <w:bookmarkStart w:id="3" w:name="_Toc450114156"/>
+      <w:r>
+        <w:rPr>
+          <w:noProof/>
+          <w:color w:val="000000"/>
+        </w:rPr>
+        <w:br w:type="page"/>
+      </w:r>
+    </w:p>
+    <w:p>
+      <w:pPr>
         <w:pStyle w:val="Ttulo1"/>
         <w:rPr>
           <w:noProof/>
         </w:rPr>
       </w:pPr>
-      <w:bookmarkStart w:id="2" w:name="_Toc450050785"/>
-      <w:r>
-        <w:rPr>
-          <w:rFonts w:ascii="Calibri Light" w:hAnsi="Calibri Light"/>
+      <w:r>
+        <w:rPr>
           <w:noProof/>
           <w:color w:val="000000"/>
         </w:rPr>
+        <w:lastRenderedPageBreak/>
         <w:t>Diagrama de flujo.</w:t>
       </w:r>
-      <w:bookmarkEnd w:id="2"/>
+      <w:bookmarkEnd w:id="3"/>
     </w:p>
     <w:p>
       <w:pPr>
         <w:ind w:left="708"/>
         <w:jc w:val="both"/>
         <w:rPr>
-          <w:rFonts w:ascii="Calibri" w:hAnsi="Calibri"/>
-          <w:noProof/>
-        </w:rPr>
-      </w:pPr>
-      <w:r>
-        <w:rPr>
-          <w:rFonts w:ascii="Calibri" w:hAnsi="Calibri"/>
+          <w:rFonts w:asciiTheme="majorHAnsi" w:hAnsiTheme="majorHAnsi"/>
+          <w:noProof/>
+        </w:rPr>
+      </w:pPr>
+      <w:r>
+        <w:rPr>
+          <w:rFonts w:asciiTheme="majorHAnsi" w:hAnsiTheme="majorHAnsi"/>
           <w:noProof/>
         </w:rPr>
         <w:t>Diagrama de flujo del sistema de registro y alta:</w:t>
@@ -3062,16 +3400,16 @@
         <w:ind w:left="708"/>
         <w:jc w:val="both"/>
         <w:rPr>
-          <w:rFonts w:ascii="Calibri" w:hAnsi="Calibri"/>
-          <w:noProof/>
-        </w:rPr>
-      </w:pPr>
-      <w:r>
-        <w:rPr>
+          <w:rFonts w:asciiTheme="majorHAnsi" w:hAnsiTheme="majorHAnsi"/>
+          <w:noProof/>
+        </w:rPr>
+      </w:pPr>
+      <w:r>
+        <w:rPr>
+          <w:rFonts w:asciiTheme="majorHAnsi" w:hAnsiTheme="majorHAnsi"/>
           <w:noProof/>
           <w:lang w:eastAsia="es-ES"/>
         </w:rPr>
-        <w:lastRenderedPageBreak/>
         <w:drawing>
           <wp:inline distT="0" distB="0" distL="0" distR="0" wp14:anchorId="65ED6A7A" wp14:editId="2950D5CE">
             <wp:extent cx="5943600" cy="6429375"/>
@@ -3114,7 +3452,7 @@
         <w:ind w:left="708"/>
         <w:jc w:val="both"/>
         <w:rPr>
-          <w:rFonts w:ascii="Calibri" w:hAnsi="Calibri"/>
+          <w:rFonts w:asciiTheme="majorHAnsi" w:hAnsiTheme="majorHAnsi"/>
           <w:noProof/>
         </w:rPr>
       </w:pPr>
@@ -3124,22 +3462,22 @@
         <w:ind w:left="708"/>
         <w:jc w:val="both"/>
         <w:rPr>
-          <w:rFonts w:ascii="Calibri" w:hAnsi="Calibri"/>
-          <w:noProof/>
-        </w:rPr>
-      </w:pPr>
-    </w:p>
-    <w:p>
-      <w:pPr>
-        <w:jc w:val="both"/>
-        <w:rPr>
-          <w:rFonts w:ascii="Calibri" w:hAnsi="Calibri"/>
-          <w:noProof/>
-        </w:rPr>
-      </w:pPr>
-      <w:r>
-        <w:rPr>
-          <w:rFonts w:ascii="Calibri" w:hAnsi="Calibri"/>
+          <w:rFonts w:asciiTheme="majorHAnsi" w:hAnsiTheme="majorHAnsi"/>
+          <w:noProof/>
+        </w:rPr>
+      </w:pPr>
+    </w:p>
+    <w:p>
+      <w:pPr>
+        <w:jc w:val="both"/>
+        <w:rPr>
+          <w:rFonts w:asciiTheme="majorHAnsi" w:hAnsiTheme="majorHAnsi"/>
+          <w:noProof/>
+        </w:rPr>
+      </w:pPr>
+      <w:r>
+        <w:rPr>
+          <w:rFonts w:asciiTheme="majorHAnsi" w:hAnsiTheme="majorHAnsi"/>
           <w:noProof/>
         </w:rPr>
         <w:t xml:space="preserve"> </w:t>
@@ -3150,15 +3488,16 @@
         <w:ind w:left="708"/>
         <w:jc w:val="both"/>
         <w:rPr>
-          <w:rFonts w:ascii="Calibri" w:hAnsi="Calibri"/>
-          <w:noProof/>
-        </w:rPr>
-      </w:pPr>
-      <w:r>
-        <w:rPr>
-          <w:rFonts w:ascii="Calibri" w:hAnsi="Calibri"/>
-          <w:noProof/>
-        </w:rPr>
+          <w:rFonts w:asciiTheme="majorHAnsi" w:hAnsiTheme="majorHAnsi"/>
+          <w:noProof/>
+        </w:rPr>
+      </w:pPr>
+      <w:r>
+        <w:rPr>
+          <w:rFonts w:asciiTheme="majorHAnsi" w:hAnsiTheme="majorHAnsi"/>
+          <w:noProof/>
+        </w:rPr>
+        <w:lastRenderedPageBreak/>
         <w:t>Diagrama de flujo del sistema de cobros:</w:t>
       </w:r>
     </w:p>
@@ -3167,16 +3506,15 @@
         <w:ind w:left="708"/>
         <w:jc w:val="both"/>
         <w:rPr>
-          <w:rFonts w:ascii="Calibri" w:hAnsi="Calibri"/>
-          <w:noProof/>
-        </w:rPr>
-      </w:pPr>
-      <w:r>
-        <w:rPr>
-          <w:rFonts w:ascii="Calibri" w:hAnsi="Calibri"/>
-          <w:noProof/>
-        </w:rPr>
-        <w:lastRenderedPageBreak/>
+          <w:rFonts w:asciiTheme="majorHAnsi" w:hAnsiTheme="majorHAnsi"/>
+          <w:noProof/>
+        </w:rPr>
+      </w:pPr>
+      <w:r>
+        <w:rPr>
+          <w:rFonts w:asciiTheme="majorHAnsi" w:hAnsiTheme="majorHAnsi"/>
+          <w:noProof/>
+        </w:rPr>
         <w:pict>
           <v:shapetype id="_x0000_t75" coordsize="21600,21600" o:spt="75" o:preferrelative="t" path="m@4@5l@4@11@9@11@9@5xe" filled="f" stroked="f">
             <v:stroke joinstyle="miter"/>
@@ -3210,29 +3548,29 @@
           <w:noProof/>
         </w:rPr>
       </w:pPr>
-      <w:bookmarkStart w:id="3" w:name="_Toc450050786"/>
-      <w:r>
-        <w:rPr>
-          <w:rFonts w:ascii="Calibri Light" w:hAnsi="Calibri Light"/>
+      <w:bookmarkStart w:id="4" w:name="_Toc450114157"/>
+      <w:r>
+        <w:rPr>
           <w:noProof/>
           <w:color w:val="000000"/>
         </w:rPr>
         <w:lastRenderedPageBreak/>
         <w:t>Diagrama de arquitectura.</w:t>
       </w:r>
-      <w:bookmarkEnd w:id="3"/>
+      <w:bookmarkEnd w:id="4"/>
     </w:p>
     <w:p>
       <w:pPr>
         <w:ind w:left="708"/>
         <w:jc w:val="both"/>
         <w:rPr>
-          <w:rFonts w:ascii="Calibri" w:hAnsi="Calibri"/>
-          <w:noProof/>
-        </w:rPr>
-      </w:pPr>
-      <w:r>
-        <w:rPr>
+          <w:rFonts w:asciiTheme="majorHAnsi" w:hAnsiTheme="majorHAnsi"/>
+          <w:noProof/>
+        </w:rPr>
+      </w:pPr>
+      <w:r>
+        <w:rPr>
+          <w:rFonts w:asciiTheme="majorHAnsi" w:hAnsiTheme="majorHAnsi"/>
           <w:noProof/>
           <w:lang w:eastAsia="es-ES"/>
         </w:rPr>
@@ -3280,36 +3618,35 @@
           <w:noProof/>
         </w:rPr>
       </w:pPr>
-      <w:bookmarkStart w:id="4" w:name="_Toc450050787"/>
-      <w:r>
-        <w:rPr>
-          <w:rFonts w:ascii="Calibri Light" w:hAnsi="Calibri Light"/>
+      <w:bookmarkStart w:id="5" w:name="_Toc450114158"/>
+      <w:r>
+        <w:rPr>
           <w:noProof/>
           <w:color w:val="000000"/>
         </w:rPr>
         <w:t>Requisitos.</w:t>
       </w:r>
-      <w:bookmarkEnd w:id="4"/>
+      <w:bookmarkEnd w:id="5"/>
     </w:p>
     <w:p>
       <w:pPr>
         <w:ind w:left="708"/>
         <w:jc w:val="both"/>
         <w:rPr>
-          <w:rFonts w:ascii="Calibri" w:hAnsi="Calibri"/>
-          <w:noProof/>
-        </w:rPr>
-      </w:pPr>
-      <w:r>
-        <w:rPr>
-          <w:rFonts w:ascii="Calibri" w:hAnsi="Calibri"/>
+          <w:rFonts w:asciiTheme="majorHAnsi" w:hAnsiTheme="majorHAnsi"/>
+          <w:noProof/>
+        </w:rPr>
+      </w:pPr>
+      <w:r>
+        <w:rPr>
+          <w:rFonts w:asciiTheme="majorHAnsi" w:hAnsiTheme="majorHAnsi"/>
           <w:noProof/>
         </w:rPr>
         <w:t>-Framework Codeigniter</w:t>
       </w:r>
       <w:r>
         <w:rPr>
-          <w:rFonts w:ascii="Calibri" w:hAnsi="Calibri"/>
+          <w:rFonts w:asciiTheme="majorHAnsi" w:hAnsiTheme="majorHAnsi"/>
           <w:noProof/>
         </w:rPr>
         <w:t>.</w:t>
@@ -3320,36 +3657,34 @@
         <w:ind w:left="708"/>
         <w:jc w:val="both"/>
         <w:rPr>
-          <w:rFonts w:ascii="Calibri" w:hAnsi="Calibri"/>
-          <w:noProof/>
-        </w:rPr>
-      </w:pPr>
-      <w:r>
-        <w:rPr>
-          <w:rFonts w:ascii="Calibri" w:hAnsi="Calibri"/>
+          <w:rFonts w:asciiTheme="majorHAnsi" w:hAnsiTheme="majorHAnsi"/>
+          <w:noProof/>
+        </w:rPr>
+      </w:pPr>
+      <w:r>
+        <w:rPr>
+          <w:rFonts w:asciiTheme="majorHAnsi" w:hAnsiTheme="majorHAnsi"/>
           <w:noProof/>
         </w:rPr>
         <w:t>-XAMPP</w:t>
       </w:r>
       <w:r>
         <w:rPr>
-          <w:rFonts w:ascii="Calibri" w:hAnsi="Calibri"/>
+          <w:rFonts w:asciiTheme="majorHAnsi" w:hAnsiTheme="majorHAnsi"/>
           <w:noProof/>
         </w:rPr>
         <w:t xml:space="preserve"> o similar</w:t>
       </w:r>
       <w:r>
         <w:rPr>
-          <w:rFonts w:ascii="Calibri" w:hAnsi="Calibri"/>
+          <w:rFonts w:asciiTheme="majorHAnsi" w:hAnsiTheme="majorHAnsi"/>
           <w:noProof/>
         </w:rPr>
         <w:t xml:space="preserve"> que incluya base de datos mysql y php</w:t>
       </w:r>
-      <w:bookmarkStart w:id="5" w:name="_GoBack"/>
-      <w:bookmarkEnd w:id="5"/>
-      <w:r>
-        <w:rPr>
-          <w:rFonts w:ascii="Calibri" w:hAnsi="Calibri"/>
+      <w:r>
+        <w:rPr>
+          <w:rFonts w:asciiTheme="majorHAnsi" w:hAnsiTheme="majorHAnsi"/>
           <w:noProof/>
         </w:rPr>
         <w:t>.</w:t>
@@ -3362,10 +3697,9 @@
           <w:noProof/>
         </w:rPr>
       </w:pPr>
-      <w:bookmarkStart w:id="6" w:name="_Toc450050788"/>
-      <w:r>
-        <w:rPr>
-          <w:rFonts w:ascii="Calibri Light" w:hAnsi="Calibri Light"/>
+      <w:bookmarkStart w:id="6" w:name="_Toc450114159"/>
+      <w:r>
+        <w:rPr>
           <w:noProof/>
           <w:color w:val="000000"/>
         </w:rPr>
@@ -3378,13 +3712,13 @@
         <w:ind w:left="708"/>
         <w:jc w:val="both"/>
         <w:rPr>
-          <w:rFonts w:ascii="Calibri" w:hAnsi="Calibri"/>
-          <w:noProof/>
-        </w:rPr>
-      </w:pPr>
-      <w:r>
-        <w:rPr>
-          <w:rFonts w:ascii="Calibri" w:hAnsi="Calibri"/>
+          <w:rFonts w:asciiTheme="majorHAnsi" w:hAnsiTheme="majorHAnsi"/>
+          <w:noProof/>
+        </w:rPr>
+      </w:pPr>
+      <w:r>
+        <w:rPr>
+          <w:rFonts w:asciiTheme="majorHAnsi" w:hAnsiTheme="majorHAnsi"/>
           <w:noProof/>
         </w:rPr>
         <w:t>-Servidor XAMPP o similar:</w:t>
@@ -3394,20 +3728,20 @@
       <w:pPr>
         <w:jc w:val="both"/>
         <w:rPr>
-          <w:rFonts w:ascii="Calibri" w:hAnsi="Calibri"/>
-          <w:noProof/>
-        </w:rPr>
-      </w:pPr>
-      <w:r>
-        <w:rPr>
-          <w:rFonts w:ascii="Calibri" w:hAnsi="Calibri"/>
+          <w:rFonts w:asciiTheme="majorHAnsi" w:hAnsiTheme="majorHAnsi"/>
+          <w:noProof/>
+        </w:rPr>
+      </w:pPr>
+      <w:r>
+        <w:rPr>
+          <w:rFonts w:asciiTheme="majorHAnsi" w:hAnsiTheme="majorHAnsi"/>
           <w:noProof/>
         </w:rPr>
         <w:tab/>
       </w:r>
       <w:r>
         <w:rPr>
-          <w:rFonts w:ascii="Calibri" w:hAnsi="Calibri"/>
+          <w:rFonts w:asciiTheme="majorHAnsi" w:hAnsiTheme="majorHAnsi"/>
           <w:noProof/>
         </w:rPr>
         <w:tab/>
@@ -3418,13 +3752,13 @@
       <w:pPr>
         <w:jc w:val="both"/>
         <w:rPr>
-          <w:rFonts w:ascii="Calibri" w:hAnsi="Calibri"/>
-          <w:noProof/>
-        </w:rPr>
-      </w:pPr>
-      <w:r>
-        <w:rPr>
-          <w:rFonts w:ascii="Calibri" w:hAnsi="Calibri"/>
+          <w:rFonts w:asciiTheme="majorHAnsi" w:hAnsiTheme="majorHAnsi"/>
+          <w:noProof/>
+        </w:rPr>
+      </w:pPr>
+      <w:r>
+        <w:rPr>
+          <w:rFonts w:asciiTheme="majorHAnsi" w:hAnsiTheme="majorHAnsi"/>
           <w:noProof/>
         </w:rPr>
         <w:tab/>
@@ -3436,16 +3770,56 @@
         <w:ind w:left="1410"/>
         <w:jc w:val="both"/>
         <w:rPr>
-          <w:rFonts w:ascii="Calibri" w:hAnsi="Calibri"/>
-          <w:noProof/>
-        </w:rPr>
-      </w:pPr>
-      <w:r>
-        <w:rPr>
-          <w:rFonts w:ascii="Calibri" w:hAnsi="Calibri"/>
-          <w:noProof/>
-        </w:rPr>
-        <w:t>Importar el archivo .sql localizado en recursos el cual creara las tablas  y unos registros para realizar pruebas.</w:t>
+          <w:rFonts w:asciiTheme="majorHAnsi" w:hAnsiTheme="majorHAnsi"/>
+          <w:noProof/>
+        </w:rPr>
+      </w:pPr>
+      <w:r>
+        <w:rPr>
+          <w:rFonts w:asciiTheme="majorHAnsi" w:hAnsiTheme="majorHAnsi"/>
+          <w:noProof/>
+        </w:rPr>
+        <w:t xml:space="preserve">Importar el </w:t>
+      </w:r>
+      <w:bookmarkStart w:id="7" w:name="_GoBack"/>
+      <w:bookmarkEnd w:id="7"/>
+      <w:r>
+        <w:rPr>
+          <w:rFonts w:asciiTheme="majorHAnsi" w:hAnsiTheme="majorHAnsi"/>
+          <w:noProof/>
+        </w:rPr>
+        <w:t>archivo”</w:t>
+      </w:r>
+      <w:r>
+        <w:t xml:space="preserve"> </w:t>
+      </w:r>
+      <w:r>
+        <w:rPr>
+          <w:rFonts w:asciiTheme="majorHAnsi" w:hAnsiTheme="majorHAnsi"/>
+          <w:noProof/>
+        </w:rPr>
+        <w:t>plataforma (sin datos para pruebas).sql</w:t>
+      </w:r>
+      <w:r>
+        <w:rPr>
+          <w:rFonts w:asciiTheme="majorHAnsi" w:hAnsiTheme="majorHAnsi"/>
+          <w:noProof/>
+        </w:rPr>
+        <w:t>” para crear la estructura de la base de datos usada, en caso de querer realizar pruebas importar el archivo “</w:t>
+      </w:r>
+      <w:r>
+        <w:rPr>
+          <w:rFonts w:asciiTheme="majorHAnsi" w:hAnsiTheme="majorHAnsi"/>
+          <w:noProof/>
+        </w:rPr>
+        <w:t>plataforma (con datos para pruebas).sql</w:t>
+      </w:r>
+      <w:r>
+        <w:rPr>
+          <w:rFonts w:asciiTheme="majorHAnsi" w:hAnsiTheme="majorHAnsi"/>
+          <w:noProof/>
+        </w:rPr>
+        <w:t>” el cual ya incorpora usuarios creados y dados de alta.</w:t>
       </w:r>
     </w:p>
     <w:p>
@@ -3455,16 +3829,15 @@
           <w:noProof/>
         </w:rPr>
       </w:pPr>
-      <w:bookmarkStart w:id="7" w:name="_Toc450050789"/>
-      <w:r>
-        <w:rPr>
-          <w:rFonts w:ascii="Calibri Light" w:hAnsi="Calibri Light"/>
+      <w:bookmarkStart w:id="8" w:name="_Toc450114160"/>
+      <w:r>
+        <w:rPr>
           <w:noProof/>
           <w:color w:val="000000"/>
         </w:rPr>
         <w:t>Credenciales para pruebas.</w:t>
       </w:r>
-      <w:bookmarkEnd w:id="7"/>
+      <w:bookmarkEnd w:id="8"/>
     </w:p>
     <w:tbl>
       <w:tblPr>
@@ -3489,13 +3862,13 @@
             <w:pPr>
               <w:jc w:val="both"/>
               <w:rPr>
-                <w:rFonts w:ascii="Calibri" w:hAnsi="Calibri"/>
+                <w:rFonts w:asciiTheme="majorHAnsi" w:hAnsiTheme="majorHAnsi"/>
                 <w:noProof/>
               </w:rPr>
             </w:pPr>
             <w:r>
               <w:rPr>
-                <w:rFonts w:ascii="Calibri" w:hAnsi="Calibri"/>
+                <w:rFonts w:asciiTheme="majorHAnsi" w:hAnsiTheme="majorHAnsi"/>
                 <w:noProof/>
               </w:rPr>
               <w:t>Teléfono</w:t>
@@ -3511,13 +3884,13 @@
               <w:jc w:val="both"/>
               <w:cnfStyle w:val="100000000000" w:firstRow="1" w:lastRow="0" w:firstColumn="0" w:lastColumn="0" w:oddVBand="0" w:evenVBand="0" w:oddHBand="0" w:evenHBand="0" w:firstRowFirstColumn="0" w:firstRowLastColumn="0" w:lastRowFirstColumn="0" w:lastRowLastColumn="0"/>
               <w:rPr>
-                <w:rFonts w:ascii="Calibri" w:hAnsi="Calibri"/>
+                <w:rFonts w:asciiTheme="majorHAnsi" w:hAnsiTheme="majorHAnsi"/>
                 <w:noProof/>
               </w:rPr>
             </w:pPr>
             <w:r>
               <w:rPr>
-                <w:rFonts w:ascii="Calibri" w:hAnsi="Calibri"/>
+                <w:rFonts w:asciiTheme="majorHAnsi" w:hAnsiTheme="majorHAnsi"/>
                 <w:noProof/>
               </w:rPr>
               <w:t>Contraseña</w:t>
@@ -3538,13 +3911,13 @@
             <w:pPr>
               <w:jc w:val="both"/>
               <w:rPr>
-                <w:rFonts w:ascii="Calibri" w:hAnsi="Calibri"/>
+                <w:rFonts w:asciiTheme="majorHAnsi" w:hAnsiTheme="majorHAnsi"/>
                 <w:noProof/>
               </w:rPr>
             </w:pPr>
             <w:r>
               <w:rPr>
-                <w:rFonts w:ascii="Calibri" w:hAnsi="Calibri"/>
+                <w:rFonts w:asciiTheme="majorHAnsi" w:hAnsiTheme="majorHAnsi"/>
                 <w:noProof/>
               </w:rPr>
               <w:t>616616616</w:t>
@@ -3560,13 +3933,13 @@
               <w:jc w:val="both"/>
               <w:cnfStyle w:val="000000100000" w:firstRow="0" w:lastRow="0" w:firstColumn="0" w:lastColumn="0" w:oddVBand="0" w:evenVBand="0" w:oddHBand="1" w:evenHBand="0" w:firstRowFirstColumn="0" w:firstRowLastColumn="0" w:lastRowFirstColumn="0" w:lastRowLastColumn="0"/>
               <w:rPr>
-                <w:rFonts w:ascii="Calibri" w:hAnsi="Calibri"/>
+                <w:rFonts w:asciiTheme="majorHAnsi" w:hAnsiTheme="majorHAnsi"/>
                 <w:noProof/>
               </w:rPr>
             </w:pPr>
             <w:r>
               <w:rPr>
-                <w:rFonts w:ascii="Calibri" w:hAnsi="Calibri"/>
+                <w:rFonts w:asciiTheme="majorHAnsi" w:hAnsiTheme="majorHAnsi"/>
                 <w:noProof/>
               </w:rPr>
               <w:t>qwerty</w:t>
@@ -3584,13 +3957,13 @@
             <w:pPr>
               <w:jc w:val="both"/>
               <w:rPr>
-                <w:rFonts w:ascii="Calibri" w:hAnsi="Calibri"/>
+                <w:rFonts w:asciiTheme="majorHAnsi" w:hAnsiTheme="majorHAnsi"/>
                 <w:noProof/>
               </w:rPr>
             </w:pPr>
             <w:r>
               <w:rPr>
-                <w:rFonts w:ascii="Calibri" w:hAnsi="Calibri"/>
+                <w:rFonts w:asciiTheme="majorHAnsi" w:hAnsiTheme="majorHAnsi"/>
                 <w:noProof/>
               </w:rPr>
               <w:t>606606606</w:t>
@@ -3606,13 +3979,13 @@
               <w:jc w:val="both"/>
               <w:cnfStyle w:val="000000000000" w:firstRow="0" w:lastRow="0" w:firstColumn="0" w:lastColumn="0" w:oddVBand="0" w:evenVBand="0" w:oddHBand="0" w:evenHBand="0" w:firstRowFirstColumn="0" w:firstRowLastColumn="0" w:lastRowFirstColumn="0" w:lastRowLastColumn="0"/>
               <w:rPr>
-                <w:rFonts w:ascii="Calibri" w:hAnsi="Calibri"/>
+                <w:rFonts w:asciiTheme="majorHAnsi" w:hAnsiTheme="majorHAnsi"/>
                 <w:noProof/>
               </w:rPr>
             </w:pPr>
             <w:r>
               <w:rPr>
-                <w:rFonts w:ascii="Calibri" w:hAnsi="Calibri"/>
+                <w:rFonts w:asciiTheme="majorHAnsi" w:hAnsiTheme="majorHAnsi"/>
                 <w:noProof/>
               </w:rPr>
               <w:t>qwerty</w:t>
@@ -5360,7 +5733,7 @@
 </file>
 
 <file path=customXml/itemProps2.xml><?xml version="1.0" encoding="utf-8"?>
-<ds:datastoreItem xmlns:ds="http://schemas.openxmlformats.org/officeDocument/2006/customXml" ds:itemID="{3B442B2F-4E7A-4702-B0B4-EB5343C4F455}">
+<ds:datastoreItem xmlns:ds="http://schemas.openxmlformats.org/officeDocument/2006/customXml" ds:itemID="{ECC6196E-EF0D-4EB8-9194-B2FD3C3EDAA9}">
   <ds:schemaRefs>
     <ds:schemaRef ds:uri="http://schemas.openxmlformats.org/officeDocument/2006/bibliography"/>
   </ds:schemaRefs>

</xml_diff>